<commit_message>
updated bug reports and system tests with post fix test results
</commit_message>
<xml_diff>
--- a/BugReports/Bug2 A4 Bug Report.docx
+++ b/BugReports/Bug2 A4 Bug Report.docx
@@ -168,69 +168,252 @@
         <w:rPr>
           <w:lang w:val="en-AU"/>
         </w:rPr>
-        <w:t xml:space="preserve">When </w:t>
-      </w:r>
-      <w:proofErr w:type="gramStart"/>
-      <w:r>
-        <w:rPr>
-          <w:lang w:val="en-AU"/>
-        </w:rPr>
-        <w:t>an</w:t>
-      </w:r>
-      <w:proofErr w:type="gramEnd"/>
-      <w:r>
-        <w:rPr>
-          <w:lang w:val="en-AU"/>
-        </w:rPr>
-        <w:t xml:space="preserve"> Patron borrows items, the loan limit is supposed to be enforced after 2 items, but instead it is being enforced after 3 items. When Patron </w:t>
-      </w:r>
-      <w:proofErr w:type="gramStart"/>
-      <w:r>
-        <w:rPr>
-          <w:lang w:val="en-AU"/>
-        </w:rPr>
-        <w:t>returns again</w:t>
-      </w:r>
-      <w:proofErr w:type="gramEnd"/>
-      <w:r>
-        <w:rPr>
-          <w:lang w:val="en-AU"/>
-        </w:rPr>
-        <w:t xml:space="preserve"> later, they are able to borrow yet another item before the loan limit is enforced again. They can do this over and over until the library runs out of books.</w:t>
-      </w:r>
-    </w:p>
-    <w:p>
-      <w:pPr>
-        <w:rPr>
-          <w:lang w:val="en-AU"/>
-        </w:rPr>
-      </w:pPr>
-    </w:p>
-    <w:p>
-      <w:pPr>
-        <w:rPr>
-          <w:lang w:val="en-AU"/>
-        </w:rPr>
-      </w:pPr>
-      <w:r>
-        <w:rPr>
-          <w:lang w:val="en-AU"/>
-        </w:rPr>
-        <w:t xml:space="preserve">Step 1: </w:t>
-      </w:r>
-    </w:p>
-    <w:p>
-      <w:pPr>
-        <w:rPr>
-          <w:lang w:val="en-AU"/>
-        </w:rPr>
-      </w:pPr>
+        <w:t>When an Patron borrows items, the loan limit is supposed to be enforced after 2 items, but instead it is being enforced after 3 items. When Patron returns again later, they are able to borrow yet another item before the loan limit is enforced again. They can do this over and over until the library runs out of books.</w:t>
+      </w:r>
+    </w:p>
+    <w:p>
+      <w:pPr>
+        <w:rPr>
+          <w:lang w:val="en-AU"/>
+        </w:rPr>
+      </w:pPr>
+    </w:p>
+    <w:p>
+      <w:pPr>
+        <w:rPr>
+          <w:b/>
+          <w:bCs/>
+          <w:u w:val="single"/>
+          <w:lang w:val="en-AU"/>
+        </w:rPr>
+      </w:pPr>
+      <w:r>
+        <w:rPr>
+          <w:b/>
+          <w:bCs/>
+          <w:u w:val="single"/>
+          <w:lang w:val="en-AU"/>
+        </w:rPr>
+        <w:t xml:space="preserve">To reproduce bug 2, issue </w:t>
+      </w:r>
+      <w:r>
+        <w:rPr>
+          <w:b/>
+          <w:bCs/>
+          <w:u w:val="single"/>
+          <w:lang w:val="en-AU"/>
+        </w:rPr>
+        <w:t xml:space="preserve">1: </w:t>
+      </w:r>
+    </w:p>
+    <w:p>
+      <w:pPr>
+        <w:rPr>
+          <w:lang w:val="en-AU"/>
+        </w:rPr>
+      </w:pPr>
+      <w:r>
+        <w:rPr>
+          <w:lang w:val="en-AU"/>
+        </w:rPr>
+        <w:t xml:space="preserve">Starting with a patron with 0 loans, keep borrowing items until loan limit reach is displayed – this is incorrectly happening after 3 items instead of 2. </w:t>
+      </w:r>
+    </w:p>
+    <w:p>
+      <w:pPr>
+        <w:rPr>
+          <w:lang w:val="en-AU"/>
+        </w:rPr>
+      </w:pPr>
+      <w:r>
+        <w:rPr>
+          <w:noProof/>
+        </w:rPr>
+        <w:drawing>
+          <wp:inline distT="0" distB="0" distL="0" distR="0" wp14:anchorId="1B22A59B" wp14:editId="1B37E156">
+            <wp:extent cx="2000250" cy="3351981"/>
+            <wp:effectExtent l="0" t="0" r="0" b="1270"/>
+            <wp:docPr id="7" name="Picture 7"/>
+            <wp:cNvGraphicFramePr>
+              <a:graphicFrameLocks xmlns:a="http://schemas.openxmlformats.org/drawingml/2006/main" noChangeAspect="1"/>
+            </wp:cNvGraphicFramePr>
+            <a:graphic xmlns:a="http://schemas.openxmlformats.org/drawingml/2006/main">
+              <a:graphicData uri="http://schemas.openxmlformats.org/drawingml/2006/picture">
+                <pic:pic xmlns:pic="http://schemas.openxmlformats.org/drawingml/2006/picture">
+                  <pic:nvPicPr>
+                    <pic:cNvPr id="0" name="Picture 8"/>
+                    <pic:cNvPicPr>
+                      <a:picLocks noChangeAspect="1" noChangeArrowheads="1"/>
+                    </pic:cNvPicPr>
+                  </pic:nvPicPr>
+                  <pic:blipFill>
+                    <a:blip r:embed="rId5">
+                      <a:extLst>
+                        <a:ext uri="{28A0092B-C50C-407E-A947-70E740481C1C}">
+                          <a14:useLocalDpi xmlns:a14="http://schemas.microsoft.com/office/drawing/2010/main" val="0"/>
+                        </a:ext>
+                      </a:extLst>
+                    </a:blip>
+                    <a:srcRect/>
+                    <a:stretch>
+                      <a:fillRect/>
+                    </a:stretch>
+                  </pic:blipFill>
+                  <pic:spPr bwMode="auto">
+                    <a:xfrm>
+                      <a:off x="0" y="0"/>
+                      <a:ext cx="2002400" cy="3355583"/>
+                    </a:xfrm>
+                    <a:prstGeom prst="rect">
+                      <a:avLst/>
+                    </a:prstGeom>
+                    <a:noFill/>
+                    <a:ln>
+                      <a:noFill/>
+                    </a:ln>
+                  </pic:spPr>
+                </pic:pic>
+              </a:graphicData>
+            </a:graphic>
+          </wp:inline>
+        </w:drawing>
+      </w:r>
     </w:p>
     <w:p/>
     <w:p/>
     <w:p>
-      <w:r>
-        <w:t xml:space="preserve">Step 2: </w:t>
+      <w:pPr>
+        <w:rPr>
+          <w:b/>
+          <w:bCs/>
+          <w:u w:val="single"/>
+          <w:lang w:val="en-AU"/>
+        </w:rPr>
+      </w:pPr>
+      <w:r>
+        <w:rPr>
+          <w:b/>
+          <w:bCs/>
+          <w:u w:val="single"/>
+          <w:lang w:val="en-AU"/>
+        </w:rPr>
+        <w:t xml:space="preserve">To reproduce bug 2, issue </w:t>
+      </w:r>
+      <w:r>
+        <w:rPr>
+          <w:b/>
+          <w:bCs/>
+          <w:u w:val="single"/>
+          <w:lang w:val="en-AU"/>
+        </w:rPr>
+        <w:t>2</w:t>
+      </w:r>
+      <w:r>
+        <w:rPr>
+          <w:b/>
+          <w:bCs/>
+          <w:u w:val="single"/>
+          <w:lang w:val="en-AU"/>
+        </w:rPr>
+        <w:t>:</w:t>
+      </w:r>
+    </w:p>
+    <w:p>
+      <w:pPr>
+        <w:rPr>
+          <w:u w:val="single"/>
+          <w:lang w:val="en-AU"/>
+        </w:rPr>
+      </w:pPr>
+      <w:r>
+        <w:rPr>
+          <w:u w:val="single"/>
+          <w:lang w:val="en-AU"/>
+        </w:rPr>
+        <w:t>Starting with a patron who has exceeded the loan limit, try to borrow item again , it is incorrectly allowing them to borrow 1 more item before enforcing the limit.</w:t>
+      </w:r>
+    </w:p>
+    <w:p>
+      <w:pPr>
+        <w:rPr>
+          <w:b/>
+          <w:bCs/>
+          <w:u w:val="single"/>
+          <w:lang w:val="en-AU"/>
+        </w:rPr>
+      </w:pPr>
+    </w:p>
+    <w:p>
+      <w:pPr>
+        <w:rPr>
+          <w:b/>
+          <w:bCs/>
+          <w:u w:val="single"/>
+          <w:lang w:val="en-AU"/>
+        </w:rPr>
+      </w:pPr>
+      <w:r>
+        <w:rPr>
+          <w:noProof/>
+        </w:rPr>
+        <w:lastRenderedPageBreak/>
+        <w:drawing>
+          <wp:inline distT="0" distB="0" distL="0" distR="0" wp14:anchorId="0828FB8F" wp14:editId="274742CA">
+            <wp:extent cx="2914650" cy="3524250"/>
+            <wp:effectExtent l="0" t="0" r="0" b="0"/>
+            <wp:docPr id="8" name="Picture 8"/>
+            <wp:cNvGraphicFramePr>
+              <a:graphicFrameLocks xmlns:a="http://schemas.openxmlformats.org/drawingml/2006/main" noChangeAspect="1"/>
+            </wp:cNvGraphicFramePr>
+            <a:graphic xmlns:a="http://schemas.openxmlformats.org/drawingml/2006/main">
+              <a:graphicData uri="http://schemas.openxmlformats.org/drawingml/2006/picture">
+                <pic:pic xmlns:pic="http://schemas.openxmlformats.org/drawingml/2006/picture">
+                  <pic:nvPicPr>
+                    <pic:cNvPr id="0" name="Picture 9"/>
+                    <pic:cNvPicPr>
+                      <a:picLocks noChangeAspect="1" noChangeArrowheads="1"/>
+                    </pic:cNvPicPr>
+                  </pic:nvPicPr>
+                  <pic:blipFill>
+                    <a:blip r:embed="rId6">
+                      <a:extLst>
+                        <a:ext uri="{28A0092B-C50C-407E-A947-70E740481C1C}">
+                          <a14:useLocalDpi xmlns:a14="http://schemas.microsoft.com/office/drawing/2010/main" val="0"/>
+                        </a:ext>
+                      </a:extLst>
+                    </a:blip>
+                    <a:srcRect/>
+                    <a:stretch>
+                      <a:fillRect/>
+                    </a:stretch>
+                  </pic:blipFill>
+                  <pic:spPr bwMode="auto">
+                    <a:xfrm>
+                      <a:off x="0" y="0"/>
+                      <a:ext cx="2914650" cy="3524250"/>
+                    </a:xfrm>
+                    <a:prstGeom prst="rect">
+                      <a:avLst/>
+                    </a:prstGeom>
+                    <a:noFill/>
+                    <a:ln>
+                      <a:noFill/>
+                    </a:ln>
+                  </pic:spPr>
+                </pic:pic>
+              </a:graphicData>
+            </a:graphic>
+          </wp:inline>
+        </w:drawing>
+      </w:r>
+      <w:r>
+        <w:rPr>
+          <w:b/>
+          <w:bCs/>
+          <w:u w:val="single"/>
+          <w:lang w:val="en-AU"/>
+        </w:rPr>
+        <w:t xml:space="preserve"> </w:t>
       </w:r>
     </w:p>
     <w:p/>
@@ -363,25 +546,7 @@
           <w:bCs/>
           <w:lang w:val="en-AU"/>
         </w:rPr>
-        <w:t>A4\</w:t>
-      </w:r>
-      <w:proofErr w:type="spellStart"/>
-      <w:r>
-        <w:rPr>
-          <w:b/>
-          <w:bCs/>
-          <w:lang w:val="en-AU"/>
-        </w:rPr>
-        <w:t>src</w:t>
-      </w:r>
-      <w:proofErr w:type="spellEnd"/>
-      <w:r>
-        <w:rPr>
-          <w:b/>
-          <w:bCs/>
-          <w:lang w:val="en-AU"/>
-        </w:rPr>
-        <w:t>\test\java\library.Bug</w:t>
+        <w:t>A4\src\test\java\library.Bug</w:t>
       </w:r>
       <w:r>
         <w:rPr>
@@ -426,7 +591,6 @@
         <w:rPr>
           <w:noProof/>
         </w:rPr>
-        <w:lastRenderedPageBreak/>
         <w:drawing>
           <wp:inline distT="0" distB="0" distL="0" distR="0" wp14:anchorId="6DE914C7" wp14:editId="21CF1A65">
             <wp:extent cx="3390900" cy="2098860"/>
@@ -445,7 +609,7 @@
                     </pic:cNvPicPr>
                   </pic:nvPicPr>
                   <pic:blipFill>
-                    <a:blip r:embed="rId5">
+                    <a:blip r:embed="rId7">
                       <a:extLst>
                         <a:ext uri="{28A0092B-C50C-407E-A947-70E740481C1C}">
                           <a14:useLocalDpi xmlns:a14="http://schemas.microsoft.com/office/drawing/2010/main" val="0"/>
@@ -515,11 +679,12 @@
         <w:rPr>
           <w:noProof/>
         </w:rPr>
+        <w:lastRenderedPageBreak/>
         <w:drawing>
-          <wp:inline distT="0" distB="0" distL="0" distR="0" wp14:anchorId="21345129" wp14:editId="6F1A5BC5">
-            <wp:extent cx="4981575" cy="4619625"/>
-            <wp:effectExtent l="0" t="0" r="9525" b="9525"/>
-            <wp:docPr id="19" name="Picture 19"/>
+          <wp:inline distT="0" distB="0" distL="0" distR="0" wp14:anchorId="40C8F275" wp14:editId="4A095FE3">
+            <wp:extent cx="5724525" cy="5772150"/>
+            <wp:effectExtent l="0" t="0" r="9525" b="0"/>
+            <wp:docPr id="9" name="Picture 9"/>
             <wp:cNvGraphicFramePr>
               <a:graphicFrameLocks xmlns:a="http://schemas.openxmlformats.org/drawingml/2006/main" noChangeAspect="1"/>
             </wp:cNvGraphicFramePr>
@@ -527,13 +692,13 @@
               <a:graphicData uri="http://schemas.openxmlformats.org/drawingml/2006/picture">
                 <pic:pic xmlns:pic="http://schemas.openxmlformats.org/drawingml/2006/picture">
                   <pic:nvPicPr>
-                    <pic:cNvPr id="0" name="Picture 3"/>
+                    <pic:cNvPr id="0" name="Picture 4"/>
                     <pic:cNvPicPr>
                       <a:picLocks noChangeAspect="1" noChangeArrowheads="1"/>
                     </pic:cNvPicPr>
                   </pic:nvPicPr>
                   <pic:blipFill>
-                    <a:blip r:embed="rId6">
+                    <a:blip r:embed="rId8">
                       <a:extLst>
                         <a:ext uri="{28A0092B-C50C-407E-A947-70E740481C1C}">
                           <a14:useLocalDpi xmlns:a14="http://schemas.microsoft.com/office/drawing/2010/main" val="0"/>
@@ -548,7 +713,7 @@
                   <pic:spPr bwMode="auto">
                     <a:xfrm>
                       <a:off x="0" y="0"/>
-                      <a:ext cx="4981575" cy="4619625"/>
+                      <a:ext cx="5724525" cy="5772150"/>
                     </a:xfrm>
                     <a:prstGeom prst="rect">
                       <a:avLst/>
@@ -567,27 +732,21 @@
     </w:p>
     <w:p/>
     <w:p/>
+    <w:p>
+      <w:r>
+        <w:t>A screenshot of the test being run and failing as expected before the fix:</w:t>
+      </w:r>
+    </w:p>
     <w:p/>
-    <w:p/>
-    <w:p/>
-    <w:p/>
-    <w:p/>
-    <w:p>
-      <w:r>
-        <w:lastRenderedPageBreak/>
-        <w:t>A screenshot of the test being run and failing as expected before the fix:</w:t>
-      </w:r>
-    </w:p>
-    <w:p/>
     <w:p>
       <w:r>
         <w:rPr>
           <w:noProof/>
         </w:rPr>
         <w:drawing>
-          <wp:inline distT="0" distB="0" distL="0" distR="0" wp14:anchorId="613F9883" wp14:editId="5FCAD4D8">
-            <wp:extent cx="4505325" cy="2628900"/>
-            <wp:effectExtent l="0" t="0" r="9525" b="0"/>
+          <wp:inline distT="0" distB="0" distL="0" distR="0" wp14:anchorId="613F9883" wp14:editId="7FD6433E">
+            <wp:extent cx="3819525" cy="2228729"/>
+            <wp:effectExtent l="0" t="0" r="0" b="635"/>
             <wp:docPr id="17" name="Picture 17"/>
             <wp:cNvGraphicFramePr>
               <a:graphicFrameLocks xmlns:a="http://schemas.openxmlformats.org/drawingml/2006/main" noChangeAspect="1"/>
@@ -602,7 +761,7 @@
                     </pic:cNvPicPr>
                   </pic:nvPicPr>
                   <pic:blipFill>
-                    <a:blip r:embed="rId7">
+                    <a:blip r:embed="rId9">
                       <a:extLst>
                         <a:ext uri="{28A0092B-C50C-407E-A947-70E740481C1C}">
                           <a14:useLocalDpi xmlns:a14="http://schemas.microsoft.com/office/drawing/2010/main" val="0"/>
@@ -617,7 +776,7 @@
                   <pic:spPr bwMode="auto">
                     <a:xfrm>
                       <a:off x="0" y="0"/>
-                      <a:ext cx="4505325" cy="2628900"/>
+                      <a:ext cx="3830398" cy="2235073"/>
                     </a:xfrm>
                     <a:prstGeom prst="rect">
                       <a:avLst/>
@@ -665,7 +824,7 @@
                     </pic:cNvPicPr>
                   </pic:nvPicPr>
                   <pic:blipFill>
-                    <a:blip r:embed="rId8">
+                    <a:blip r:embed="rId10">
                       <a:extLst>
                         <a:ext uri="{28A0092B-C50C-407E-A947-70E740481C1C}">
                           <a14:useLocalDpi xmlns:a14="http://schemas.microsoft.com/office/drawing/2010/main" val="0"/>
@@ -707,14 +866,24 @@
           <w:lang w:val="en-AU"/>
         </w:rPr>
       </w:pPr>
-      <w:r>
-        <w:rPr>
-          <w:b/>
-          <w:bCs/>
-          <w:u w:val="single"/>
-          <w:lang w:val="en-AU"/>
-        </w:rPr>
-        <w:lastRenderedPageBreak/>
+    </w:p>
+    <w:p>
+      <w:pPr>
+        <w:pStyle w:val="Heading1"/>
+        <w:rPr>
+          <w:b/>
+          <w:bCs/>
+          <w:u w:val="single"/>
+          <w:lang w:val="en-AU"/>
+        </w:rPr>
+      </w:pPr>
+      <w:r>
+        <w:rPr>
+          <w:b/>
+          <w:bCs/>
+          <w:u w:val="single"/>
+          <w:lang w:val="en-AU"/>
+        </w:rPr>
         <w:t xml:space="preserve">Bug </w:t>
       </w:r>
       <w:r>
@@ -766,61 +935,19 @@
           <w:b/>
           <w:bCs/>
         </w:rPr>
-        <w:t xml:space="preserve">H0 – </w:t>
-      </w:r>
-      <w:proofErr w:type="spellStart"/>
-      <w:r>
-        <w:rPr>
-          <w:b/>
-          <w:bCs/>
-        </w:rPr>
-        <w:t>BorrowItemControl</w:t>
-      </w:r>
-      <w:proofErr w:type="spellEnd"/>
-      <w:r>
-        <w:rPr>
-          <w:b/>
-          <w:bCs/>
-        </w:rPr>
-        <w:t xml:space="preserve"> is not correctly enforcing the loan limit</w:t>
+        <w:t>H0 – BorrowItemControl is not correctly enforcing the loan limit</w:t>
       </w:r>
     </w:p>
     <w:p/>
     <w:p>
       <w:r>
-        <w:t xml:space="preserve">T0 – Visually inspect </w:t>
-      </w:r>
-      <w:proofErr w:type="spellStart"/>
-      <w:r>
-        <w:t>BorrowItemControl</w:t>
-      </w:r>
-      <w:proofErr w:type="spellEnd"/>
-      <w:r>
-        <w:t xml:space="preserve"> to understand how the borrow process works</w:t>
+        <w:t>T0 – Visually inspect BorrowItemControl to understand how the borrow process works</w:t>
       </w:r>
     </w:p>
     <w:p/>
     <w:p>
       <w:r>
-        <w:t xml:space="preserve">R0 – UI sets control state to READY, control sets UI’s state to READY, </w:t>
-      </w:r>
-      <w:proofErr w:type="spellStart"/>
-      <w:proofErr w:type="gramStart"/>
-      <w:r>
-        <w:t>control.CardSwiped</w:t>
-      </w:r>
-      <w:proofErr w:type="spellEnd"/>
-      <w:proofErr w:type="gramEnd"/>
-      <w:r>
-        <w:t xml:space="preserve"> is called, which contains a line of code which calls </w:t>
-      </w:r>
-      <w:proofErr w:type="spellStart"/>
-      <w:r>
-        <w:t>library.canPatronBorrow</w:t>
-      </w:r>
-      <w:proofErr w:type="spellEnd"/>
-      <w:r>
-        <w:t xml:space="preserve"> method. This method in Library needs to be checked. </w:t>
+        <w:t xml:space="preserve">R0 – UI sets control state to READY, control sets UI’s state to READY, control.CardSwiped is called, which contains a line of code which calls library.canPatronBorrow method. This method in Library needs to be checked. </w:t>
       </w:r>
     </w:p>
     <w:p/>
@@ -837,51 +964,20 @@
           <w:b/>
           <w:bCs/>
         </w:rPr>
-        <w:t xml:space="preserve">H1 – </w:t>
-      </w:r>
-      <w:proofErr w:type="spellStart"/>
-      <w:r>
-        <w:rPr>
-          <w:b/>
-          <w:bCs/>
-        </w:rPr>
-        <w:t>Library.canPatronBorrow</w:t>
-      </w:r>
-      <w:proofErr w:type="spellEnd"/>
-      <w:r>
-        <w:rPr>
-          <w:b/>
-          <w:bCs/>
-        </w:rPr>
-        <w:t xml:space="preserve"> is not correctly determining if patron can borrow. </w:t>
+        <w:lastRenderedPageBreak/>
+        <w:t xml:space="preserve">H1 – Library.canPatronBorrow is not correctly determining if patron can borrow. </w:t>
       </w:r>
     </w:p>
     <w:p/>
     <w:p>
       <w:r>
-        <w:t xml:space="preserve">T1 – Run the test with break points before and after </w:t>
-      </w:r>
-      <w:proofErr w:type="spellStart"/>
-      <w:r>
-        <w:t>canPatronBorrow</w:t>
-      </w:r>
-      <w:proofErr w:type="spellEnd"/>
-      <w:r>
-        <w:t>.</w:t>
+        <w:t>T1 – Run the test with break points before and after canPatronBorrow.</w:t>
       </w:r>
     </w:p>
     <w:p/>
     <w:p>
       <w:r>
-        <w:t xml:space="preserve">R1 – True – </w:t>
-      </w:r>
-      <w:proofErr w:type="spellStart"/>
-      <w:r>
-        <w:t>canPatronBorrow</w:t>
-      </w:r>
-      <w:proofErr w:type="spellEnd"/>
-      <w:r>
-        <w:t xml:space="preserve"> is only stopping the patron from taking a loan if they have exactly 2 loans. If the patron somehow has 3 or more, they can continue to borrow. This is not the root cause because some other validation is responsible for letting the patron get above 3 loans, but it could be changed to &gt;=2 for extra robustness. </w:t>
+        <w:t xml:space="preserve">R1 – True – canPatronBorrow is only stopping the patron from taking a loan if they have exactly 2 loans. If the patron somehow has 3 or more, they can continue to borrow. This is not the root cause because some other validation is responsible for letting the patron get above 3 loans, but it could be changed to &gt;=2 for extra robustness. </w:t>
       </w:r>
     </w:p>
     <w:p/>
@@ -891,9 +987,9 @@
           <w:noProof/>
         </w:rPr>
         <w:drawing>
-          <wp:inline distT="0" distB="0" distL="0" distR="0" wp14:anchorId="5BEE672F" wp14:editId="63F95B13">
-            <wp:extent cx="5727700" cy="4091305"/>
-            <wp:effectExtent l="0" t="0" r="6350" b="4445"/>
+          <wp:inline distT="0" distB="0" distL="0" distR="0" wp14:anchorId="5BEE672F" wp14:editId="4ADBF3D2">
+            <wp:extent cx="5267325" cy="3762458"/>
+            <wp:effectExtent l="0" t="0" r="0" b="9525"/>
             <wp:docPr id="26" name="Picture 26"/>
             <wp:cNvGraphicFramePr>
               <a:graphicFrameLocks xmlns:a="http://schemas.openxmlformats.org/drawingml/2006/main" noChangeAspect="1"/>
@@ -908,7 +1004,7 @@
                     </pic:cNvPicPr>
                   </pic:nvPicPr>
                   <pic:blipFill>
-                    <a:blip r:embed="rId9">
+                    <a:blip r:embed="rId11">
                       <a:extLst>
                         <a:ext uri="{28A0092B-C50C-407E-A947-70E740481C1C}">
                           <a14:useLocalDpi xmlns:a14="http://schemas.microsoft.com/office/drawing/2010/main" val="0"/>
@@ -923,7 +1019,7 @@
                   <pic:spPr bwMode="auto">
                     <a:xfrm>
                       <a:off x="0" y="0"/>
-                      <a:ext cx="5727700" cy="4091305"/>
+                      <a:ext cx="5273167" cy="3766631"/>
                     </a:xfrm>
                     <a:prstGeom prst="rect">
                       <a:avLst/>
@@ -988,7 +1084,6 @@
           <w:b/>
           <w:bCs/>
         </w:rPr>
-        <w:lastRenderedPageBreak/>
         <w:t>H</w:t>
       </w:r>
       <w:r>
@@ -1003,39 +1098,14 @@
           <w:b/>
           <w:bCs/>
         </w:rPr>
-        <w:t xml:space="preserve"> – </w:t>
-      </w:r>
-      <w:proofErr w:type="spellStart"/>
-      <w:r>
-        <w:rPr>
-          <w:b/>
-          <w:bCs/>
-        </w:rPr>
-        <w:t>BorrowItemControl</w:t>
-      </w:r>
-      <w:proofErr w:type="spellEnd"/>
-      <w:r>
-        <w:rPr>
-          <w:b/>
-          <w:bCs/>
-        </w:rPr>
-        <w:t xml:space="preserve"> </w:t>
-      </w:r>
-      <w:proofErr w:type="spellStart"/>
-      <w:r>
-        <w:rPr>
-          <w:b/>
-          <w:bCs/>
-        </w:rPr>
-        <w:t>itemScanned</w:t>
-      </w:r>
-      <w:proofErr w:type="spellEnd"/>
-      <w:r>
-        <w:rPr>
-          <w:b/>
-          <w:bCs/>
-        </w:rPr>
-        <w:t xml:space="preserve"> method</w:t>
+        <w:t xml:space="preserve"> – BorrowItemControl</w:t>
+      </w:r>
+      <w:r>
+        <w:rPr>
+          <w:b/>
+          <w:bCs/>
+        </w:rPr>
+        <w:t xml:space="preserve"> itemScanned method</w:t>
       </w:r>
       <w:r>
         <w:rPr>
@@ -1055,39 +1125,18 @@
     </w:p>
     <w:p>
       <w:r>
-        <w:t xml:space="preserve">T2 – Visually inspect </w:t>
-      </w:r>
-      <w:proofErr w:type="spellStart"/>
-      <w:r>
-        <w:t>itemScanned</w:t>
-      </w:r>
-      <w:proofErr w:type="spellEnd"/>
-      <w:r>
-        <w:t xml:space="preserve"> method to understand how it works</w:t>
+        <w:t>T2 – Visually inspect itemScanned method to understand how it works</w:t>
       </w:r>
     </w:p>
     <w:p/>
     <w:p>
       <w:r>
-        <w:t xml:space="preserve">R2 – See that line 79 is checking the result of a method in library:    </w:t>
-      </w:r>
-      <w:proofErr w:type="spellStart"/>
-      <w:r>
-        <w:t>getNumberOfLoansRemainingForPatron</w:t>
-      </w:r>
-      <w:proofErr w:type="spellEnd"/>
-      <w:r>
-        <w:t xml:space="preserve"> minus the pending Item List and deciding to enforce the item limit based on that. Need to inspect </w:t>
-      </w:r>
-    </w:p>
-    <w:p>
-      <w:proofErr w:type="spellStart"/>
-      <w:r>
-        <w:t>getNumberOfLoansRemainingForPatron</w:t>
-      </w:r>
-      <w:proofErr w:type="spellEnd"/>
-      <w:r>
-        <w:t>.</w:t>
+        <w:t xml:space="preserve">R2 – See that line 79 is checking the result of a method in library:    getNumberOfLoansRemainingForPatron minus the pending Item List and deciding to enforce the item limit based on that. Need to inspect </w:t>
+      </w:r>
+    </w:p>
+    <w:p>
+      <w:r>
+        <w:t>getNumberOfLoansRemainingForPatron.</w:t>
       </w:r>
     </w:p>
     <w:p/>
@@ -1101,45 +1150,32 @@
         </w:rPr>
         <w:t xml:space="preserve">H3 – </w:t>
       </w:r>
-      <w:proofErr w:type="spellStart"/>
-      <w:r>
-        <w:t>getNumberOfLoansRemainingForPatron</w:t>
-      </w:r>
-      <w:proofErr w:type="spellEnd"/>
-      <w:r>
-        <w:t xml:space="preserve"> could be returning incorrect limit</w:t>
+      <w:r>
+        <w:t>getNumberOfLoansRemainingForPatron could be returning incorrect limit</w:t>
       </w:r>
     </w:p>
     <w:p/>
     <w:p>
       <w:r>
-        <w:t xml:space="preserve">T3 – Visually inspect what </w:t>
-      </w:r>
-      <w:proofErr w:type="spellStart"/>
-      <w:r>
-        <w:t>getNumberOfLoansRemainingForPatron</w:t>
-      </w:r>
-      <w:proofErr w:type="spellEnd"/>
-      <w:r>
-        <w:t xml:space="preserve"> is doing</w:t>
+        <w:t>T3 – Visually inspect what getNumberOfLoansRemainingForPatron is doing</w:t>
+      </w:r>
+    </w:p>
+    <w:p>
+      <w:r>
+        <w:lastRenderedPageBreak/>
+        <w:t xml:space="preserve">R3 – The method is taking the LOAN_LIMIT which is a constant 2 and subtracting the current loans the patron has. In this case we have a new patron borrowing for the first time who will have 0 loans to this method will be returning 2. This method is returning correctly. </w:t>
       </w:r>
     </w:p>
     <w:p/>
     <w:p>
       <w:r>
-        <w:t xml:space="preserve">R3 – The method is taking the LOAN_LIMIT which is a constant 2 and subtracting the current loans the patron has. In this case we have a new patron borrowing for the first time who will have 0 loans to this method will be returning 2. This method is returning correctly. </w:t>
-      </w:r>
-    </w:p>
-    <w:p/>
-    <w:p>
-      <w:r>
         <w:rPr>
           <w:noProof/>
         </w:rPr>
         <w:drawing>
-          <wp:inline distT="0" distB="0" distL="0" distR="0" wp14:anchorId="7027E268" wp14:editId="4525AF4F">
-            <wp:extent cx="5724525" cy="3733800"/>
-            <wp:effectExtent l="0" t="0" r="9525" b="0"/>
+          <wp:inline distT="0" distB="0" distL="0" distR="0" wp14:anchorId="7027E268" wp14:editId="441D4A32">
+            <wp:extent cx="5324475" cy="3472869"/>
+            <wp:effectExtent l="0" t="0" r="0" b="0"/>
             <wp:docPr id="27" name="Picture 27"/>
             <wp:cNvGraphicFramePr>
               <a:graphicFrameLocks xmlns:a="http://schemas.openxmlformats.org/drawingml/2006/main" noChangeAspect="1"/>
@@ -1154,7 +1190,7 @@
                     </pic:cNvPicPr>
                   </pic:nvPicPr>
                   <pic:blipFill>
-                    <a:blip r:embed="rId10">
+                    <a:blip r:embed="rId12">
                       <a:extLst>
                         <a:ext uri="{28A0092B-C50C-407E-A947-70E740481C1C}">
                           <a14:useLocalDpi xmlns:a14="http://schemas.microsoft.com/office/drawing/2010/main" val="0"/>
@@ -1169,7 +1205,7 @@
                   <pic:spPr bwMode="auto">
                     <a:xfrm>
                       <a:off x="0" y="0"/>
-                      <a:ext cx="5724525" cy="3733800"/>
+                      <a:ext cx="5328822" cy="3475704"/>
                     </a:xfrm>
                     <a:prstGeom prst="rect">
                       <a:avLst/>
@@ -1207,69 +1243,35 @@
           <w:b/>
           <w:bCs/>
         </w:rPr>
-        <w:t xml:space="preserve">H4 – </w:t>
-      </w:r>
-      <w:proofErr w:type="spellStart"/>
-      <w:r>
-        <w:rPr>
-          <w:b/>
-          <w:bCs/>
-        </w:rPr>
-        <w:t>BorrowItemControl</w:t>
-      </w:r>
-      <w:proofErr w:type="spellEnd"/>
-      <w:r>
-        <w:rPr>
-          <w:b/>
-          <w:bCs/>
-        </w:rPr>
-        <w:t xml:space="preserve"> </w:t>
-      </w:r>
-      <w:proofErr w:type="spellStart"/>
-      <w:r>
-        <w:rPr>
-          <w:b/>
-          <w:bCs/>
-        </w:rPr>
-        <w:t>itemScanned</w:t>
-      </w:r>
-      <w:proofErr w:type="spellEnd"/>
-      <w:r>
-        <w:rPr>
-          <w:b/>
-          <w:bCs/>
-        </w:rPr>
-        <w:t xml:space="preserve"> method incorrect logic to decide if patron can borrow</w:t>
-      </w:r>
-    </w:p>
-    <w:p>
-      <w:pPr>
-        <w:rPr>
-          <w:b/>
-          <w:bCs/>
-        </w:rPr>
-      </w:pPr>
-    </w:p>
-    <w:p>
-      <w:r>
-        <w:t xml:space="preserve">T4 – Visually inspect </w:t>
-      </w:r>
-      <w:proofErr w:type="spellStart"/>
-      <w:r>
-        <w:t>itemScanned</w:t>
-      </w:r>
-      <w:proofErr w:type="spellEnd"/>
-      <w:r>
-        <w:t xml:space="preserve"> again to check the logic.</w:t>
+        <w:t>H4 – BorrowItemControl itemScanned method incorrect logic to decide if patron can borrow</w:t>
+      </w:r>
+    </w:p>
+    <w:p>
+      <w:pPr>
+        <w:rPr>
+          <w:b/>
+          <w:bCs/>
+        </w:rPr>
+      </w:pPr>
+    </w:p>
+    <w:p>
+      <w:r>
+        <w:t>T4 – Visually inspect itemScanned again to check the logic.</w:t>
       </w:r>
     </w:p>
     <w:p/>
     <w:p>
       <w:r>
-        <w:lastRenderedPageBreak/>
-        <w:t xml:space="preserve">R4 – We can see that the line of code to determine if a patron can borrow is getting amount of loans remaining and subtracting the pending list size, if this results in less than zero, the loan limit will be enforced. Less than zero means the patron can have minus 1 loans remaining before being stopped. </w:t>
-      </w:r>
-    </w:p>
+        <w:t xml:space="preserve">R4 – </w:t>
+      </w:r>
+      <w:r>
+        <w:t xml:space="preserve">True - </w:t>
+      </w:r>
+      <w:r>
+        <w:t xml:space="preserve">We can see that the line of code to determine if a patron can borrow is getting amount of loans remaining and subtracting the pending list size, if this results in less than zero, the loan limit will be enforced. Less than zero means the patron can have minus 1 loans remaining before being stopped. </w:t>
+      </w:r>
+    </w:p>
+    <w:p/>
     <w:p/>
     <w:p>
       <w:r>
@@ -1294,7 +1296,7 @@
                     </pic:cNvPicPr>
                   </pic:nvPicPr>
                   <pic:blipFill>
-                    <a:blip r:embed="rId11">
+                    <a:blip r:embed="rId13">
                       <a:extLst>
                         <a:ext uri="{28A0092B-C50C-407E-A947-70E740481C1C}">
                           <a14:useLocalDpi xmlns:a14="http://schemas.microsoft.com/office/drawing/2010/main" val="0"/>
@@ -1338,7 +1340,19 @@
       </w:pPr>
     </w:p>
     <w:p>
-      <w:r>
+      <w:pPr>
+        <w:rPr>
+          <w:b/>
+          <w:bCs/>
+          <w:u w:val="single"/>
+        </w:rPr>
+      </w:pPr>
+      <w:r>
+        <w:rPr>
+          <w:b/>
+          <w:bCs/>
+          <w:u w:val="single"/>
+        </w:rPr>
         <w:t>In the case of this bug these values will be:</w:t>
       </w:r>
     </w:p>
@@ -1359,48 +1373,8 @@
             <w:tcW w:w="4505" w:type="dxa"/>
           </w:tcPr>
           <w:p>
-            <w:proofErr w:type="spellStart"/>
             <w:r>
               <w:t>Library.getNumberOfLoansRemainingForPatron</w:t>
-            </w:r>
-            <w:proofErr w:type="spellEnd"/>
-          </w:p>
-        </w:tc>
-        <w:tc>
-          <w:tcPr>
-            <w:tcW w:w="4505" w:type="dxa"/>
-          </w:tcPr>
-          <w:p>
-            <w:pPr>
-              <w:jc w:val="center"/>
-              <w:rPr>
-                <w:b/>
-                <w:bCs/>
-              </w:rPr>
-            </w:pPr>
-            <w:r>
-              <w:rPr>
-                <w:b/>
-                <w:bCs/>
-              </w:rPr>
-              <w:t>2</w:t>
-            </w:r>
-          </w:p>
-        </w:tc>
-      </w:tr>
-      <w:tr>
-        <w:tc>
-          <w:tcPr>
-            <w:tcW w:w="4505" w:type="dxa"/>
-          </w:tcPr>
-          <w:p>
-            <w:proofErr w:type="spellStart"/>
-            <w:r>
-              <w:t>pendingList.size</w:t>
-            </w:r>
-            <w:proofErr w:type="spellEnd"/>
-            <w:r>
-              <w:t>()</w:t>
             </w:r>
           </w:p>
         </w:tc>
@@ -1432,11 +1406,42 @@
             <w:tcW w:w="4505" w:type="dxa"/>
           </w:tcPr>
           <w:p>
-            <w:proofErr w:type="spellStart"/>
+            <w:r>
+              <w:t>pendingList.size()</w:t>
+            </w:r>
+          </w:p>
+        </w:tc>
+        <w:tc>
+          <w:tcPr>
+            <w:tcW w:w="4505" w:type="dxa"/>
+          </w:tcPr>
+          <w:p>
+            <w:pPr>
+              <w:jc w:val="center"/>
+              <w:rPr>
+                <w:b/>
+                <w:bCs/>
+              </w:rPr>
+            </w:pPr>
+            <w:r>
+              <w:rPr>
+                <w:b/>
+                <w:bCs/>
+              </w:rPr>
+              <w:t>2</w:t>
+            </w:r>
+          </w:p>
+        </w:tc>
+      </w:tr>
+      <w:tr>
+        <w:tc>
+          <w:tcPr>
+            <w:tcW w:w="4505" w:type="dxa"/>
+          </w:tcPr>
+          <w:p>
             <w:r>
               <w:t>Library.getNumberOfLoansRemainingForPatron</w:t>
             </w:r>
-            <w:proofErr w:type="spellEnd"/>
           </w:p>
           <w:p>
             <w:pPr>
@@ -1446,13 +1451,8 @@
                 <w:numId w:val="6"/>
               </w:numPr>
             </w:pPr>
-            <w:proofErr w:type="spellStart"/>
             <w:r>
-              <w:t>pendingList.size</w:t>
-            </w:r>
-            <w:proofErr w:type="spellEnd"/>
-            <w:r>
-              <w:t>()</w:t>
+              <w:t>pendingList.size()</w:t>
             </w:r>
           </w:p>
         </w:tc>
@@ -1479,71 +1479,61 @@
         </w:tc>
       </w:tr>
     </w:tbl>
+    <w:p>
+      <w:r>
+        <w:lastRenderedPageBreak/>
+        <w:t>0 is not less than 0;</w:t>
+      </w:r>
+    </w:p>
+    <w:p>
+      <w:r>
+        <w:t xml:space="preserve">Therefore the code below it to enforce the loan limit will not be executed and the patron can borrow another item. </w:t>
+      </w:r>
+    </w:p>
+    <w:p>
+      <w:pPr>
+        <w:rPr>
+          <w:rStyle w:val="Strong"/>
+          <w:rFonts w:ascii="Source Sans Pro" w:hAnsi="Source Sans Pro"/>
+          <w:b w:val="0"/>
+          <w:bCs w:val="0"/>
+          <w:color w:val="FF0000"/>
+        </w:rPr>
+      </w:pPr>
+    </w:p>
+    <w:p>
+      <w:pPr>
+        <w:rPr>
+          <w:rStyle w:val="Strong"/>
+          <w:rFonts w:ascii="Source Sans Pro" w:hAnsi="Source Sans Pro"/>
+          <w:b w:val="0"/>
+          <w:bCs w:val="0"/>
+          <w:color w:val="FF0000"/>
+        </w:rPr>
+      </w:pPr>
+    </w:p>
+    <w:p>
+      <w:pPr>
+        <w:pStyle w:val="Heading1"/>
+        <w:rPr>
+          <w:b/>
+          <w:bCs/>
+          <w:u w:val="single"/>
+          <w:lang w:val="en-AU"/>
+        </w:rPr>
+      </w:pPr>
+      <w:r>
+        <w:rPr>
+          <w:b/>
+          <w:bCs/>
+          <w:u w:val="single"/>
+          <w:lang w:val="en-AU"/>
+        </w:rPr>
+        <w:t>Conclusion of bug tracing:</w:t>
+      </w:r>
+    </w:p>
     <w:p/>
     <w:p>
-      <w:r>
-        <w:t xml:space="preserve">0 is not less than </w:t>
-      </w:r>
-      <w:proofErr w:type="gramStart"/>
-      <w:r>
-        <w:t>0;</w:t>
-      </w:r>
-      <w:proofErr w:type="gramEnd"/>
-    </w:p>
-    <w:p>
-      <w:proofErr w:type="gramStart"/>
-      <w:r>
-        <w:t>Therefore</w:t>
-      </w:r>
-      <w:proofErr w:type="gramEnd"/>
-      <w:r>
-        <w:t xml:space="preserve"> the code below it to enforce the loan limit will not be executed and the patron can borrow another item. </w:t>
-      </w:r>
-    </w:p>
-    <w:p>
-      <w:pPr>
-        <w:rPr>
-          <w:rStyle w:val="Strong"/>
-          <w:rFonts w:ascii="Source Sans Pro" w:hAnsi="Source Sans Pro"/>
-          <w:b w:val="0"/>
-          <w:bCs w:val="0"/>
-          <w:color w:val="FF0000"/>
-        </w:rPr>
-      </w:pPr>
-    </w:p>
-    <w:p>
-      <w:pPr>
-        <w:rPr>
-          <w:rStyle w:val="Strong"/>
-          <w:rFonts w:ascii="Source Sans Pro" w:hAnsi="Source Sans Pro"/>
-          <w:b w:val="0"/>
-          <w:bCs w:val="0"/>
-          <w:color w:val="FF0000"/>
-        </w:rPr>
-      </w:pPr>
-    </w:p>
-    <w:p>
-      <w:pPr>
-        <w:pStyle w:val="Heading1"/>
-        <w:rPr>
-          <w:b/>
-          <w:bCs/>
-          <w:u w:val="single"/>
-          <w:lang w:val="en-AU"/>
-        </w:rPr>
-      </w:pPr>
-      <w:r>
-        <w:rPr>
-          <w:b/>
-          <w:bCs/>
-          <w:u w:val="single"/>
-          <w:lang w:val="en-AU"/>
-        </w:rPr>
-        <w:t>Conclusion of bug tracing:</w:t>
-      </w:r>
-    </w:p>
-    <w:p/>
-    <w:p>
       <w:pPr>
         <w:rPr>
           <w:b/>
@@ -1572,13 +1562,8 @@
       <w:r>
         <w:t xml:space="preserve"> in </w:t>
       </w:r>
-      <w:proofErr w:type="spellStart"/>
-      <w:r>
-        <w:t>BorrowItemControl.itemScanned</w:t>
-      </w:r>
-      <w:proofErr w:type="spellEnd"/>
-      <w:r>
-        <w:t>() method.</w:t>
+      <w:r>
+        <w:t>BorrowItemControl.itemScanned() method.</w:t>
       </w:r>
       <w:r>
         <w:t xml:space="preserve"> </w:t>
@@ -1614,7 +1599,7 @@
                     </pic:cNvPicPr>
                   </pic:nvPicPr>
                   <pic:blipFill>
-                    <a:blip r:embed="rId11">
+                    <a:blip r:embed="rId13">
                       <a:extLst>
                         <a:ext uri="{28A0092B-C50C-407E-A947-70E740481C1C}">
                           <a14:useLocalDpi xmlns:a14="http://schemas.microsoft.com/office/drawing/2010/main" val="0"/>
@@ -1653,6 +1638,14 @@
           <w:bCs/>
         </w:rPr>
       </w:pPr>
+    </w:p>
+    <w:p>
+      <w:pPr>
+        <w:rPr>
+          <w:b/>
+          <w:bCs/>
+        </w:rPr>
+      </w:pPr>
       <w:r>
         <w:rPr>
           <w:b/>
@@ -1666,15 +1659,7 @@
         <w:t>If patron somehow manages to exceed 2 loans, they can borrow infinitely after this on separate visits</w:t>
       </w:r>
       <w:r>
-        <w:t xml:space="preserve">, due to the logic in </w:t>
-      </w:r>
-      <w:proofErr w:type="spellStart"/>
-      <w:r>
-        <w:t>Library.canPatronBorrow</w:t>
-      </w:r>
-      <w:proofErr w:type="spellEnd"/>
-      <w:r>
-        <w:t xml:space="preserve"> method.</w:t>
+        <w:t>, due to the logic in Library.canPatronBorrow method.</w:t>
       </w:r>
     </w:p>
     <w:p/>
@@ -1701,7 +1686,7 @@
                     </pic:cNvPicPr>
                   </pic:nvPicPr>
                   <pic:blipFill>
-                    <a:blip r:embed="rId12">
+                    <a:blip r:embed="rId14">
                       <a:extLst>
                         <a:ext uri="{28A0092B-C50C-407E-A947-70E740481C1C}">
                           <a14:useLocalDpi xmlns:a14="http://schemas.microsoft.com/office/drawing/2010/main" val="0"/>
@@ -1750,6 +1735,8 @@
       <w:pPr>
         <w:rPr>
           <w:rFonts w:asciiTheme="majorHAnsi" w:eastAsiaTheme="majorEastAsia" w:hAnsiTheme="majorHAnsi" w:cstheme="majorBidi"/>
+          <w:b/>
+          <w:bCs/>
           <w:color w:val="2F5496" w:themeColor="accent1" w:themeShade="BF"/>
           <w:sz w:val="32"/>
           <w:szCs w:val="32"/>
@@ -1757,23 +1744,56 @@
           <w:lang w:val="en-AU"/>
         </w:rPr>
       </w:pPr>
-    </w:p>
-    <w:p>
-      <w:pPr>
+      <w:r>
         <w:rPr>
           <w:rFonts w:asciiTheme="majorHAnsi" w:eastAsiaTheme="majorEastAsia" w:hAnsiTheme="majorHAnsi" w:cstheme="majorBidi"/>
+          <w:b/>
+          <w:bCs/>
           <w:color w:val="2F5496" w:themeColor="accent1" w:themeShade="BF"/>
           <w:sz w:val="32"/>
           <w:szCs w:val="32"/>
           <w:u w:val="single"/>
           <w:lang w:val="en-AU"/>
         </w:rPr>
+        <w:t>Resolution</w:t>
+      </w:r>
+    </w:p>
+    <w:p>
+      <w:pPr>
+        <w:rPr>
+          <w:rStyle w:val="Strong"/>
+          <w:rFonts w:ascii="Source Sans Pro" w:hAnsi="Source Sans Pro"/>
+          <w:color w:val="FF0000"/>
+        </w:rPr>
+      </w:pPr>
+    </w:p>
+    <w:p>
+      <w:pPr>
+        <w:rPr>
+          <w:rStyle w:val="Strong"/>
+          <w:rFonts w:ascii="Source Sans Pro" w:hAnsi="Source Sans Pro"/>
+          <w:color w:val="FF0000"/>
+        </w:rPr>
+      </w:pPr>
+      <w:r>
+        <w:t>Update the code in BorrowItemControl line 79 and Library line 156 to rectify these issues.</w:t>
+      </w:r>
+    </w:p>
+    <w:p>
+      <w:pPr>
+        <w:rPr>
+          <w:rStyle w:val="Strong"/>
+          <w:rFonts w:ascii="Source Sans Pro" w:hAnsi="Source Sans Pro"/>
+          <w:color w:val="FF0000"/>
+        </w:rPr>
       </w:pPr>
     </w:p>
     <w:p>
       <w:pPr>
         <w:rPr>
           <w:rFonts w:asciiTheme="majorHAnsi" w:eastAsiaTheme="majorEastAsia" w:hAnsiTheme="majorHAnsi" w:cstheme="majorBidi"/>
+          <w:b/>
+          <w:bCs/>
           <w:color w:val="2F5496" w:themeColor="accent1" w:themeShade="BF"/>
           <w:sz w:val="32"/>
           <w:szCs w:val="32"/>
@@ -1781,67 +1801,503 @@
           <w:lang w:val="en-AU"/>
         </w:rPr>
       </w:pPr>
-    </w:p>
-    <w:p>
-      <w:pPr>
+      <w:r>
         <w:rPr>
           <w:rFonts w:asciiTheme="majorHAnsi" w:eastAsiaTheme="majorEastAsia" w:hAnsiTheme="majorHAnsi" w:cstheme="majorBidi"/>
+          <w:b/>
+          <w:bCs/>
           <w:color w:val="2F5496" w:themeColor="accent1" w:themeShade="BF"/>
           <w:sz w:val="32"/>
           <w:szCs w:val="32"/>
           <w:u w:val="single"/>
           <w:lang w:val="en-AU"/>
         </w:rPr>
-      </w:pPr>
-      <w:r>
+        <w:t>Fix details:</w:t>
+      </w:r>
+    </w:p>
+    <w:p>
+      <w:pPr>
+        <w:rPr>
+          <w:rStyle w:val="Strong"/>
+          <w:rFonts w:ascii="Source Sans Pro" w:hAnsi="Source Sans Pro"/>
+          <w:b w:val="0"/>
+          <w:bCs w:val="0"/>
+          <w:color w:val="000000"/>
+        </w:rPr>
+      </w:pPr>
+    </w:p>
+    <w:p>
+      <w:pPr>
+        <w:rPr>
+          <w:rStyle w:val="Strong"/>
+          <w:rFonts w:ascii="Source Sans Pro" w:hAnsi="Source Sans Pro"/>
+          <w:color w:val="000000"/>
+          <w:u w:val="single"/>
+        </w:rPr>
+      </w:pPr>
+      <w:r>
+        <w:rPr>
+          <w:rStyle w:val="Strong"/>
+          <w:rFonts w:ascii="Source Sans Pro" w:hAnsi="Source Sans Pro"/>
+          <w:color w:val="000000"/>
+          <w:u w:val="single"/>
+        </w:rPr>
+        <w:t>Plan:</w:t>
+      </w:r>
+    </w:p>
+    <w:p>
+      <w:pPr>
+        <w:rPr>
+          <w:rStyle w:val="Strong"/>
+          <w:rFonts w:ascii="Source Sans Pro" w:hAnsi="Source Sans Pro"/>
+          <w:b w:val="0"/>
+          <w:bCs w:val="0"/>
+          <w:color w:val="000000"/>
+        </w:rPr>
+      </w:pPr>
+      <w:r>
+        <w:rPr>
+          <w:rStyle w:val="Strong"/>
+          <w:rFonts w:ascii="Source Sans Pro" w:hAnsi="Source Sans Pro"/>
+          <w:b w:val="0"/>
+          <w:bCs w:val="0"/>
+          <w:color w:val="000000"/>
+        </w:rPr>
+        <w:t xml:space="preserve">Apply Fix 1, run test to confirm bug  2.2 (returning later to borrow more) is resolved. </w:t>
+      </w:r>
+    </w:p>
+    <w:p>
+      <w:pPr>
+        <w:rPr>
+          <w:rStyle w:val="Strong"/>
+          <w:rFonts w:ascii="Source Sans Pro" w:hAnsi="Source Sans Pro"/>
+          <w:b w:val="0"/>
+          <w:bCs w:val="0"/>
+          <w:color w:val="000000"/>
+        </w:rPr>
+      </w:pPr>
+      <w:r>
+        <w:rPr>
+          <w:rStyle w:val="Strong"/>
+          <w:rFonts w:ascii="Source Sans Pro" w:hAnsi="Source Sans Pro"/>
+          <w:b w:val="0"/>
+          <w:bCs w:val="0"/>
+          <w:color w:val="000000"/>
+        </w:rPr>
+        <w:t xml:space="preserve">Apply Fix 2, run test to confirm both bug 2.1 </w:t>
+      </w:r>
+      <w:r>
+        <w:rPr>
+          <w:rStyle w:val="Strong"/>
+          <w:rFonts w:ascii="Source Sans Pro" w:hAnsi="Source Sans Pro"/>
+          <w:b w:val="0"/>
+          <w:bCs w:val="0"/>
+          <w:color w:val="000000"/>
+        </w:rPr>
+        <w:t xml:space="preserve">(borrowing more than 2 items) </w:t>
+      </w:r>
+      <w:r>
+        <w:rPr>
+          <w:rStyle w:val="Strong"/>
+          <w:rFonts w:ascii="Source Sans Pro" w:hAnsi="Source Sans Pro"/>
+          <w:b w:val="0"/>
+          <w:bCs w:val="0"/>
+          <w:color w:val="000000"/>
+        </w:rPr>
+        <w:t xml:space="preserve">and 2.2 are passing. </w:t>
+      </w:r>
+    </w:p>
+    <w:p>
+      <w:pPr>
+        <w:rPr>
+          <w:rStyle w:val="Strong"/>
+          <w:rFonts w:ascii="Source Sans Pro" w:hAnsi="Source Sans Pro"/>
+          <w:b w:val="0"/>
+          <w:bCs w:val="0"/>
+          <w:color w:val="000000"/>
+        </w:rPr>
+      </w:pPr>
+      <w:r>
+        <w:rPr>
+          <w:rStyle w:val="Strong"/>
+          <w:rFonts w:ascii="Source Sans Pro" w:hAnsi="Source Sans Pro"/>
+          <w:b w:val="0"/>
+          <w:bCs w:val="0"/>
+          <w:color w:val="000000"/>
+        </w:rPr>
+        <w:t xml:space="preserve">Run regression test for bug 1 to confirm it is still fixed. </w:t>
+      </w:r>
+    </w:p>
+    <w:p>
+      <w:pPr>
+        <w:rPr>
+          <w:rStyle w:val="Strong"/>
+          <w:rFonts w:ascii="Source Sans Pro" w:hAnsi="Source Sans Pro"/>
+          <w:b w:val="0"/>
+          <w:bCs w:val="0"/>
+          <w:color w:val="000000"/>
+        </w:rPr>
+      </w:pPr>
+    </w:p>
+    <w:p>
+      <w:pPr>
+        <w:rPr>
+          <w:rStyle w:val="Strong"/>
+          <w:rFonts w:ascii="Source Sans Pro" w:hAnsi="Source Sans Pro"/>
+          <w:color w:val="000000"/>
+        </w:rPr>
+      </w:pPr>
+      <w:r>
+        <w:rPr>
+          <w:rStyle w:val="Strong"/>
+          <w:rFonts w:ascii="Source Sans Pro" w:hAnsi="Source Sans Pro"/>
+          <w:color w:val="000000"/>
+        </w:rPr>
+        <w:t xml:space="preserve">FIX 1: </w:t>
+      </w:r>
+      <w:r>
+        <w:rPr>
+          <w:rStyle w:val="Strong"/>
+          <w:rFonts w:ascii="Source Sans Pro" w:hAnsi="Source Sans Pro"/>
+          <w:color w:val="000000"/>
+        </w:rPr>
+        <w:t>Library:</w:t>
+      </w:r>
+    </w:p>
+    <w:p>
+      <w:pPr>
+        <w:rPr>
+          <w:rStyle w:val="Strong"/>
+          <w:rFonts w:ascii="Source Sans Pro" w:hAnsi="Source Sans Pro"/>
+          <w:b w:val="0"/>
+          <w:bCs w:val="0"/>
+          <w:color w:val="000000"/>
+        </w:rPr>
+      </w:pPr>
+    </w:p>
+    <w:p>
+      <w:pPr>
+        <w:rPr>
+          <w:rStyle w:val="Strong"/>
+          <w:rFonts w:ascii="Source Sans Pro" w:hAnsi="Source Sans Pro"/>
+          <w:b w:val="0"/>
+          <w:bCs w:val="0"/>
+          <w:color w:val="000000"/>
+        </w:rPr>
+      </w:pPr>
+      <w:r>
+        <w:rPr>
+          <w:rStyle w:val="Strong"/>
+          <w:rFonts w:ascii="Source Sans Pro" w:hAnsi="Source Sans Pro"/>
+          <w:b w:val="0"/>
+          <w:bCs w:val="0"/>
+          <w:color w:val="000000"/>
+        </w:rPr>
+        <w:t>Change line 156 to correct the loan limit calculation logic by changing:</w:t>
+      </w:r>
+    </w:p>
+    <w:p>
+      <w:pPr>
+        <w:rPr>
+          <w:rStyle w:val="Strong"/>
+          <w:rFonts w:ascii="Source Sans Pro" w:hAnsi="Source Sans Pro"/>
+          <w:b w:val="0"/>
+          <w:bCs w:val="0"/>
+          <w:color w:val="000000"/>
+        </w:rPr>
+      </w:pPr>
+      <w:r>
+        <w:rPr>
+          <w:rStyle w:val="Strong"/>
+          <w:rFonts w:ascii="Source Sans Pro" w:hAnsi="Source Sans Pro"/>
+          <w:b w:val="0"/>
+          <w:bCs w:val="0"/>
+          <w:color w:val="000000"/>
+        </w:rPr>
+        <w:t>== 0</w:t>
+      </w:r>
+    </w:p>
+    <w:p>
+      <w:pPr>
+        <w:rPr>
+          <w:rStyle w:val="Strong"/>
+          <w:rFonts w:ascii="Source Sans Pro" w:hAnsi="Source Sans Pro"/>
+          <w:b w:val="0"/>
+          <w:bCs w:val="0"/>
+          <w:color w:val="000000"/>
+        </w:rPr>
+      </w:pPr>
+      <w:r>
+        <w:rPr>
+          <w:rStyle w:val="Strong"/>
+          <w:rFonts w:ascii="Source Sans Pro" w:hAnsi="Source Sans Pro"/>
+          <w:b w:val="0"/>
+          <w:bCs w:val="0"/>
+          <w:color w:val="000000"/>
+        </w:rPr>
+        <w:t xml:space="preserve">To </w:t>
+      </w:r>
+    </w:p>
+    <w:p>
+      <w:pPr>
+        <w:rPr>
+          <w:rStyle w:val="Strong"/>
+          <w:rFonts w:ascii="Source Sans Pro" w:hAnsi="Source Sans Pro"/>
+          <w:b w:val="0"/>
+          <w:bCs w:val="0"/>
+          <w:color w:val="000000"/>
+        </w:rPr>
+      </w:pPr>
+      <w:r>
+        <w:rPr>
+          <w:rStyle w:val="Strong"/>
+          <w:rFonts w:ascii="Source Sans Pro" w:hAnsi="Source Sans Pro"/>
+          <w:b w:val="0"/>
+          <w:bCs w:val="0"/>
+          <w:color w:val="000000"/>
+        </w:rPr>
+        <w:t>&gt;= 0</w:t>
+      </w:r>
+    </w:p>
+    <w:p>
+      <w:pPr>
+        <w:rPr>
+          <w:rStyle w:val="Strong"/>
+          <w:rFonts w:ascii="Source Sans Pro" w:hAnsi="Source Sans Pro"/>
+          <w:b w:val="0"/>
+          <w:bCs w:val="0"/>
+          <w:color w:val="000000"/>
+        </w:rPr>
+      </w:pPr>
+    </w:p>
+    <w:p>
+      <w:pPr>
+        <w:rPr>
+          <w:rStyle w:val="Strong"/>
+          <w:rFonts w:ascii="Source Sans Pro" w:hAnsi="Source Sans Pro"/>
+          <w:b w:val="0"/>
+          <w:bCs w:val="0"/>
+          <w:color w:val="000000"/>
+        </w:rPr>
+      </w:pPr>
+      <w:r>
+        <w:rPr>
+          <w:rStyle w:val="Strong"/>
+          <w:rFonts w:ascii="Source Sans Pro" w:hAnsi="Source Sans Pro"/>
+          <w:b w:val="0"/>
+          <w:bCs w:val="0"/>
+          <w:color w:val="000000"/>
+        </w:rPr>
+        <w:lastRenderedPageBreak/>
+        <w:t>Then run test case 2.2 to confirm patron is unable to borrow a 4th item on a later visit</w:t>
+      </w:r>
+      <w:r>
+        <w:rPr>
+          <w:rStyle w:val="Strong"/>
+          <w:rFonts w:ascii="Source Sans Pro" w:hAnsi="Source Sans Pro"/>
+          <w:b w:val="0"/>
+          <w:bCs w:val="0"/>
+          <w:color w:val="000000"/>
+        </w:rPr>
+        <w:t>.</w:t>
+      </w:r>
+    </w:p>
+    <w:p>
+      <w:pPr>
+        <w:rPr>
+          <w:rStyle w:val="Strong"/>
+          <w:rFonts w:ascii="Source Sans Pro" w:hAnsi="Source Sans Pro"/>
+          <w:b w:val="0"/>
+          <w:bCs w:val="0"/>
+          <w:color w:val="000000"/>
+        </w:rPr>
+      </w:pPr>
+    </w:p>
+    <w:p>
+      <w:pPr>
+        <w:rPr>
+          <w:rStyle w:val="Strong"/>
+          <w:rFonts w:ascii="Source Sans Pro" w:hAnsi="Source Sans Pro"/>
+          <w:color w:val="000000"/>
+        </w:rPr>
+      </w:pPr>
+      <w:r>
+        <w:rPr>
+          <w:rStyle w:val="Strong"/>
+          <w:rFonts w:ascii="Source Sans Pro" w:hAnsi="Source Sans Pro"/>
+          <w:color w:val="000000"/>
+        </w:rPr>
+        <w:t xml:space="preserve">FIX 2: </w:t>
+      </w:r>
+      <w:r>
+        <w:rPr>
+          <w:rStyle w:val="Strong"/>
+          <w:rFonts w:ascii="Source Sans Pro" w:hAnsi="Source Sans Pro"/>
+          <w:color w:val="000000"/>
+        </w:rPr>
+        <w:t>BorrowItemControl:</w:t>
+      </w:r>
+    </w:p>
+    <w:p>
+      <w:pPr>
+        <w:rPr>
+          <w:rStyle w:val="Strong"/>
+          <w:rFonts w:ascii="Source Sans Pro" w:hAnsi="Source Sans Pro"/>
+          <w:b w:val="0"/>
+          <w:bCs w:val="0"/>
+          <w:color w:val="000000"/>
+        </w:rPr>
+      </w:pPr>
+    </w:p>
+    <w:p>
+      <w:pPr>
+        <w:rPr>
+          <w:rStyle w:val="Strong"/>
+          <w:rFonts w:ascii="Source Sans Pro" w:hAnsi="Source Sans Pro"/>
+          <w:b w:val="0"/>
+          <w:bCs w:val="0"/>
+          <w:color w:val="000000"/>
+        </w:rPr>
+      </w:pPr>
+      <w:r>
+        <w:rPr>
+          <w:rStyle w:val="Strong"/>
+          <w:rFonts w:ascii="Source Sans Pro" w:hAnsi="Source Sans Pro"/>
+          <w:b w:val="0"/>
+          <w:bCs w:val="0"/>
+          <w:color w:val="000000"/>
+        </w:rPr>
+        <w:t>Change line 79 to correct the loan limit calculation logic in line 79 by changing:</w:t>
+      </w:r>
+    </w:p>
+    <w:p>
+      <w:pPr>
+        <w:rPr>
+          <w:rStyle w:val="Strong"/>
+          <w:rFonts w:ascii="Source Sans Pro" w:hAnsi="Source Sans Pro"/>
+          <w:b w:val="0"/>
+          <w:bCs w:val="0"/>
+          <w:color w:val="000000"/>
+        </w:rPr>
+      </w:pPr>
+      <w:r>
+        <w:rPr>
+          <w:rStyle w:val="Strong"/>
+          <w:rFonts w:ascii="Source Sans Pro" w:hAnsi="Source Sans Pro"/>
+          <w:b w:val="0"/>
+          <w:bCs w:val="0"/>
+          <w:color w:val="000000"/>
+        </w:rPr>
+        <w:t xml:space="preserve">&lt; 0 </w:t>
+      </w:r>
+    </w:p>
+    <w:p>
+      <w:pPr>
+        <w:rPr>
+          <w:rStyle w:val="Strong"/>
+          <w:rFonts w:ascii="Source Sans Pro" w:hAnsi="Source Sans Pro"/>
+          <w:b w:val="0"/>
+          <w:bCs w:val="0"/>
+          <w:color w:val="000000"/>
+        </w:rPr>
+      </w:pPr>
+      <w:r>
+        <w:rPr>
+          <w:rStyle w:val="Strong"/>
+          <w:rFonts w:ascii="Source Sans Pro" w:hAnsi="Source Sans Pro"/>
+          <w:b w:val="0"/>
+          <w:bCs w:val="0"/>
+          <w:color w:val="000000"/>
+        </w:rPr>
+        <w:t xml:space="preserve">To </w:t>
+      </w:r>
+    </w:p>
+    <w:p>
+      <w:pPr>
+        <w:rPr>
+          <w:rStyle w:val="Strong"/>
+          <w:rFonts w:ascii="Source Sans Pro" w:hAnsi="Source Sans Pro"/>
+          <w:b w:val="0"/>
+          <w:bCs w:val="0"/>
+          <w:color w:val="000000"/>
+        </w:rPr>
+      </w:pPr>
+      <w:r>
+        <w:rPr>
+          <w:rStyle w:val="Strong"/>
+          <w:rFonts w:ascii="Source Sans Pro" w:hAnsi="Source Sans Pro"/>
+          <w:b w:val="0"/>
+          <w:bCs w:val="0"/>
+          <w:color w:val="000000"/>
+        </w:rPr>
+        <w:t>&lt;= 0</w:t>
+      </w:r>
+    </w:p>
+    <w:p>
+      <w:pPr>
+        <w:rPr>
+          <w:rStyle w:val="Strong"/>
+          <w:rFonts w:ascii="Source Sans Pro" w:hAnsi="Source Sans Pro"/>
+          <w:b w:val="0"/>
+          <w:bCs w:val="0"/>
+          <w:color w:val="000000"/>
+        </w:rPr>
+      </w:pPr>
+    </w:p>
+    <w:p>
+      <w:pPr>
+        <w:rPr>
+          <w:rStyle w:val="Strong"/>
+          <w:rFonts w:ascii="Source Sans Pro" w:hAnsi="Source Sans Pro"/>
+          <w:b w:val="0"/>
+          <w:bCs w:val="0"/>
+          <w:color w:val="000000"/>
+        </w:rPr>
+      </w:pPr>
+      <w:r>
+        <w:rPr>
+          <w:rStyle w:val="Strong"/>
+          <w:rFonts w:ascii="Source Sans Pro" w:hAnsi="Source Sans Pro"/>
+          <w:b w:val="0"/>
+          <w:bCs w:val="0"/>
+          <w:color w:val="000000"/>
+        </w:rPr>
+        <w:t>Then run test case 2.1 to confirm patron is unable to borrow a</w:t>
+      </w:r>
+      <w:r>
+        <w:rPr>
+          <w:rStyle w:val="Strong"/>
+          <w:rFonts w:ascii="Source Sans Pro" w:hAnsi="Source Sans Pro"/>
+          <w:b w:val="0"/>
+          <w:bCs w:val="0"/>
+          <w:color w:val="000000"/>
+        </w:rPr>
+        <w:t>n extra item in their first borrowing session.</w:t>
+      </w:r>
+    </w:p>
+    <w:p>
+      <w:pPr>
+        <w:rPr>
+          <w:rStyle w:val="Strong"/>
+          <w:rFonts w:ascii="Source Sans Pro" w:hAnsi="Source Sans Pro"/>
+          <w:b w:val="0"/>
+          <w:bCs w:val="0"/>
+          <w:color w:val="000000"/>
+        </w:rPr>
+      </w:pPr>
+    </w:p>
+    <w:p>
+      <w:pPr>
         <w:rPr>
           <w:rFonts w:asciiTheme="majorHAnsi" w:eastAsiaTheme="majorEastAsia" w:hAnsiTheme="majorHAnsi" w:cstheme="majorBidi"/>
+          <w:b/>
+          <w:bCs/>
           <w:color w:val="2F5496" w:themeColor="accent1" w:themeShade="BF"/>
           <w:sz w:val="32"/>
           <w:szCs w:val="32"/>
           <w:u w:val="single"/>
           <w:lang w:val="en-AU"/>
         </w:rPr>
-        <w:lastRenderedPageBreak/>
-        <w:t>Resolution</w:t>
-      </w:r>
-    </w:p>
-    <w:p>
-      <w:pPr>
-        <w:rPr>
-          <w:rStyle w:val="Strong"/>
-          <w:rFonts w:ascii="Source Sans Pro" w:hAnsi="Source Sans Pro"/>
-          <w:color w:val="FF0000"/>
-        </w:rPr>
-      </w:pPr>
-    </w:p>
-    <w:p>
-      <w:pPr>
-        <w:rPr>
-          <w:rStyle w:val="Strong"/>
-          <w:rFonts w:ascii="Source Sans Pro" w:hAnsi="Source Sans Pro"/>
-          <w:color w:val="FF0000"/>
-        </w:rPr>
-      </w:pPr>
-      <w:r>
-        <w:t xml:space="preserve">Update the code in </w:t>
-      </w:r>
-      <w:proofErr w:type="spellStart"/>
-      <w:r>
-        <w:t>BorrowItemControl</w:t>
-      </w:r>
-      <w:proofErr w:type="spellEnd"/>
-      <w:r>
-        <w:t xml:space="preserve"> line 79 and Library line 156 to rectify these issues.</w:t>
-      </w:r>
-    </w:p>
-    <w:p>
-      <w:pPr>
-        <w:rPr>
-          <w:rStyle w:val="Strong"/>
-          <w:rFonts w:ascii="Source Sans Pro" w:hAnsi="Source Sans Pro"/>
-          <w:color w:val="FF0000"/>
-        </w:rPr>
       </w:pPr>
     </w:p>
     <w:p>
@@ -1868,170 +2324,37 @@
           <w:u w:val="single"/>
           <w:lang w:val="en-AU"/>
         </w:rPr>
-        <w:t>Fix details:</w:t>
-      </w:r>
-    </w:p>
-    <w:p>
-      <w:pPr>
-        <w:rPr>
-          <w:rStyle w:val="Strong"/>
-          <w:rFonts w:ascii="Source Sans Pro" w:hAnsi="Source Sans Pro"/>
-          <w:b w:val="0"/>
-          <w:bCs w:val="0"/>
-          <w:color w:val="000000"/>
-        </w:rPr>
-      </w:pPr>
-    </w:p>
-    <w:p>
-      <w:pPr>
-        <w:rPr>
-          <w:rStyle w:val="Strong"/>
-          <w:rFonts w:ascii="Source Sans Pro" w:hAnsi="Source Sans Pro"/>
-          <w:color w:val="000000"/>
-        </w:rPr>
-      </w:pPr>
-      <w:r>
-        <w:rPr>
-          <w:rStyle w:val="Strong"/>
-          <w:rFonts w:ascii="Source Sans Pro" w:hAnsi="Source Sans Pro"/>
-          <w:color w:val="000000"/>
-        </w:rPr>
-        <w:t xml:space="preserve">FIX 1: </w:t>
-      </w:r>
-      <w:r>
-        <w:rPr>
-          <w:rStyle w:val="Strong"/>
-          <w:rFonts w:ascii="Source Sans Pro" w:hAnsi="Source Sans Pro"/>
-          <w:color w:val="000000"/>
-        </w:rPr>
-        <w:t>Library:</w:t>
-      </w:r>
-    </w:p>
-    <w:p>
-      <w:pPr>
-        <w:rPr>
-          <w:rStyle w:val="Strong"/>
-          <w:rFonts w:ascii="Source Sans Pro" w:hAnsi="Source Sans Pro"/>
-          <w:b w:val="0"/>
-          <w:bCs w:val="0"/>
-          <w:color w:val="000000"/>
-        </w:rPr>
-      </w:pPr>
-    </w:p>
-    <w:p>
-      <w:pPr>
-        <w:rPr>
-          <w:rStyle w:val="Strong"/>
-          <w:rFonts w:ascii="Source Sans Pro" w:hAnsi="Source Sans Pro"/>
-          <w:b w:val="0"/>
-          <w:bCs w:val="0"/>
-          <w:color w:val="000000"/>
-        </w:rPr>
-      </w:pPr>
-      <w:r>
-        <w:rPr>
-          <w:rStyle w:val="Strong"/>
-          <w:rFonts w:ascii="Source Sans Pro" w:hAnsi="Source Sans Pro"/>
-          <w:b w:val="0"/>
-          <w:bCs w:val="0"/>
-          <w:color w:val="000000"/>
-        </w:rPr>
-        <w:t>Change line 156 to correct the loan limit calculation logic by changing:</w:t>
-      </w:r>
-    </w:p>
-    <w:p>
-      <w:pPr>
-        <w:rPr>
-          <w:rStyle w:val="Strong"/>
-          <w:rFonts w:ascii="Source Sans Pro" w:hAnsi="Source Sans Pro"/>
-          <w:b w:val="0"/>
-          <w:bCs w:val="0"/>
-          <w:color w:val="000000"/>
-        </w:rPr>
-      </w:pPr>
-      <w:r>
-        <w:rPr>
-          <w:rStyle w:val="Strong"/>
-          <w:rFonts w:ascii="Source Sans Pro" w:hAnsi="Source Sans Pro"/>
-          <w:b w:val="0"/>
-          <w:bCs w:val="0"/>
-          <w:color w:val="000000"/>
-        </w:rPr>
-        <w:t>== 0</w:t>
-      </w:r>
-    </w:p>
-    <w:p>
-      <w:pPr>
-        <w:rPr>
-          <w:rStyle w:val="Strong"/>
-          <w:rFonts w:ascii="Source Sans Pro" w:hAnsi="Source Sans Pro"/>
-          <w:b w:val="0"/>
-          <w:bCs w:val="0"/>
-          <w:color w:val="000000"/>
-        </w:rPr>
-      </w:pPr>
-      <w:r>
-        <w:rPr>
-          <w:rStyle w:val="Strong"/>
-          <w:rFonts w:ascii="Source Sans Pro" w:hAnsi="Source Sans Pro"/>
-          <w:b w:val="0"/>
-          <w:bCs w:val="0"/>
-          <w:color w:val="000000"/>
-        </w:rPr>
-        <w:t xml:space="preserve">To </w:t>
-      </w:r>
-    </w:p>
-    <w:p>
-      <w:pPr>
-        <w:rPr>
-          <w:rStyle w:val="Strong"/>
-          <w:rFonts w:ascii="Source Sans Pro" w:hAnsi="Source Sans Pro"/>
-          <w:b w:val="0"/>
-          <w:bCs w:val="0"/>
-          <w:color w:val="000000"/>
-        </w:rPr>
-      </w:pPr>
-      <w:r>
-        <w:rPr>
-          <w:rStyle w:val="Strong"/>
-          <w:rFonts w:ascii="Source Sans Pro" w:hAnsi="Source Sans Pro"/>
-          <w:b w:val="0"/>
-          <w:bCs w:val="0"/>
-          <w:color w:val="000000"/>
-        </w:rPr>
-        <w:t>&gt;= 0</w:t>
-      </w:r>
-    </w:p>
-    <w:p>
-      <w:pPr>
-        <w:rPr>
-          <w:rStyle w:val="Strong"/>
-          <w:rFonts w:ascii="Source Sans Pro" w:hAnsi="Source Sans Pro"/>
-          <w:b w:val="0"/>
-          <w:bCs w:val="0"/>
-          <w:color w:val="000000"/>
-        </w:rPr>
-      </w:pPr>
-    </w:p>
-    <w:p>
-      <w:pPr>
-        <w:rPr>
-          <w:rStyle w:val="Strong"/>
-          <w:rFonts w:ascii="Source Sans Pro" w:hAnsi="Source Sans Pro"/>
-          <w:b w:val="0"/>
-          <w:bCs w:val="0"/>
-          <w:color w:val="000000"/>
-        </w:rPr>
-      </w:pPr>
-      <w:r>
-        <w:rPr>
-          <w:rStyle w:val="Strong"/>
-          <w:rFonts w:ascii="Source Sans Pro" w:hAnsi="Source Sans Pro"/>
-          <w:b w:val="0"/>
-          <w:bCs w:val="0"/>
-          <w:color w:val="000000"/>
-        </w:rPr>
-        <w:t>Then run test case 2.2 to confirm patron is unable to borrow a 4th item on a later visit:</w:t>
+        <w:t>Results after fix deployment:</w:t>
+      </w:r>
+    </w:p>
+    <w:p>
+      <w:pPr>
+        <w:rPr>
+          <w:rStyle w:val="Strong"/>
+          <w:rFonts w:ascii="Source Sans Pro" w:hAnsi="Source Sans Pro"/>
+          <w:b w:val="0"/>
+          <w:bCs w:val="0"/>
+          <w:color w:val="000000"/>
+        </w:rPr>
+      </w:pPr>
+    </w:p>
+    <w:p>
+      <w:pPr>
+        <w:rPr>
+          <w:rStyle w:val="Strong"/>
+          <w:rFonts w:ascii="Source Sans Pro" w:hAnsi="Source Sans Pro"/>
+          <w:color w:val="000000"/>
+          <w:u w:val="single"/>
+        </w:rPr>
+      </w:pPr>
+      <w:r>
+        <w:rPr>
+          <w:rStyle w:val="Strong"/>
+          <w:rFonts w:ascii="Source Sans Pro" w:hAnsi="Source Sans Pro"/>
+          <w:color w:val="000000"/>
+          <w:u w:val="single"/>
+        </w:rPr>
+        <w:t>Bug 2.2 (borrowing more in later visit):</w:t>
       </w:r>
     </w:p>
     <w:p>
@@ -2097,7 +2420,7 @@
           <w:color w:val="000000"/>
         </w:rPr>
         <w:drawing>
-          <wp:inline distT="0" distB="0" distL="0" distR="0" wp14:anchorId="53F2CD14" wp14:editId="24B25794">
+          <wp:inline distT="0" distB="0" distL="0" distR="0" wp14:anchorId="27A85069" wp14:editId="7F219C2A">
             <wp:extent cx="4343400" cy="514350"/>
             <wp:effectExtent l="0" t="0" r="0" b="0"/>
             <wp:docPr id="36" name="Picture 36"/>
@@ -2114,7 +2437,7 @@
                     </pic:cNvPicPr>
                   </pic:nvPicPr>
                   <pic:blipFill>
-                    <a:blip r:embed="rId13">
+                    <a:blip r:embed="rId15">
                       <a:extLst>
                         <a:ext uri="{28A0092B-C50C-407E-A947-70E740481C1C}">
                           <a14:useLocalDpi xmlns:a14="http://schemas.microsoft.com/office/drawing/2010/main" val="0"/>
@@ -2209,7 +2532,7 @@
           <w:color w:val="000000"/>
         </w:rPr>
         <w:drawing>
-          <wp:inline distT="0" distB="0" distL="0" distR="0" wp14:anchorId="68D67E0A" wp14:editId="07AE2518">
+          <wp:inline distT="0" distB="0" distL="0" distR="0" wp14:anchorId="4770F729" wp14:editId="53C6BC21">
             <wp:extent cx="4389120" cy="457200"/>
             <wp:effectExtent l="0" t="0" r="0" b="0"/>
             <wp:docPr id="35" name="Picture 35"/>
@@ -2226,7 +2549,7 @@
                     </pic:cNvPicPr>
                   </pic:nvPicPr>
                   <pic:blipFill>
-                    <a:blip r:embed="rId14">
+                    <a:blip r:embed="rId16">
                       <a:extLst>
                         <a:ext uri="{28A0092B-C50C-407E-A947-70E740481C1C}">
                           <a14:useLocalDpi xmlns:a14="http://schemas.microsoft.com/office/drawing/2010/main" val="0"/>
@@ -2286,160 +2609,17 @@
           <w:rStyle w:val="Strong"/>
           <w:rFonts w:ascii="Source Sans Pro" w:hAnsi="Source Sans Pro"/>
           <w:color w:val="000000"/>
-        </w:rPr>
-      </w:pPr>
-      <w:r>
-        <w:rPr>
-          <w:rStyle w:val="Strong"/>
-          <w:rFonts w:ascii="Source Sans Pro" w:hAnsi="Source Sans Pro"/>
-          <w:color w:val="000000"/>
-        </w:rPr>
-        <w:t xml:space="preserve">FIX 2: </w:t>
-      </w:r>
-      <w:proofErr w:type="spellStart"/>
-      <w:r>
-        <w:rPr>
-          <w:rStyle w:val="Strong"/>
-          <w:rFonts w:ascii="Source Sans Pro" w:hAnsi="Source Sans Pro"/>
-          <w:color w:val="000000"/>
-        </w:rPr>
-        <w:t>BorrowItemControl</w:t>
-      </w:r>
-      <w:proofErr w:type="spellEnd"/>
-      <w:r>
-        <w:rPr>
-          <w:rStyle w:val="Strong"/>
-          <w:rFonts w:ascii="Source Sans Pro" w:hAnsi="Source Sans Pro"/>
-          <w:color w:val="000000"/>
-        </w:rPr>
-        <w:t>:</w:t>
-      </w:r>
-    </w:p>
-    <w:p>
-      <w:pPr>
-        <w:rPr>
-          <w:rStyle w:val="Strong"/>
-          <w:rFonts w:ascii="Source Sans Pro" w:hAnsi="Source Sans Pro"/>
-          <w:b w:val="0"/>
-          <w:bCs w:val="0"/>
-          <w:color w:val="000000"/>
-        </w:rPr>
-      </w:pPr>
-    </w:p>
-    <w:p>
-      <w:pPr>
-        <w:rPr>
-          <w:rStyle w:val="Strong"/>
-          <w:rFonts w:ascii="Source Sans Pro" w:hAnsi="Source Sans Pro"/>
-          <w:b w:val="0"/>
-          <w:bCs w:val="0"/>
-          <w:color w:val="000000"/>
-        </w:rPr>
-      </w:pPr>
-      <w:r>
-        <w:rPr>
-          <w:rStyle w:val="Strong"/>
-          <w:rFonts w:ascii="Source Sans Pro" w:hAnsi="Source Sans Pro"/>
-          <w:b w:val="0"/>
-          <w:bCs w:val="0"/>
-          <w:color w:val="000000"/>
-        </w:rPr>
-        <w:t>Change line 79 to correct the loan limit calculation logic in line 79 by changing:</w:t>
-      </w:r>
-    </w:p>
-    <w:p>
-      <w:pPr>
-        <w:rPr>
-          <w:rStyle w:val="Strong"/>
-          <w:rFonts w:ascii="Source Sans Pro" w:hAnsi="Source Sans Pro"/>
-          <w:b w:val="0"/>
-          <w:bCs w:val="0"/>
-          <w:color w:val="000000"/>
-        </w:rPr>
-      </w:pPr>
-      <w:r>
-        <w:rPr>
-          <w:rStyle w:val="Strong"/>
-          <w:rFonts w:ascii="Source Sans Pro" w:hAnsi="Source Sans Pro"/>
-          <w:b w:val="0"/>
-          <w:bCs w:val="0"/>
-          <w:color w:val="000000"/>
-        </w:rPr>
-        <w:t xml:space="preserve">&lt; 0 </w:t>
-      </w:r>
-    </w:p>
-    <w:p>
-      <w:pPr>
-        <w:rPr>
-          <w:rStyle w:val="Strong"/>
-          <w:rFonts w:ascii="Source Sans Pro" w:hAnsi="Source Sans Pro"/>
-          <w:b w:val="0"/>
-          <w:bCs w:val="0"/>
-          <w:color w:val="000000"/>
-        </w:rPr>
-      </w:pPr>
-      <w:r>
-        <w:rPr>
-          <w:rStyle w:val="Strong"/>
-          <w:rFonts w:ascii="Source Sans Pro" w:hAnsi="Source Sans Pro"/>
-          <w:b w:val="0"/>
-          <w:bCs w:val="0"/>
-          <w:color w:val="000000"/>
-        </w:rPr>
-        <w:t xml:space="preserve">To </w:t>
-      </w:r>
-    </w:p>
-    <w:p>
-      <w:pPr>
-        <w:rPr>
-          <w:rStyle w:val="Strong"/>
-          <w:rFonts w:ascii="Source Sans Pro" w:hAnsi="Source Sans Pro"/>
-          <w:b w:val="0"/>
-          <w:bCs w:val="0"/>
-          <w:color w:val="000000"/>
-        </w:rPr>
-      </w:pPr>
-      <w:r>
-        <w:rPr>
-          <w:rStyle w:val="Strong"/>
-          <w:rFonts w:ascii="Source Sans Pro" w:hAnsi="Source Sans Pro"/>
-          <w:b w:val="0"/>
-          <w:bCs w:val="0"/>
-          <w:color w:val="000000"/>
-        </w:rPr>
-        <w:t>&lt;= 0</w:t>
-      </w:r>
-    </w:p>
-    <w:p>
-      <w:pPr>
-        <w:rPr>
-          <w:rStyle w:val="Strong"/>
-          <w:rFonts w:ascii="Source Sans Pro" w:hAnsi="Source Sans Pro"/>
-          <w:b w:val="0"/>
-          <w:bCs w:val="0"/>
-          <w:color w:val="000000"/>
-        </w:rPr>
-      </w:pPr>
-    </w:p>
-    <w:p>
-      <w:pPr>
-        <w:rPr>
-          <w:rStyle w:val="Strong"/>
-          <w:rFonts w:ascii="Source Sans Pro" w:hAnsi="Source Sans Pro"/>
-          <w:b w:val="0"/>
-          <w:bCs w:val="0"/>
-          <w:color w:val="000000"/>
-        </w:rPr>
-      </w:pPr>
-      <w:r>
-        <w:rPr>
-          <w:rStyle w:val="Strong"/>
-          <w:rFonts w:ascii="Source Sans Pro" w:hAnsi="Source Sans Pro"/>
-          <w:b w:val="0"/>
-          <w:bCs w:val="0"/>
-          <w:color w:val="000000"/>
-        </w:rPr>
-        <w:t>Then run test case 2.1 to confirm patron is unable to borrow a 4th item on a later visit:</w:t>
+          <w:u w:val="single"/>
+        </w:rPr>
+      </w:pPr>
+      <w:r>
+        <w:rPr>
+          <w:rStyle w:val="Strong"/>
+          <w:rFonts w:ascii="Source Sans Pro" w:hAnsi="Source Sans Pro"/>
+          <w:color w:val="000000"/>
+          <w:u w:val="single"/>
+        </w:rPr>
+        <w:t xml:space="preserve">Bug 2.1 (Borrowing more than 2 items) </w:t>
       </w:r>
     </w:p>
     <w:p>
@@ -2505,10 +2685,10 @@
           <w:color w:val="000000"/>
         </w:rPr>
         <w:drawing>
-          <wp:inline distT="0" distB="0" distL="0" distR="0" wp14:anchorId="3ED1CCEE" wp14:editId="11AF9DAE">
+          <wp:inline distT="0" distB="0" distL="0" distR="0" wp14:anchorId="70EE26B4" wp14:editId="7B4FA8DE">
             <wp:extent cx="4295775" cy="476250"/>
             <wp:effectExtent l="0" t="0" r="9525" b="0"/>
-            <wp:docPr id="37" name="Picture 37"/>
+            <wp:docPr id="2" name="Picture 2"/>
             <wp:cNvGraphicFramePr>
               <a:graphicFrameLocks xmlns:a="http://schemas.openxmlformats.org/drawingml/2006/main" noChangeAspect="1"/>
             </wp:cNvGraphicFramePr>
@@ -2522,7 +2702,7 @@
                     </pic:cNvPicPr>
                   </pic:nvPicPr>
                   <pic:blipFill>
-                    <a:blip r:embed="rId15">
+                    <a:blip r:embed="rId17">
                       <a:extLst>
                         <a:ext uri="{28A0092B-C50C-407E-A947-70E740481C1C}">
                           <a14:useLocalDpi xmlns:a14="http://schemas.microsoft.com/office/drawing/2010/main" val="0"/>
@@ -2617,10 +2797,10 @@
           <w:color w:val="000000"/>
         </w:rPr>
         <w:drawing>
-          <wp:inline distT="0" distB="0" distL="0" distR="0" wp14:anchorId="1940E02C" wp14:editId="68E4C828">
+          <wp:inline distT="0" distB="0" distL="0" distR="0" wp14:anchorId="3A0E58FD" wp14:editId="5378C3FE">
             <wp:extent cx="3324225" cy="381000"/>
             <wp:effectExtent l="0" t="0" r="9525" b="0"/>
-            <wp:docPr id="39" name="Picture 39"/>
+            <wp:docPr id="3" name="Picture 3"/>
             <wp:cNvGraphicFramePr>
               <a:graphicFrameLocks xmlns:a="http://schemas.openxmlformats.org/drawingml/2006/main" noChangeAspect="1"/>
             </wp:cNvGraphicFramePr>
@@ -2634,7 +2814,7 @@
                     </pic:cNvPicPr>
                   </pic:nvPicPr>
                   <pic:blipFill>
-                    <a:blip r:embed="rId16">
+                    <a:blip r:embed="rId18">
                       <a:extLst>
                         <a:ext uri="{28A0092B-C50C-407E-A947-70E740481C1C}">
                           <a14:useLocalDpi xmlns:a14="http://schemas.microsoft.com/office/drawing/2010/main" val="0"/>
@@ -2679,6 +2859,280 @@
     </w:p>
     <w:p>
       <w:pPr>
+        <w:rPr>
+          <w:rStyle w:val="Strong"/>
+          <w:rFonts w:ascii="Source Sans Pro" w:hAnsi="Source Sans Pro"/>
+          <w:color w:val="000000"/>
+          <w:u w:val="single"/>
+        </w:rPr>
+      </w:pPr>
+      <w:r>
+        <w:rPr>
+          <w:rStyle w:val="Strong"/>
+          <w:rFonts w:ascii="Source Sans Pro" w:hAnsi="Source Sans Pro"/>
+          <w:color w:val="000000"/>
+          <w:u w:val="single"/>
+        </w:rPr>
+        <w:t>Run all tests for Bug 2:</w:t>
+      </w:r>
+    </w:p>
+    <w:p>
+      <w:pPr>
+        <w:rPr>
+          <w:rStyle w:val="Strong"/>
+          <w:rFonts w:ascii="Source Sans Pro" w:hAnsi="Source Sans Pro"/>
+          <w:b w:val="0"/>
+          <w:bCs w:val="0"/>
+          <w:color w:val="000000"/>
+        </w:rPr>
+      </w:pPr>
+    </w:p>
+    <w:p>
+      <w:pPr>
+        <w:rPr>
+          <w:rStyle w:val="Strong"/>
+          <w:rFonts w:ascii="Source Sans Pro" w:hAnsi="Source Sans Pro"/>
+          <w:b w:val="0"/>
+          <w:bCs w:val="0"/>
+          <w:color w:val="000000"/>
+        </w:rPr>
+      </w:pPr>
+      <w:r>
+        <w:rPr>
+          <w:rStyle w:val="Strong"/>
+          <w:rFonts w:ascii="Source Sans Pro" w:hAnsi="Source Sans Pro"/>
+          <w:b w:val="0"/>
+          <w:bCs w:val="0"/>
+          <w:color w:val="000000"/>
+        </w:rPr>
+        <w:t>Both tests are passing:</w:t>
+      </w:r>
+    </w:p>
+    <w:p>
+      <w:pPr>
+        <w:rPr>
+          <w:rStyle w:val="Strong"/>
+          <w:rFonts w:ascii="Source Sans Pro" w:hAnsi="Source Sans Pro"/>
+          <w:b w:val="0"/>
+          <w:bCs w:val="0"/>
+          <w:color w:val="000000"/>
+        </w:rPr>
+      </w:pPr>
+    </w:p>
+    <w:p>
+      <w:pPr>
+        <w:rPr>
+          <w:rStyle w:val="Strong"/>
+          <w:rFonts w:ascii="Source Sans Pro" w:hAnsi="Source Sans Pro"/>
+          <w:b w:val="0"/>
+          <w:bCs w:val="0"/>
+          <w:color w:val="000000"/>
+        </w:rPr>
+      </w:pPr>
+      <w:r>
+        <w:rPr>
+          <w:rStyle w:val="Strong"/>
+          <w:rFonts w:ascii="Source Sans Pro" w:hAnsi="Source Sans Pro"/>
+          <w:b w:val="0"/>
+          <w:bCs w:val="0"/>
+          <w:noProof/>
+          <w:color w:val="000000"/>
+        </w:rPr>
+        <w:lastRenderedPageBreak/>
+        <w:drawing>
+          <wp:inline distT="0" distB="0" distL="0" distR="0" wp14:anchorId="351EC772" wp14:editId="7D0B5C5C">
+            <wp:extent cx="3314700" cy="990600"/>
+            <wp:effectExtent l="0" t="0" r="0" b="0"/>
+            <wp:docPr id="6" name="Picture 6"/>
+            <wp:cNvGraphicFramePr>
+              <a:graphicFrameLocks xmlns:a="http://schemas.openxmlformats.org/drawingml/2006/main" noChangeAspect="1"/>
+            </wp:cNvGraphicFramePr>
+            <a:graphic xmlns:a="http://schemas.openxmlformats.org/drawingml/2006/main">
+              <a:graphicData uri="http://schemas.openxmlformats.org/drawingml/2006/picture">
+                <pic:pic xmlns:pic="http://schemas.openxmlformats.org/drawingml/2006/picture">
+                  <pic:nvPicPr>
+                    <pic:cNvPr id="0" name="Picture 3"/>
+                    <pic:cNvPicPr>
+                      <a:picLocks noChangeAspect="1" noChangeArrowheads="1"/>
+                    </pic:cNvPicPr>
+                  </pic:nvPicPr>
+                  <pic:blipFill>
+                    <a:blip r:embed="rId19">
+                      <a:extLst>
+                        <a:ext uri="{28A0092B-C50C-407E-A947-70E740481C1C}">
+                          <a14:useLocalDpi xmlns:a14="http://schemas.microsoft.com/office/drawing/2010/main" val="0"/>
+                        </a:ext>
+                      </a:extLst>
+                    </a:blip>
+                    <a:srcRect/>
+                    <a:stretch>
+                      <a:fillRect/>
+                    </a:stretch>
+                  </pic:blipFill>
+                  <pic:spPr bwMode="auto">
+                    <a:xfrm>
+                      <a:off x="0" y="0"/>
+                      <a:ext cx="3314700" cy="990600"/>
+                    </a:xfrm>
+                    <a:prstGeom prst="rect">
+                      <a:avLst/>
+                    </a:prstGeom>
+                    <a:noFill/>
+                    <a:ln>
+                      <a:noFill/>
+                    </a:ln>
+                  </pic:spPr>
+                </pic:pic>
+              </a:graphicData>
+            </a:graphic>
+          </wp:inline>
+        </w:drawing>
+      </w:r>
+    </w:p>
+    <w:p>
+      <w:pPr>
+        <w:rPr>
+          <w:rStyle w:val="Strong"/>
+          <w:rFonts w:ascii="Source Sans Pro" w:hAnsi="Source Sans Pro"/>
+          <w:b w:val="0"/>
+          <w:bCs w:val="0"/>
+          <w:color w:val="000000"/>
+        </w:rPr>
+      </w:pPr>
+    </w:p>
+    <w:p>
+      <w:pPr>
+        <w:rPr>
+          <w:rStyle w:val="Strong"/>
+          <w:rFonts w:ascii="Source Sans Pro" w:hAnsi="Source Sans Pro"/>
+          <w:color w:val="000000"/>
+          <w:u w:val="single"/>
+        </w:rPr>
+      </w:pPr>
+      <w:r>
+        <w:rPr>
+          <w:rStyle w:val="Strong"/>
+          <w:rFonts w:ascii="Source Sans Pro" w:hAnsi="Source Sans Pro"/>
+          <w:color w:val="000000"/>
+          <w:u w:val="single"/>
+        </w:rPr>
+        <w:t>Regression test – confirm Bug 1 is still fixed:</w:t>
+      </w:r>
+    </w:p>
+    <w:p>
+      <w:pPr>
+        <w:rPr>
+          <w:rStyle w:val="Strong"/>
+          <w:rFonts w:ascii="Source Sans Pro" w:hAnsi="Source Sans Pro"/>
+          <w:b w:val="0"/>
+          <w:bCs w:val="0"/>
+          <w:color w:val="000000"/>
+        </w:rPr>
+      </w:pPr>
+    </w:p>
+    <w:p>
+      <w:pPr>
+        <w:rPr>
+          <w:rStyle w:val="Strong"/>
+          <w:rFonts w:ascii="Source Sans Pro" w:hAnsi="Source Sans Pro"/>
+          <w:b w:val="0"/>
+          <w:bCs w:val="0"/>
+          <w:color w:val="000000"/>
+        </w:rPr>
+      </w:pPr>
+      <w:r>
+        <w:rPr>
+          <w:rStyle w:val="Strong"/>
+          <w:rFonts w:ascii="Source Sans Pro" w:hAnsi="Source Sans Pro"/>
+          <w:b w:val="0"/>
+          <w:bCs w:val="0"/>
+          <w:color w:val="000000"/>
+        </w:rPr>
+        <w:t>Bug 1 is still passing:</w:t>
+      </w:r>
+    </w:p>
+    <w:p>
+      <w:pPr>
+        <w:rPr>
+          <w:rStyle w:val="Strong"/>
+          <w:rFonts w:ascii="Source Sans Pro" w:hAnsi="Source Sans Pro"/>
+          <w:b w:val="0"/>
+          <w:bCs w:val="0"/>
+          <w:color w:val="000000"/>
+        </w:rPr>
+      </w:pPr>
+    </w:p>
+    <w:p>
+      <w:pPr>
+        <w:rPr>
+          <w:rStyle w:val="Strong"/>
+          <w:rFonts w:ascii="Source Sans Pro" w:hAnsi="Source Sans Pro"/>
+          <w:b w:val="0"/>
+          <w:bCs w:val="0"/>
+          <w:color w:val="000000"/>
+        </w:rPr>
+      </w:pPr>
+      <w:r>
+        <w:rPr>
+          <w:rStyle w:val="Strong"/>
+          <w:rFonts w:ascii="Source Sans Pro" w:hAnsi="Source Sans Pro"/>
+          <w:b w:val="0"/>
+          <w:bCs w:val="0"/>
+          <w:noProof/>
+          <w:color w:val="000000"/>
+        </w:rPr>
+        <w:drawing>
+          <wp:inline distT="0" distB="0" distL="0" distR="0" wp14:anchorId="3E0B030A" wp14:editId="719386E6">
+            <wp:extent cx="3267075" cy="1476375"/>
+            <wp:effectExtent l="0" t="0" r="9525" b="9525"/>
+            <wp:docPr id="5" name="Picture 5"/>
+            <wp:cNvGraphicFramePr>
+              <a:graphicFrameLocks xmlns:a="http://schemas.openxmlformats.org/drawingml/2006/main" noChangeAspect="1"/>
+            </wp:cNvGraphicFramePr>
+            <a:graphic xmlns:a="http://schemas.openxmlformats.org/drawingml/2006/main">
+              <a:graphicData uri="http://schemas.openxmlformats.org/drawingml/2006/picture">
+                <pic:pic xmlns:pic="http://schemas.openxmlformats.org/drawingml/2006/picture">
+                  <pic:nvPicPr>
+                    <pic:cNvPr id="0" name="Picture 2"/>
+                    <pic:cNvPicPr>
+                      <a:picLocks noChangeAspect="1" noChangeArrowheads="1"/>
+                    </pic:cNvPicPr>
+                  </pic:nvPicPr>
+                  <pic:blipFill>
+                    <a:blip r:embed="rId20">
+                      <a:extLst>
+                        <a:ext uri="{28A0092B-C50C-407E-A947-70E740481C1C}">
+                          <a14:useLocalDpi xmlns:a14="http://schemas.microsoft.com/office/drawing/2010/main" val="0"/>
+                        </a:ext>
+                      </a:extLst>
+                    </a:blip>
+                    <a:srcRect/>
+                    <a:stretch>
+                      <a:fillRect/>
+                    </a:stretch>
+                  </pic:blipFill>
+                  <pic:spPr bwMode="auto">
+                    <a:xfrm>
+                      <a:off x="0" y="0"/>
+                      <a:ext cx="3267075" cy="1476375"/>
+                    </a:xfrm>
+                    <a:prstGeom prst="rect">
+                      <a:avLst/>
+                    </a:prstGeom>
+                    <a:noFill/>
+                    <a:ln>
+                      <a:noFill/>
+                    </a:ln>
+                  </pic:spPr>
+                </pic:pic>
+              </a:graphicData>
+            </a:graphic>
+          </wp:inline>
+        </w:drawing>
+      </w:r>
+    </w:p>
+    <w:p>
+      <w:pPr>
         <w:pStyle w:val="ListParagraph"/>
         <w:rPr>
           <w:rStyle w:val="Strong"/>
@@ -2698,63 +3152,42 @@
           <w:u w:val="single"/>
         </w:rPr>
       </w:pPr>
-      <w:r>
-        <w:rPr>
-          <w:rStyle w:val="Strong"/>
-          <w:rFonts w:ascii="Source Sans Pro" w:hAnsi="Source Sans Pro"/>
-          <w:color w:val="000000"/>
-          <w:u w:val="single"/>
-        </w:rPr>
-        <w:t xml:space="preserve">Fix </w:t>
-      </w:r>
-      <w:proofErr w:type="gramStart"/>
-      <w:r>
-        <w:rPr>
-          <w:rStyle w:val="Strong"/>
-          <w:rFonts w:ascii="Source Sans Pro" w:hAnsi="Source Sans Pro"/>
-          <w:color w:val="000000"/>
-          <w:u w:val="single"/>
-        </w:rPr>
-        <w:t xml:space="preserve">deployed </w:t>
-      </w:r>
-      <w:r>
-        <w:rPr>
-          <w:rStyle w:val="Strong"/>
-          <w:rFonts w:ascii="Source Sans Pro" w:hAnsi="Source Sans Pro"/>
-          <w:color w:val="000000"/>
-          <w:u w:val="single"/>
-        </w:rPr>
-        <w:t xml:space="preserve"> -</w:t>
-      </w:r>
-      <w:proofErr w:type="gramEnd"/>
-      <w:r>
-        <w:rPr>
-          <w:rStyle w:val="Strong"/>
-          <w:rFonts w:ascii="Source Sans Pro" w:hAnsi="Source Sans Pro"/>
-          <w:color w:val="000000"/>
-          <w:u w:val="single"/>
-        </w:rPr>
-        <w:t xml:space="preserve"> </w:t>
-      </w:r>
-      <w:proofErr w:type="spellStart"/>
-      <w:r>
-        <w:rPr>
-          <w:rStyle w:val="Strong"/>
-          <w:rFonts w:ascii="Source Sans Pro" w:hAnsi="Source Sans Pro"/>
-          <w:color w:val="000000"/>
-          <w:u w:val="single"/>
-        </w:rPr>
-        <w:t>Github</w:t>
-      </w:r>
-      <w:proofErr w:type="spellEnd"/>
-      <w:r>
-        <w:rPr>
-          <w:rStyle w:val="Strong"/>
-          <w:rFonts w:ascii="Source Sans Pro" w:hAnsi="Source Sans Pro"/>
-          <w:color w:val="000000"/>
-          <w:u w:val="single"/>
-        </w:rPr>
-        <w:t xml:space="preserve"> commit screenshot</w:t>
+    </w:p>
+    <w:p>
+      <w:pPr>
+        <w:rPr>
+          <w:rStyle w:val="Strong"/>
+          <w:rFonts w:ascii="Source Sans Pro" w:hAnsi="Source Sans Pro"/>
+          <w:color w:val="000000"/>
+          <w:u w:val="single"/>
+        </w:rPr>
+      </w:pPr>
+      <w:r>
+        <w:rPr>
+          <w:rStyle w:val="Strong"/>
+          <w:rFonts w:ascii="Source Sans Pro" w:hAnsi="Source Sans Pro"/>
+          <w:color w:val="000000"/>
+          <w:u w:val="single"/>
+        </w:rPr>
+        <w:t>Fix deployed</w:t>
+      </w:r>
+      <w:r>
+        <w:rPr>
+          <w:rStyle w:val="Strong"/>
+          <w:rFonts w:ascii="Source Sans Pro" w:hAnsi="Source Sans Pro"/>
+          <w:color w:val="000000"/>
+          <w:u w:val="single"/>
+        </w:rPr>
+        <w:t>, committed to remote repo</w:t>
+      </w:r>
+      <w:r>
+        <w:rPr>
+          <w:rStyle w:val="Strong"/>
+          <w:rFonts w:ascii="Source Sans Pro" w:hAnsi="Source Sans Pro"/>
+          <w:color w:val="000000"/>
+          <w:u w:val="single"/>
+        </w:rPr>
+        <w:t xml:space="preserve"> - Github commit screenshot</w:t>
       </w:r>
       <w:r>
         <w:rPr>
@@ -2785,152 +3218,85 @@
           <w:u w:val="single"/>
         </w:rPr>
       </w:pPr>
-    </w:p>
-    <w:p>
-      <w:pPr>
-        <w:rPr>
-          <w:rStyle w:val="Strong"/>
-          <w:rFonts w:ascii="Source Sans Pro" w:hAnsi="Source Sans Pro"/>
-          <w:color w:val="000000"/>
-          <w:u w:val="single"/>
-        </w:rPr>
-      </w:pPr>
-    </w:p>
-    <w:p>
-      <w:pPr>
-        <w:rPr>
-          <w:rStyle w:val="Strong"/>
-          <w:rFonts w:ascii="Source Sans Pro" w:hAnsi="Source Sans Pro"/>
-          <w:color w:val="000000"/>
-          <w:u w:val="single"/>
-        </w:rPr>
-      </w:pPr>
-    </w:p>
-    <w:p>
-      <w:pPr>
-        <w:rPr>
-          <w:rFonts w:asciiTheme="majorHAnsi" w:eastAsiaTheme="majorEastAsia" w:hAnsiTheme="majorHAnsi" w:cstheme="majorBidi"/>
-          <w:b/>
-          <w:bCs/>
-          <w:color w:val="2F5496" w:themeColor="accent1" w:themeShade="BF"/>
-          <w:sz w:val="32"/>
-          <w:szCs w:val="32"/>
-          <w:u w:val="single"/>
-          <w:lang w:val="en-AU"/>
-        </w:rPr>
-      </w:pPr>
-      <w:r>
-        <w:rPr>
-          <w:rFonts w:asciiTheme="majorHAnsi" w:eastAsiaTheme="majorEastAsia" w:hAnsiTheme="majorHAnsi" w:cstheme="majorBidi"/>
-          <w:b/>
-          <w:bCs/>
-          <w:color w:val="2F5496" w:themeColor="accent1" w:themeShade="BF"/>
-          <w:sz w:val="32"/>
-          <w:szCs w:val="32"/>
-          <w:u w:val="single"/>
-          <w:lang w:val="en-AU"/>
-        </w:rPr>
-        <w:t>Results after fix deployment:</w:t>
-      </w:r>
-    </w:p>
-    <w:p>
-      <w:pPr>
-        <w:rPr>
-          <w:rStyle w:val="Strong"/>
-          <w:rFonts w:ascii="Source Sans Pro" w:hAnsi="Source Sans Pro"/>
-          <w:color w:val="000000"/>
-          <w:u w:val="single"/>
-        </w:rPr>
-      </w:pPr>
-    </w:p>
-    <w:p>
-      <w:pPr>
-        <w:rPr>
-          <w:rStyle w:val="Strong"/>
-          <w:rFonts w:ascii="Source Sans Pro" w:hAnsi="Source Sans Pro"/>
-          <w:b w:val="0"/>
-          <w:bCs w:val="0"/>
-          <w:color w:val="000000"/>
-        </w:rPr>
-      </w:pPr>
-    </w:p>
-    <w:p>
-      <w:pPr>
-        <w:rPr>
-          <w:rStyle w:val="Strong"/>
-          <w:rFonts w:ascii="Source Sans Pro" w:hAnsi="Source Sans Pro"/>
-          <w:color w:val="000000"/>
-        </w:rPr>
-      </w:pPr>
-      <w:r>
-        <w:rPr>
-          <w:rStyle w:val="Strong"/>
-          <w:rFonts w:ascii="Source Sans Pro" w:hAnsi="Source Sans Pro"/>
-          <w:color w:val="000000"/>
-        </w:rPr>
-        <w:t>Test case which was failing before is now passing:</w:t>
-      </w:r>
-    </w:p>
-    <w:p>
-      <w:pPr>
-        <w:rPr>
-          <w:rStyle w:val="Strong"/>
-          <w:rFonts w:ascii="Source Sans Pro" w:hAnsi="Source Sans Pro"/>
-          <w:color w:val="000000"/>
-        </w:rPr>
-      </w:pPr>
-    </w:p>
-    <w:p>
-      <w:pPr>
-        <w:rPr>
-          <w:rStyle w:val="Strong"/>
-          <w:rFonts w:ascii="Source Sans Pro" w:hAnsi="Source Sans Pro"/>
-          <w:b w:val="0"/>
-          <w:bCs w:val="0"/>
-          <w:color w:val="000000"/>
-        </w:rPr>
-      </w:pPr>
-    </w:p>
-    <w:p>
-      <w:pPr>
-        <w:rPr>
-          <w:rStyle w:val="Strong"/>
-          <w:rFonts w:ascii="Source Sans Pro" w:hAnsi="Source Sans Pro"/>
-          <w:b w:val="0"/>
-          <w:bCs w:val="0"/>
-          <w:color w:val="000000"/>
-        </w:rPr>
-      </w:pPr>
-    </w:p>
-    <w:p>
-      <w:pPr>
-        <w:rPr>
-          <w:rStyle w:val="Strong"/>
-          <w:rFonts w:ascii="Source Sans Pro" w:hAnsi="Source Sans Pro"/>
-          <w:b w:val="0"/>
-          <w:bCs w:val="0"/>
-          <w:color w:val="000000"/>
-        </w:rPr>
-      </w:pPr>
-    </w:p>
-    <w:p>
-      <w:pPr>
-        <w:rPr>
-          <w:rStyle w:val="Strong"/>
-          <w:rFonts w:ascii="Source Sans Pro" w:hAnsi="Source Sans Pro"/>
-          <w:color w:val="000000"/>
-          <w:u w:val="single"/>
-        </w:rPr>
-      </w:pPr>
-      <w:r>
-        <w:rPr>
-          <w:rStyle w:val="Strong"/>
-          <w:rFonts w:ascii="Source Sans Pro" w:hAnsi="Source Sans Pro"/>
-          <w:color w:val="000000"/>
-          <w:u w:val="single"/>
-        </w:rPr>
-        <w:t>Running the System Test also passes:</w:t>
-      </w:r>
+      <w:r>
+        <w:rPr>
+          <w:rStyle w:val="Strong"/>
+          <w:rFonts w:ascii="Source Sans Pro" w:hAnsi="Source Sans Pro"/>
+          <w:noProof/>
+          <w:color w:val="000000"/>
+          <w:u w:val="single"/>
+        </w:rPr>
+        <w:lastRenderedPageBreak/>
+        <w:drawing>
+          <wp:inline distT="0" distB="0" distL="0" distR="0" wp14:anchorId="0CCBFBCB" wp14:editId="244E7386">
+            <wp:extent cx="5724525" cy="5486400"/>
+            <wp:effectExtent l="0" t="0" r="9525" b="0"/>
+            <wp:docPr id="1" name="Picture 1"/>
+            <wp:cNvGraphicFramePr>
+              <a:graphicFrameLocks xmlns:a="http://schemas.openxmlformats.org/drawingml/2006/main" noChangeAspect="1"/>
+            </wp:cNvGraphicFramePr>
+            <a:graphic xmlns:a="http://schemas.openxmlformats.org/drawingml/2006/main">
+              <a:graphicData uri="http://schemas.openxmlformats.org/drawingml/2006/picture">
+                <pic:pic xmlns:pic="http://schemas.openxmlformats.org/drawingml/2006/picture">
+                  <pic:nvPicPr>
+                    <pic:cNvPr id="0" name="Picture 1"/>
+                    <pic:cNvPicPr>
+                      <a:picLocks noChangeAspect="1" noChangeArrowheads="1"/>
+                    </pic:cNvPicPr>
+                  </pic:nvPicPr>
+                  <pic:blipFill>
+                    <a:blip r:embed="rId21">
+                      <a:extLst>
+                        <a:ext uri="{28A0092B-C50C-407E-A947-70E740481C1C}">
+                          <a14:useLocalDpi xmlns:a14="http://schemas.microsoft.com/office/drawing/2010/main" val="0"/>
+                        </a:ext>
+                      </a:extLst>
+                    </a:blip>
+                    <a:srcRect/>
+                    <a:stretch>
+                      <a:fillRect/>
+                    </a:stretch>
+                  </pic:blipFill>
+                  <pic:spPr bwMode="auto">
+                    <a:xfrm>
+                      <a:off x="0" y="0"/>
+                      <a:ext cx="5724525" cy="5486400"/>
+                    </a:xfrm>
+                    <a:prstGeom prst="rect">
+                      <a:avLst/>
+                    </a:prstGeom>
+                    <a:noFill/>
+                    <a:ln>
+                      <a:noFill/>
+                    </a:ln>
+                  </pic:spPr>
+                </pic:pic>
+              </a:graphicData>
+            </a:graphic>
+          </wp:inline>
+        </w:drawing>
+      </w:r>
+    </w:p>
+    <w:p>
+      <w:pPr>
+        <w:rPr>
+          <w:rStyle w:val="Strong"/>
+          <w:rFonts w:ascii="Source Sans Pro" w:hAnsi="Source Sans Pro"/>
+          <w:color w:val="000000"/>
+          <w:u w:val="single"/>
+        </w:rPr>
+      </w:pPr>
+    </w:p>
+    <w:p>
+      <w:pPr>
+        <w:rPr>
+          <w:rStyle w:val="Strong"/>
+          <w:rFonts w:ascii="Source Sans Pro" w:hAnsi="Source Sans Pro"/>
+          <w:b w:val="0"/>
+          <w:bCs w:val="0"/>
+          <w:color w:val="000000"/>
+        </w:rPr>
+      </w:pPr>
     </w:p>
     <w:p>
       <w:pPr>

</xml_diff>

<commit_message>
tidied up the bug reports
</commit_message>
<xml_diff>
--- a/BugReports/Bug2 A4 Bug Report.docx
+++ b/BugReports/Bug2 A4 Bug Report.docx
@@ -6,11 +6,15 @@
       <w:pPr>
         <w:pStyle w:val="Heading1"/>
         <w:rPr>
-          <w:lang w:val="en-AU"/>
-        </w:rPr>
-      </w:pPr>
-      <w:r>
-        <w:rPr>
+          <w:b/>
+          <w:bCs/>
+          <w:lang w:val="en-AU"/>
+        </w:rPr>
+      </w:pPr>
+      <w:r>
+        <w:rPr>
+          <w:b/>
+          <w:bCs/>
           <w:lang w:val="en-AU"/>
         </w:rPr>
         <w:t>A4 BUG2 REPORT</w:t>
@@ -40,9 +44,7 @@
           <w:lang w:val="en-AU"/>
         </w:rPr>
       </w:pPr>
-    </w:p>
-    <w:p>
-      <w:pPr>
+      <w:r>
         <w:rPr>
           <w:rFonts w:asciiTheme="majorHAnsi" w:eastAsiaTheme="majorEastAsia" w:hAnsiTheme="majorHAnsi" w:cstheme="majorBidi"/>
           <w:color w:val="2F5496" w:themeColor="accent1" w:themeShade="BF"/>
@@ -50,8 +52,11 @@
           <w:szCs w:val="32"/>
           <w:lang w:val="en-AU"/>
         </w:rPr>
-      </w:pPr>
-      <w:r>
+        <w:t>Student ID:   11748199</w:t>
+      </w:r>
+    </w:p>
+    <w:p>
+      <w:pPr>
         <w:rPr>
           <w:rFonts w:asciiTheme="majorHAnsi" w:eastAsiaTheme="majorEastAsia" w:hAnsiTheme="majorHAnsi" w:cstheme="majorBidi"/>
           <w:color w:val="2F5496" w:themeColor="accent1" w:themeShade="BF"/>
@@ -59,36 +64,33 @@
           <w:szCs w:val="32"/>
           <w:lang w:val="en-AU"/>
         </w:rPr>
-        <w:t>Student ID:   11748199</w:t>
-      </w:r>
+      </w:pPr>
+      <w:r>
+        <w:rPr>
+          <w:rFonts w:asciiTheme="majorHAnsi" w:eastAsiaTheme="majorEastAsia" w:hAnsiTheme="majorHAnsi" w:cstheme="majorBidi"/>
+          <w:color w:val="2F5496" w:themeColor="accent1" w:themeShade="BF"/>
+          <w:sz w:val="32"/>
+          <w:szCs w:val="32"/>
+          <w:lang w:val="en-AU"/>
+        </w:rPr>
+        <w:t>Assignment details: Debugging task</w:t>
+      </w:r>
+    </w:p>
+    <w:p>
+      <w:pPr>
+        <w:rPr>
+          <w:lang w:val="en-AU"/>
+        </w:rPr>
+      </w:pPr>
     </w:p>
     <w:p>
       <w:pPr>
         <w:pStyle w:val="Heading1"/>
         <w:rPr>
-          <w:lang w:val="en-AU"/>
-        </w:rPr>
-      </w:pPr>
-      <w:r>
-        <w:rPr>
-          <w:lang w:val="en-AU"/>
-        </w:rPr>
-        <w:t>Assignment details: Debugging task</w:t>
-      </w:r>
-    </w:p>
-    <w:p>
-      <w:pPr>
-        <w:rPr>
-          <w:lang w:val="en-AU"/>
-        </w:rPr>
-      </w:pPr>
-    </w:p>
-    <w:p>
-      <w:pPr>
-        <w:pStyle w:val="Heading1"/>
-        <w:rPr>
-          <w:b/>
-          <w:bCs/>
+          <w:b/>
+          <w:bCs/>
+          <w:sz w:val="40"/>
+          <w:szCs w:val="40"/>
           <w:u w:val="single"/>
           <w:lang w:val="en-AU"/>
         </w:rPr>
@@ -97,37 +99,12 @@
         <w:rPr>
           <w:b/>
           <w:bCs/>
+          <w:sz w:val="40"/>
+          <w:szCs w:val="40"/>
           <w:u w:val="single"/>
           <w:lang w:val="en-AU"/>
         </w:rPr>
-        <w:t xml:space="preserve">Bug </w:t>
-      </w:r>
-      <w:r>
-        <w:rPr>
-          <w:b/>
-          <w:bCs/>
-          <w:u w:val="single"/>
-          <w:lang w:val="en-AU"/>
-        </w:rPr>
-        <w:t>2</w:t>
-      </w:r>
-      <w:r>
-        <w:rPr>
-          <w:b/>
-          <w:bCs/>
-          <w:u w:val="single"/>
-          <w:lang w:val="en-AU"/>
-        </w:rPr>
-        <w:t xml:space="preserve"> Report</w:t>
-      </w:r>
-      <w:r>
-        <w:rPr>
-          <w:b/>
-          <w:bCs/>
-          <w:u w:val="single"/>
-          <w:lang w:val="en-AU"/>
-        </w:rPr>
-        <w:t>:</w:t>
+        <w:t>Bug 2 Report:</w:t>
       </w:r>
     </w:p>
     <w:p>
@@ -168,7 +145,19 @@
         <w:rPr>
           <w:lang w:val="en-AU"/>
         </w:rPr>
-        <w:t>When an Patron borrows items, the loan limit is supposed to be enforced after 2 items, but instead it is being enforced after 3 items. When Patron returns again later, they are able to borrow yet another item before the loan limit is enforced again. They can do this over and over until the library runs out of books.</w:t>
+        <w:t xml:space="preserve">When an Patron borrows items, the loan limit is supposed to be enforced after 2 items, but instead it is being enforced after 3 items. When </w:t>
+      </w:r>
+      <w:r>
+        <w:rPr>
+          <w:lang w:val="en-AU"/>
+        </w:rPr>
+        <w:t xml:space="preserve">a </w:t>
+      </w:r>
+      <w:r>
+        <w:rPr>
+          <w:lang w:val="en-AU"/>
+        </w:rPr>
+        <w:t>Patron returns later, they are able to borrow yet another item before the loan limit is enforced again. They can do this over and over until the library runs out of books.</w:t>
       </w:r>
     </w:p>
     <w:p>
@@ -427,18 +416,25 @@
     </w:p>
     <w:p>
       <w:pPr>
-        <w:pStyle w:val="Heading1"/>
-        <w:rPr>
-          <w:b/>
-          <w:bCs/>
+        <w:rPr>
+          <w:rFonts w:asciiTheme="majorHAnsi" w:eastAsiaTheme="majorEastAsia" w:hAnsiTheme="majorHAnsi" w:cstheme="majorBidi"/>
+          <w:b/>
+          <w:bCs/>
+          <w:color w:val="2F5496" w:themeColor="accent1" w:themeShade="BF"/>
+          <w:sz w:val="40"/>
+          <w:szCs w:val="40"/>
           <w:u w:val="single"/>
           <w:lang w:val="en-AU"/>
         </w:rPr>
       </w:pPr>
       <w:r>
         <w:rPr>
-          <w:b/>
-          <w:bCs/>
+          <w:rFonts w:asciiTheme="majorHAnsi" w:eastAsiaTheme="majorEastAsia" w:hAnsiTheme="majorHAnsi" w:cstheme="majorBidi"/>
+          <w:b/>
+          <w:bCs/>
+          <w:color w:val="2F5496" w:themeColor="accent1" w:themeShade="BF"/>
+          <w:sz w:val="40"/>
+          <w:szCs w:val="40"/>
           <w:u w:val="single"/>
           <w:lang w:val="en-AU"/>
         </w:rPr>
@@ -546,7 +542,25 @@
           <w:bCs/>
           <w:lang w:val="en-AU"/>
         </w:rPr>
-        <w:t>A4\src\test\java\library.Bug</w:t>
+        <w:t>A4\</w:t>
+      </w:r>
+      <w:proofErr w:type="spellStart"/>
+      <w:r>
+        <w:rPr>
+          <w:b/>
+          <w:bCs/>
+          <w:lang w:val="en-AU"/>
+        </w:rPr>
+        <w:t>src</w:t>
+      </w:r>
+      <w:proofErr w:type="spellEnd"/>
+      <w:r>
+        <w:rPr>
+          <w:b/>
+          <w:bCs/>
+          <w:lang w:val="en-AU"/>
+        </w:rPr>
+        <w:t>\test\java\library.Bug</w:t>
       </w:r>
       <w:r>
         <w:rPr>
@@ -674,17 +688,53 @@
     <w:p>
       <w:pPr>
         <w:pStyle w:val="Heading1"/>
+        <w:rPr>
+          <w:rFonts w:asciiTheme="minorHAnsi" w:eastAsiaTheme="minorHAnsi" w:hAnsiTheme="minorHAnsi" w:cstheme="minorBidi"/>
+          <w:b/>
+          <w:bCs/>
+          <w:color w:val="auto"/>
+          <w:sz w:val="24"/>
+          <w:szCs w:val="24"/>
+          <w:lang w:val="en-AU"/>
+        </w:rPr>
+      </w:pPr>
+      <w:r>
+        <w:rPr>
+          <w:rFonts w:asciiTheme="minorHAnsi" w:eastAsiaTheme="minorHAnsi" w:hAnsiTheme="minorHAnsi" w:cstheme="minorBidi"/>
+          <w:b/>
+          <w:bCs/>
+          <w:color w:val="auto"/>
+          <w:sz w:val="24"/>
+          <w:szCs w:val="24"/>
+          <w:lang w:val="en-AU"/>
+        </w:rPr>
+        <w:lastRenderedPageBreak/>
+        <w:t>Script set up:</w:t>
+      </w:r>
+    </w:p>
+    <w:p>
+      <w:pPr>
+        <w:rPr>
+          <w:lang w:val="en-AU"/>
+        </w:rPr>
+      </w:pPr>
+    </w:p>
+    <w:p>
+      <w:pPr>
+        <w:rPr>
+          <w:lang w:val="en-AU"/>
+        </w:rPr>
       </w:pPr>
       <w:r>
         <w:rPr>
           <w:noProof/>
-        </w:rPr>
-        <w:lastRenderedPageBreak/>
+          <w:lang w:val="en-AU"/>
+        </w:rPr>
         <w:drawing>
-          <wp:inline distT="0" distB="0" distL="0" distR="0" wp14:anchorId="40C8F275" wp14:editId="4A095FE3">
-            <wp:extent cx="5724525" cy="5772150"/>
-            <wp:effectExtent l="0" t="0" r="9525" b="0"/>
-            <wp:docPr id="9" name="Picture 9"/>
+          <wp:inline distT="0" distB="0" distL="0" distR="0" wp14:anchorId="38C64C9F" wp14:editId="7E56A4CC">
+            <wp:extent cx="4686300" cy="3754079"/>
+            <wp:effectExtent l="0" t="0" r="0" b="0"/>
+            <wp:docPr id="12" name="Picture 12"/>
             <wp:cNvGraphicFramePr>
               <a:graphicFrameLocks xmlns:a="http://schemas.openxmlformats.org/drawingml/2006/main" noChangeAspect="1"/>
             </wp:cNvGraphicFramePr>
@@ -692,7 +742,7 @@
               <a:graphicData uri="http://schemas.openxmlformats.org/drawingml/2006/picture">
                 <pic:pic xmlns:pic="http://schemas.openxmlformats.org/drawingml/2006/picture">
                   <pic:nvPicPr>
-                    <pic:cNvPr id="0" name="Picture 4"/>
+                    <pic:cNvPr id="0" name="Picture 3"/>
                     <pic:cNvPicPr>
                       <a:picLocks noChangeAspect="1" noChangeArrowheads="1"/>
                     </pic:cNvPicPr>
@@ -713,7 +763,7 @@
                   <pic:spPr bwMode="auto">
                     <a:xfrm>
                       <a:off x="0" y="0"/>
-                      <a:ext cx="5724525" cy="5772150"/>
+                      <a:ext cx="4690023" cy="3757061"/>
                     </a:xfrm>
                     <a:prstGeom prst="rect">
                       <a:avLst/>
@@ -730,24 +780,45 @@
         </w:drawing>
       </w:r>
     </w:p>
-    <w:p/>
-    <w:p/>
-    <w:p>
-      <w:r>
-        <w:t>A screenshot of the test being run and failing as expected before the fix:</w:t>
-      </w:r>
-    </w:p>
-    <w:p/>
-    <w:p>
+    <w:p>
+      <w:pPr>
+        <w:pStyle w:val="Heading1"/>
+        <w:rPr>
+          <w:rFonts w:asciiTheme="minorHAnsi" w:eastAsiaTheme="minorHAnsi" w:hAnsiTheme="minorHAnsi" w:cstheme="minorBidi"/>
+          <w:b/>
+          <w:bCs/>
+          <w:color w:val="auto"/>
+          <w:sz w:val="24"/>
+          <w:szCs w:val="24"/>
+          <w:lang w:val="en-AU"/>
+        </w:rPr>
+      </w:pPr>
+      <w:r>
+        <w:rPr>
+          <w:rFonts w:asciiTheme="minorHAnsi" w:eastAsiaTheme="minorHAnsi" w:hAnsiTheme="minorHAnsi" w:cstheme="minorBidi"/>
+          <w:b/>
+          <w:bCs/>
+          <w:color w:val="auto"/>
+          <w:sz w:val="24"/>
+          <w:szCs w:val="24"/>
+          <w:lang w:val="en-AU"/>
+        </w:rPr>
+        <w:t>Script 2.1</w:t>
+      </w:r>
+    </w:p>
+    <w:p>
+      <w:pPr>
+        <w:pStyle w:val="Heading1"/>
+      </w:pPr>
       <w:r>
         <w:rPr>
           <w:noProof/>
         </w:rPr>
         <w:drawing>
-          <wp:inline distT="0" distB="0" distL="0" distR="0" wp14:anchorId="613F9883" wp14:editId="7FD6433E">
-            <wp:extent cx="3819525" cy="2228729"/>
-            <wp:effectExtent l="0" t="0" r="0" b="635"/>
-            <wp:docPr id="17" name="Picture 17"/>
+          <wp:inline distT="0" distB="0" distL="0" distR="0" wp14:anchorId="5088DF8A" wp14:editId="59CABF1F">
+            <wp:extent cx="5724525" cy="3895725"/>
+            <wp:effectExtent l="0" t="0" r="9525" b="9525"/>
+            <wp:docPr id="10" name="Picture 10"/>
             <wp:cNvGraphicFramePr>
               <a:graphicFrameLocks xmlns:a="http://schemas.openxmlformats.org/drawingml/2006/main" noChangeAspect="1"/>
             </wp:cNvGraphicFramePr>
@@ -755,7 +826,7 @@
               <a:graphicData uri="http://schemas.openxmlformats.org/drawingml/2006/picture">
                 <pic:pic xmlns:pic="http://schemas.openxmlformats.org/drawingml/2006/picture">
                   <pic:nvPicPr>
-                    <pic:cNvPr id="0" name="Picture 2"/>
+                    <pic:cNvPr id="0" name="Picture 1"/>
                     <pic:cNvPicPr>
                       <a:picLocks noChangeAspect="1" noChangeArrowheads="1"/>
                     </pic:cNvPicPr>
@@ -776,7 +847,7 @@
                   <pic:spPr bwMode="auto">
                     <a:xfrm>
                       <a:off x="0" y="0"/>
-                      <a:ext cx="3830398" cy="2235073"/>
+                      <a:ext cx="5724525" cy="3895725"/>
                     </a:xfrm>
                     <a:prstGeom prst="rect">
                       <a:avLst/>
@@ -794,23 +865,62 @@
       </w:r>
     </w:p>
     <w:p/>
-    <w:p/>
-    <w:p>
-      <w:r>
-        <w:t>Version control: Screenshot of commit for the test code:</w:t>
-      </w:r>
-    </w:p>
-    <w:p/>
-    <w:p>
-      <w:r>
-        <w:rPr>
+    <w:p>
+      <w:pPr>
+        <w:rPr>
+          <w:b/>
+          <w:bCs/>
+        </w:rPr>
+      </w:pPr>
+    </w:p>
+    <w:p>
+      <w:pPr>
+        <w:rPr>
+          <w:b/>
+          <w:bCs/>
+        </w:rPr>
+      </w:pPr>
+      <w:r>
+        <w:rPr>
+          <w:b/>
+          <w:bCs/>
+        </w:rPr>
+        <w:t>Script 2.2</w:t>
+      </w:r>
+      <w:r>
+        <w:rPr>
+          <w:b/>
+          <w:bCs/>
+        </w:rPr>
+        <w:t xml:space="preserve"> </w:t>
+      </w:r>
+    </w:p>
+    <w:p>
+      <w:pPr>
+        <w:rPr>
+          <w:b/>
+          <w:bCs/>
+        </w:rPr>
+      </w:pPr>
+    </w:p>
+    <w:p>
+      <w:pPr>
+        <w:rPr>
+          <w:b/>
+          <w:bCs/>
+        </w:rPr>
+      </w:pPr>
+      <w:r>
+        <w:rPr>
+          <w:b/>
+          <w:bCs/>
           <w:noProof/>
         </w:rPr>
         <w:drawing>
-          <wp:inline distT="0" distB="0" distL="0" distR="0" wp14:anchorId="03545AF5" wp14:editId="56321F7A">
-            <wp:extent cx="5724525" cy="5086350"/>
-            <wp:effectExtent l="0" t="0" r="9525" b="0"/>
-            <wp:docPr id="20" name="Picture 20"/>
+          <wp:inline distT="0" distB="0" distL="0" distR="0" wp14:anchorId="33176C7B" wp14:editId="240876CD">
+            <wp:extent cx="5191125" cy="5381150"/>
+            <wp:effectExtent l="0" t="0" r="0" b="0"/>
+            <wp:docPr id="11" name="Picture 11"/>
             <wp:cNvGraphicFramePr>
               <a:graphicFrameLocks xmlns:a="http://schemas.openxmlformats.org/drawingml/2006/main" noChangeAspect="1"/>
             </wp:cNvGraphicFramePr>
@@ -818,7 +928,7 @@
               <a:graphicData uri="http://schemas.openxmlformats.org/drawingml/2006/picture">
                 <pic:pic xmlns:pic="http://schemas.openxmlformats.org/drawingml/2006/picture">
                   <pic:nvPicPr>
-                    <pic:cNvPr id="0" name="Picture 4"/>
+                    <pic:cNvPr id="0" name="Picture 2"/>
                     <pic:cNvPicPr>
                       <a:picLocks noChangeAspect="1" noChangeArrowheads="1"/>
                     </pic:cNvPicPr>
@@ -839,7 +949,7 @@
                   <pic:spPr bwMode="auto">
                     <a:xfrm>
                       <a:off x="0" y="0"/>
-                      <a:ext cx="5724525" cy="5086350"/>
+                      <a:ext cx="5196099" cy="5386306"/>
                     </a:xfrm>
                     <a:prstGeom prst="rect">
                       <a:avLst/>
@@ -856,128 +966,326 @@
         </w:drawing>
       </w:r>
     </w:p>
-    <w:p>
-      <w:pPr>
-        <w:pStyle w:val="Heading1"/>
-        <w:rPr>
-          <w:b/>
-          <w:bCs/>
-          <w:u w:val="single"/>
-          <w:lang w:val="en-AU"/>
-        </w:rPr>
-      </w:pPr>
-    </w:p>
-    <w:p>
-      <w:pPr>
-        <w:pStyle w:val="Heading1"/>
-        <w:rPr>
-          <w:b/>
-          <w:bCs/>
-          <w:u w:val="single"/>
-          <w:lang w:val="en-AU"/>
-        </w:rPr>
-      </w:pPr>
-      <w:r>
-        <w:rPr>
-          <w:b/>
-          <w:bCs/>
-          <w:u w:val="single"/>
-          <w:lang w:val="en-AU"/>
-        </w:rPr>
-        <w:t xml:space="preserve">Bug </w:t>
-      </w:r>
-      <w:r>
-        <w:rPr>
-          <w:b/>
-          <w:bCs/>
-          <w:u w:val="single"/>
-          <w:lang w:val="en-AU"/>
-        </w:rPr>
-        <w:t>2</w:t>
-      </w:r>
-      <w:r>
-        <w:rPr>
-          <w:b/>
-          <w:bCs/>
-          <w:u w:val="single"/>
-          <w:lang w:val="en-AU"/>
-        </w:rPr>
-        <w:t xml:space="preserve"> Tracing:</w:t>
-      </w:r>
-    </w:p>
-    <w:p>
-      <w:pPr>
-        <w:rPr>
-          <w:rStyle w:val="Strong"/>
-          <w:rFonts w:ascii="Source Sans Pro" w:hAnsi="Source Sans Pro"/>
-          <w:color w:val="FF0000"/>
-        </w:rPr>
-      </w:pPr>
-    </w:p>
-    <w:p>
-      <w:pPr>
-        <w:rPr>
-          <w:rStyle w:val="Strong"/>
-          <w:rFonts w:ascii="Source Sans Pro" w:hAnsi="Source Sans Pro"/>
-          <w:color w:val="FF0000"/>
-        </w:rPr>
-      </w:pPr>
-    </w:p>
-    <w:p>
-      <w:pPr>
-        <w:rPr>
-          <w:b/>
-          <w:bCs/>
-        </w:rPr>
-      </w:pPr>
-      <w:r>
-        <w:rPr>
-          <w:b/>
-          <w:bCs/>
-        </w:rPr>
-        <w:t>H0 – BorrowItemControl is not correctly enforcing the loan limit</w:t>
-      </w:r>
-    </w:p>
-    <w:p/>
-    <w:p>
-      <w:r>
-        <w:t>T0 – Visually inspect BorrowItemControl to understand how the borrow process works</w:t>
-      </w:r>
-    </w:p>
-    <w:p/>
-    <w:p>
-      <w:r>
-        <w:t xml:space="preserve">R0 – UI sets control state to READY, control sets UI’s state to READY, control.CardSwiped is called, which contains a line of code which calls library.canPatronBorrow method. This method in Library needs to be checked. </w:t>
-      </w:r>
-    </w:p>
     <w:p/>
     <w:p/>
     <w:p>
-      <w:pPr>
-        <w:rPr>
-          <w:b/>
-          <w:bCs/>
-        </w:rPr>
-      </w:pPr>
-      <w:r>
-        <w:rPr>
-          <w:b/>
-          <w:bCs/>
+      <w:r>
+        <w:t>A screenshot of the test being run and failing as expected before the fix:</w:t>
+      </w:r>
+    </w:p>
+    <w:p/>
+    <w:p>
+      <w:r>
+        <w:rPr>
+          <w:noProof/>
+        </w:rPr>
+        <w:drawing>
+          <wp:inline distT="0" distB="0" distL="0" distR="0" wp14:anchorId="002FC9F1" wp14:editId="1E07555C">
+            <wp:extent cx="4229100" cy="2151808"/>
+            <wp:effectExtent l="0" t="0" r="0" b="1270"/>
+            <wp:docPr id="13" name="Picture 13"/>
+            <wp:cNvGraphicFramePr>
+              <a:graphicFrameLocks xmlns:a="http://schemas.openxmlformats.org/drawingml/2006/main" noChangeAspect="1"/>
+            </wp:cNvGraphicFramePr>
+            <a:graphic xmlns:a="http://schemas.openxmlformats.org/drawingml/2006/main">
+              <a:graphicData uri="http://schemas.openxmlformats.org/drawingml/2006/picture">
+                <pic:pic xmlns:pic="http://schemas.openxmlformats.org/drawingml/2006/picture">
+                  <pic:nvPicPr>
+                    <pic:cNvPr id="0" name="Picture 4"/>
+                    <pic:cNvPicPr>
+                      <a:picLocks noChangeAspect="1" noChangeArrowheads="1"/>
+                    </pic:cNvPicPr>
+                  </pic:nvPicPr>
+                  <pic:blipFill>
+                    <a:blip r:embed="rId11">
+                      <a:extLst>
+                        <a:ext uri="{28A0092B-C50C-407E-A947-70E740481C1C}">
+                          <a14:useLocalDpi xmlns:a14="http://schemas.microsoft.com/office/drawing/2010/main" val="0"/>
+                        </a:ext>
+                      </a:extLst>
+                    </a:blip>
+                    <a:srcRect/>
+                    <a:stretch>
+                      <a:fillRect/>
+                    </a:stretch>
+                  </pic:blipFill>
+                  <pic:spPr bwMode="auto">
+                    <a:xfrm>
+                      <a:off x="0" y="0"/>
+                      <a:ext cx="4282203" cy="2178827"/>
+                    </a:xfrm>
+                    <a:prstGeom prst="rect">
+                      <a:avLst/>
+                    </a:prstGeom>
+                    <a:noFill/>
+                    <a:ln>
+                      <a:noFill/>
+                    </a:ln>
+                  </pic:spPr>
+                </pic:pic>
+              </a:graphicData>
+            </a:graphic>
+          </wp:inline>
+        </w:drawing>
+      </w:r>
+    </w:p>
+    <w:p>
+      <w:pPr>
+        <w:rPr>
+          <w:b/>
+          <w:bCs/>
+          <w:u w:val="single"/>
+        </w:rPr>
+      </w:pPr>
+      <w:r>
+        <w:rPr>
+          <w:b/>
+          <w:bCs/>
+          <w:u w:val="single"/>
         </w:rPr>
         <w:lastRenderedPageBreak/>
-        <w:t xml:space="preserve">H1 – Library.canPatronBorrow is not correctly determining if patron can borrow. </w:t>
+        <w:t>Version control: Screenshot of commit for the test code:</w:t>
       </w:r>
     </w:p>
     <w:p/>
     <w:p>
       <w:r>
-        <w:t>T1 – Run the test with break points before and after canPatronBorrow.</w:t>
+        <w:rPr>
+          <w:noProof/>
+        </w:rPr>
+        <w:drawing>
+          <wp:inline distT="0" distB="0" distL="0" distR="0" wp14:anchorId="03545AF5" wp14:editId="15A05396">
+            <wp:extent cx="5191125" cy="4612414"/>
+            <wp:effectExtent l="0" t="0" r="0" b="0"/>
+            <wp:docPr id="20" name="Picture 20"/>
+            <wp:cNvGraphicFramePr>
+              <a:graphicFrameLocks xmlns:a="http://schemas.openxmlformats.org/drawingml/2006/main" noChangeAspect="1"/>
+            </wp:cNvGraphicFramePr>
+            <a:graphic xmlns:a="http://schemas.openxmlformats.org/drawingml/2006/main">
+              <a:graphicData uri="http://schemas.openxmlformats.org/drawingml/2006/picture">
+                <pic:pic xmlns:pic="http://schemas.openxmlformats.org/drawingml/2006/picture">
+                  <pic:nvPicPr>
+                    <pic:cNvPr id="0" name="Picture 4"/>
+                    <pic:cNvPicPr>
+                      <a:picLocks noChangeAspect="1" noChangeArrowheads="1"/>
+                    </pic:cNvPicPr>
+                  </pic:nvPicPr>
+                  <pic:blipFill>
+                    <a:blip r:embed="rId12">
+                      <a:extLst>
+                        <a:ext uri="{28A0092B-C50C-407E-A947-70E740481C1C}">
+                          <a14:useLocalDpi xmlns:a14="http://schemas.microsoft.com/office/drawing/2010/main" val="0"/>
+                        </a:ext>
+                      </a:extLst>
+                    </a:blip>
+                    <a:srcRect/>
+                    <a:stretch>
+                      <a:fillRect/>
+                    </a:stretch>
+                  </pic:blipFill>
+                  <pic:spPr bwMode="auto">
+                    <a:xfrm>
+                      <a:off x="0" y="0"/>
+                      <a:ext cx="5197473" cy="4618055"/>
+                    </a:xfrm>
+                    <a:prstGeom prst="rect">
+                      <a:avLst/>
+                    </a:prstGeom>
+                    <a:noFill/>
+                    <a:ln>
+                      <a:noFill/>
+                    </a:ln>
+                  </pic:spPr>
+                </pic:pic>
+              </a:graphicData>
+            </a:graphic>
+          </wp:inline>
+        </w:drawing>
+      </w:r>
+    </w:p>
+    <w:p>
+      <w:pPr>
+        <w:pStyle w:val="Heading1"/>
+        <w:rPr>
+          <w:b/>
+          <w:bCs/>
+          <w:u w:val="single"/>
+          <w:lang w:val="en-AU"/>
+        </w:rPr>
+      </w:pPr>
+    </w:p>
+    <w:p>
+      <w:pPr>
+        <w:rPr>
+          <w:rFonts w:asciiTheme="majorHAnsi" w:eastAsiaTheme="majorEastAsia" w:hAnsiTheme="majorHAnsi" w:cstheme="majorBidi"/>
+          <w:b/>
+          <w:bCs/>
+          <w:color w:val="2F5496" w:themeColor="accent1" w:themeShade="BF"/>
+          <w:sz w:val="40"/>
+          <w:szCs w:val="40"/>
+          <w:u w:val="single"/>
+          <w:lang w:val="en-AU"/>
+        </w:rPr>
+      </w:pPr>
+      <w:r>
+        <w:rPr>
+          <w:rFonts w:asciiTheme="majorHAnsi" w:eastAsiaTheme="majorEastAsia" w:hAnsiTheme="majorHAnsi" w:cstheme="majorBidi"/>
+          <w:b/>
+          <w:bCs/>
+          <w:color w:val="2F5496" w:themeColor="accent1" w:themeShade="BF"/>
+          <w:sz w:val="40"/>
+          <w:szCs w:val="40"/>
+          <w:u w:val="single"/>
+          <w:lang w:val="en-AU"/>
+        </w:rPr>
+        <w:t>Bug 2 Tracing:</w:t>
+      </w:r>
+    </w:p>
+    <w:p>
+      <w:pPr>
+        <w:rPr>
+          <w:rStyle w:val="Strong"/>
+          <w:rFonts w:ascii="Source Sans Pro" w:hAnsi="Source Sans Pro"/>
+          <w:color w:val="FF0000"/>
+        </w:rPr>
+      </w:pPr>
+    </w:p>
+    <w:p>
+      <w:pPr>
+        <w:rPr>
+          <w:rStyle w:val="Strong"/>
+          <w:rFonts w:ascii="Source Sans Pro" w:hAnsi="Source Sans Pro"/>
+          <w:color w:val="FF0000"/>
+        </w:rPr>
+      </w:pPr>
+    </w:p>
+    <w:p>
+      <w:pPr>
+        <w:rPr>
+          <w:b/>
+          <w:bCs/>
+        </w:rPr>
+      </w:pPr>
+      <w:r>
+        <w:rPr>
+          <w:b/>
+          <w:bCs/>
+        </w:rPr>
+        <w:t xml:space="preserve">H0 – </w:t>
+      </w:r>
+      <w:proofErr w:type="spellStart"/>
+      <w:r>
+        <w:rPr>
+          <w:b/>
+          <w:bCs/>
+        </w:rPr>
+        <w:t>BorrowItemControl</w:t>
+      </w:r>
+      <w:proofErr w:type="spellEnd"/>
+      <w:r>
+        <w:rPr>
+          <w:b/>
+          <w:bCs/>
+        </w:rPr>
+        <w:t xml:space="preserve"> is not correctly enforcing the loan limit</w:t>
       </w:r>
     </w:p>
     <w:p/>
     <w:p>
       <w:r>
-        <w:t xml:space="preserve">R1 – True – canPatronBorrow is only stopping the patron from taking a loan if they have exactly 2 loans. If the patron somehow has 3 or more, they can continue to borrow. This is not the root cause because some other validation is responsible for letting the patron get above 3 loans, but it could be changed to &gt;=2 for extra robustness. </w:t>
+        <w:t xml:space="preserve">T0 – Visually inspect </w:t>
+      </w:r>
+      <w:proofErr w:type="spellStart"/>
+      <w:r>
+        <w:t>BorrowItemControl</w:t>
+      </w:r>
+      <w:proofErr w:type="spellEnd"/>
+      <w:r>
+        <w:t xml:space="preserve"> to understand how the borrow process works</w:t>
+      </w:r>
+    </w:p>
+    <w:p/>
+    <w:p>
+      <w:r>
+        <w:t xml:space="preserve">R0 – UI sets control state to READY, control sets UI’s state to READY, </w:t>
+      </w:r>
+      <w:proofErr w:type="spellStart"/>
+      <w:r>
+        <w:t>control.CardSwiped</w:t>
+      </w:r>
+      <w:proofErr w:type="spellEnd"/>
+      <w:r>
+        <w:t xml:space="preserve"> is called, which contains a line of code which calls </w:t>
+      </w:r>
+      <w:proofErr w:type="spellStart"/>
+      <w:r>
+        <w:t>library.canPatronBorrow</w:t>
+      </w:r>
+      <w:proofErr w:type="spellEnd"/>
+      <w:r>
+        <w:t xml:space="preserve"> method. This method in Library needs to be checked. </w:t>
+      </w:r>
+    </w:p>
+    <w:p/>
+    <w:p/>
+    <w:p>
+      <w:pPr>
+        <w:rPr>
+          <w:b/>
+          <w:bCs/>
+        </w:rPr>
+      </w:pPr>
+      <w:r>
+        <w:rPr>
+          <w:b/>
+          <w:bCs/>
+        </w:rPr>
+        <w:t xml:space="preserve">H1 – </w:t>
+      </w:r>
+      <w:proofErr w:type="spellStart"/>
+      <w:r>
+        <w:rPr>
+          <w:b/>
+          <w:bCs/>
+        </w:rPr>
+        <w:t>Library.canPatronBorrow</w:t>
+      </w:r>
+      <w:proofErr w:type="spellEnd"/>
+      <w:r>
+        <w:rPr>
+          <w:b/>
+          <w:bCs/>
+        </w:rPr>
+        <w:t xml:space="preserve"> is not correctly determining if patron can borrow. </w:t>
+      </w:r>
+    </w:p>
+    <w:p/>
+    <w:p>
+      <w:r>
+        <w:t xml:space="preserve">T1 – Run the test with break points before and after </w:t>
+      </w:r>
+      <w:proofErr w:type="spellStart"/>
+      <w:r>
+        <w:t>canPatronBorrow</w:t>
+      </w:r>
+      <w:proofErr w:type="spellEnd"/>
+      <w:r>
+        <w:t>.</w:t>
+      </w:r>
+    </w:p>
+    <w:p/>
+    <w:p>
+      <w:r>
+        <w:lastRenderedPageBreak/>
+        <w:t xml:space="preserve">R1 – True – </w:t>
+      </w:r>
+      <w:proofErr w:type="spellStart"/>
+      <w:r>
+        <w:t>canPatronBorrow</w:t>
+      </w:r>
+      <w:proofErr w:type="spellEnd"/>
+      <w:r>
+        <w:t xml:space="preserve"> is only stopping the patron from taking a loan if they have exactly 2 loans. If the patron somehow has 3 or more, they can continue to borrow. This is not the root cause because some other validation is responsible for letting the patron get above 3 loans, but it could be changed to &gt;=2 for extra robustness. </w:t>
       </w:r>
     </w:p>
     <w:p/>
@@ -1004,7 +1312,7 @@
                     </pic:cNvPicPr>
                   </pic:nvPicPr>
                   <pic:blipFill>
-                    <a:blip r:embed="rId11">
+                    <a:blip r:embed="rId13">
                       <a:extLst>
                         <a:ext uri="{28A0092B-C50C-407E-A947-70E740481C1C}">
                           <a14:useLocalDpi xmlns:a14="http://schemas.microsoft.com/office/drawing/2010/main" val="0"/>
@@ -1098,14 +1406,39 @@
           <w:b/>
           <w:bCs/>
         </w:rPr>
-        <w:t xml:space="preserve"> – BorrowItemControl</w:t>
-      </w:r>
-      <w:r>
-        <w:rPr>
-          <w:b/>
-          <w:bCs/>
-        </w:rPr>
-        <w:t xml:space="preserve"> itemScanned method</w:t>
+        <w:t xml:space="preserve"> – </w:t>
+      </w:r>
+      <w:proofErr w:type="spellStart"/>
+      <w:r>
+        <w:rPr>
+          <w:b/>
+          <w:bCs/>
+        </w:rPr>
+        <w:t>BorrowItemControl</w:t>
+      </w:r>
+      <w:proofErr w:type="spellEnd"/>
+      <w:r>
+        <w:rPr>
+          <w:b/>
+          <w:bCs/>
+        </w:rPr>
+        <w:t xml:space="preserve"> </w:t>
+      </w:r>
+      <w:proofErr w:type="spellStart"/>
+      <w:r>
+        <w:rPr>
+          <w:b/>
+          <w:bCs/>
+        </w:rPr>
+        <w:t>itemScanned</w:t>
+      </w:r>
+      <w:proofErr w:type="spellEnd"/>
+      <w:r>
+        <w:rPr>
+          <w:b/>
+          <w:bCs/>
+        </w:rPr>
+        <w:t xml:space="preserve"> method</w:t>
       </w:r>
       <w:r>
         <w:rPr>
@@ -1125,18 +1458,39 @@
     </w:p>
     <w:p>
       <w:r>
-        <w:t>T2 – Visually inspect itemScanned method to understand how it works</w:t>
+        <w:t xml:space="preserve">T2 – Visually inspect </w:t>
+      </w:r>
+      <w:proofErr w:type="spellStart"/>
+      <w:r>
+        <w:t>itemScanned</w:t>
+      </w:r>
+      <w:proofErr w:type="spellEnd"/>
+      <w:r>
+        <w:t xml:space="preserve"> method to understand how it works</w:t>
       </w:r>
     </w:p>
     <w:p/>
     <w:p>
       <w:r>
-        <w:t xml:space="preserve">R2 – See that line 79 is checking the result of a method in library:    getNumberOfLoansRemainingForPatron minus the pending Item List and deciding to enforce the item limit based on that. Need to inspect </w:t>
-      </w:r>
-    </w:p>
-    <w:p>
-      <w:r>
-        <w:t>getNumberOfLoansRemainingForPatron.</w:t>
+        <w:t xml:space="preserve">R2 – See that line 79 is checking the result of a method in library:    </w:t>
+      </w:r>
+      <w:proofErr w:type="spellStart"/>
+      <w:r>
+        <w:t>getNumberOfLoansRemainingForPatron</w:t>
+      </w:r>
+      <w:proofErr w:type="spellEnd"/>
+      <w:r>
+        <w:t xml:space="preserve"> minus the pending Item List and deciding to enforce the item limit based on that. Need to inspect </w:t>
+      </w:r>
+    </w:p>
+    <w:p>
+      <w:proofErr w:type="spellStart"/>
+      <w:r>
+        <w:t>getNumberOfLoansRemainingForPatron</w:t>
+      </w:r>
+      <w:proofErr w:type="spellEnd"/>
+      <w:r>
+        <w:t>.</w:t>
       </w:r>
     </w:p>
     <w:p/>
@@ -1150,19 +1504,32 @@
         </w:rPr>
         <w:t xml:space="preserve">H3 – </w:t>
       </w:r>
-      <w:r>
-        <w:t>getNumberOfLoansRemainingForPatron could be returning incorrect limit</w:t>
+      <w:proofErr w:type="spellStart"/>
+      <w:r>
+        <w:t>getNumberOfLoansRemainingForPatron</w:t>
+      </w:r>
+      <w:proofErr w:type="spellEnd"/>
+      <w:r>
+        <w:t xml:space="preserve"> could be returning incorrect limit</w:t>
       </w:r>
     </w:p>
     <w:p/>
     <w:p>
       <w:r>
-        <w:t>T3 – Visually inspect what getNumberOfLoansRemainingForPatron is doing</w:t>
-      </w:r>
-    </w:p>
-    <w:p>
-      <w:r>
-        <w:lastRenderedPageBreak/>
+        <w:t xml:space="preserve">T3 – Visually inspect what </w:t>
+      </w:r>
+      <w:proofErr w:type="spellStart"/>
+      <w:r>
+        <w:t>getNumberOfLoansRemainingForPatron</w:t>
+      </w:r>
+      <w:proofErr w:type="spellEnd"/>
+      <w:r>
+        <w:t xml:space="preserve"> is doing</w:t>
+      </w:r>
+    </w:p>
+    <w:p/>
+    <w:p>
+      <w:r>
         <w:t xml:space="preserve">R3 – The method is taking the LOAN_LIMIT which is a constant 2 and subtracting the current loans the patron has. In this case we have a new patron borrowing for the first time who will have 0 loans to this method will be returning 2. This method is returning correctly. </w:t>
       </w:r>
     </w:p>
@@ -1173,8 +1540,8 @@
           <w:noProof/>
         </w:rPr>
         <w:drawing>
-          <wp:inline distT="0" distB="0" distL="0" distR="0" wp14:anchorId="7027E268" wp14:editId="441D4A32">
-            <wp:extent cx="5324475" cy="3472869"/>
+          <wp:inline distT="0" distB="0" distL="0" distR="0" wp14:anchorId="7027E268" wp14:editId="5BBAD9FA">
+            <wp:extent cx="5000625" cy="3261639"/>
             <wp:effectExtent l="0" t="0" r="0" b="0"/>
             <wp:docPr id="27" name="Picture 27"/>
             <wp:cNvGraphicFramePr>
@@ -1190,7 +1557,7 @@
                     </pic:cNvPicPr>
                   </pic:nvPicPr>
                   <pic:blipFill>
-                    <a:blip r:embed="rId12">
+                    <a:blip r:embed="rId14">
                       <a:extLst>
                         <a:ext uri="{28A0092B-C50C-407E-A947-70E740481C1C}">
                           <a14:useLocalDpi xmlns:a14="http://schemas.microsoft.com/office/drawing/2010/main" val="0"/>
@@ -1205,7 +1572,7 @@
                   <pic:spPr bwMode="auto">
                     <a:xfrm>
                       <a:off x="0" y="0"/>
-                      <a:ext cx="5328822" cy="3475704"/>
+                      <a:ext cx="5008635" cy="3266863"/>
                     </a:xfrm>
                     <a:prstGeom prst="rect">
                       <a:avLst/>
@@ -1243,20 +1610,60 @@
           <w:b/>
           <w:bCs/>
         </w:rPr>
-        <w:t>H4 – BorrowItemControl itemScanned method incorrect logic to decide if patron can borrow</w:t>
-      </w:r>
-    </w:p>
-    <w:p>
-      <w:pPr>
-        <w:rPr>
-          <w:b/>
-          <w:bCs/>
-        </w:rPr>
-      </w:pPr>
-    </w:p>
-    <w:p>
-      <w:r>
-        <w:t>T4 – Visually inspect itemScanned again to check the logic.</w:t>
+        <w:t xml:space="preserve">H4 – </w:t>
+      </w:r>
+      <w:proofErr w:type="spellStart"/>
+      <w:r>
+        <w:rPr>
+          <w:b/>
+          <w:bCs/>
+        </w:rPr>
+        <w:t>BorrowItemControl</w:t>
+      </w:r>
+      <w:proofErr w:type="spellEnd"/>
+      <w:r>
+        <w:rPr>
+          <w:b/>
+          <w:bCs/>
+        </w:rPr>
+        <w:t xml:space="preserve"> </w:t>
+      </w:r>
+      <w:proofErr w:type="spellStart"/>
+      <w:r>
+        <w:rPr>
+          <w:b/>
+          <w:bCs/>
+        </w:rPr>
+        <w:t>itemScanned</w:t>
+      </w:r>
+      <w:proofErr w:type="spellEnd"/>
+      <w:r>
+        <w:rPr>
+          <w:b/>
+          <w:bCs/>
+        </w:rPr>
+        <w:t xml:space="preserve"> method incorrect logic to decide if patron can borrow</w:t>
+      </w:r>
+    </w:p>
+    <w:p>
+      <w:pPr>
+        <w:rPr>
+          <w:b/>
+          <w:bCs/>
+        </w:rPr>
+      </w:pPr>
+    </w:p>
+    <w:p>
+      <w:r>
+        <w:t xml:space="preserve">T4 – Visually inspect </w:t>
+      </w:r>
+      <w:proofErr w:type="spellStart"/>
+      <w:r>
+        <w:t>itemScanned</w:t>
+      </w:r>
+      <w:proofErr w:type="spellEnd"/>
+      <w:r>
+        <w:t xml:space="preserve"> again to check the logic.</w:t>
       </w:r>
     </w:p>
     <w:p/>
@@ -1296,7 +1703,7 @@
                     </pic:cNvPicPr>
                   </pic:nvPicPr>
                   <pic:blipFill>
-                    <a:blip r:embed="rId13">
+                    <a:blip r:embed="rId15">
                       <a:extLst>
                         <a:ext uri="{28A0092B-C50C-407E-A947-70E740481C1C}">
                           <a14:useLocalDpi xmlns:a14="http://schemas.microsoft.com/office/drawing/2010/main" val="0"/>
@@ -1373,8 +1780,48 @@
             <w:tcW w:w="4505" w:type="dxa"/>
           </w:tcPr>
           <w:p>
+            <w:proofErr w:type="spellStart"/>
             <w:r>
               <w:t>Library.getNumberOfLoansRemainingForPatron</w:t>
+            </w:r>
+            <w:proofErr w:type="spellEnd"/>
+          </w:p>
+        </w:tc>
+        <w:tc>
+          <w:tcPr>
+            <w:tcW w:w="4505" w:type="dxa"/>
+          </w:tcPr>
+          <w:p>
+            <w:pPr>
+              <w:jc w:val="center"/>
+              <w:rPr>
+                <w:b/>
+                <w:bCs/>
+              </w:rPr>
+            </w:pPr>
+            <w:r>
+              <w:rPr>
+                <w:b/>
+                <w:bCs/>
+              </w:rPr>
+              <w:t>2</w:t>
+            </w:r>
+          </w:p>
+        </w:tc>
+      </w:tr>
+      <w:tr>
+        <w:tc>
+          <w:tcPr>
+            <w:tcW w:w="4505" w:type="dxa"/>
+          </w:tcPr>
+          <w:p>
+            <w:proofErr w:type="spellStart"/>
+            <w:r>
+              <w:t>pendingList.size</w:t>
+            </w:r>
+            <w:proofErr w:type="spellEnd"/>
+            <w:r>
+              <w:t>()</w:t>
             </w:r>
           </w:p>
         </w:tc>
@@ -1406,42 +1853,11 @@
             <w:tcW w:w="4505" w:type="dxa"/>
           </w:tcPr>
           <w:p>
-            <w:r>
-              <w:t>pendingList.size()</w:t>
-            </w:r>
-          </w:p>
-        </w:tc>
-        <w:tc>
-          <w:tcPr>
-            <w:tcW w:w="4505" w:type="dxa"/>
-          </w:tcPr>
-          <w:p>
-            <w:pPr>
-              <w:jc w:val="center"/>
-              <w:rPr>
-                <w:b/>
-                <w:bCs/>
-              </w:rPr>
-            </w:pPr>
-            <w:r>
-              <w:rPr>
-                <w:b/>
-                <w:bCs/>
-              </w:rPr>
-              <w:t>2</w:t>
-            </w:r>
-          </w:p>
-        </w:tc>
-      </w:tr>
-      <w:tr>
-        <w:tc>
-          <w:tcPr>
-            <w:tcW w:w="4505" w:type="dxa"/>
-          </w:tcPr>
-          <w:p>
+            <w:proofErr w:type="spellStart"/>
             <w:r>
               <w:t>Library.getNumberOfLoansRemainingForPatron</w:t>
             </w:r>
+            <w:proofErr w:type="spellEnd"/>
           </w:p>
           <w:p>
             <w:pPr>
@@ -1451,8 +1867,13 @@
                 <w:numId w:val="6"/>
               </w:numPr>
             </w:pPr>
+            <w:proofErr w:type="spellStart"/>
             <w:r>
-              <w:t>pendingList.size()</w:t>
+              <w:t>pendingList.size</w:t>
+            </w:r>
+            <w:proofErr w:type="spellEnd"/>
+            <w:r>
+              <w:t>()</w:t>
             </w:r>
           </w:p>
         </w:tc>
@@ -1481,54 +1902,50 @@
     </w:tbl>
     <w:p>
       <w:r>
+        <w:t>0 is not less than 0;</w:t>
+      </w:r>
+    </w:p>
+    <w:p>
+      <w:r>
+        <w:t xml:space="preserve">Therefore the code below it to enforce the loan limit will not be executed and the patron can borrow another item. </w:t>
+      </w:r>
+    </w:p>
+    <w:p>
+      <w:pPr>
+        <w:rPr>
+          <w:rStyle w:val="Strong"/>
+          <w:rFonts w:ascii="Source Sans Pro" w:hAnsi="Source Sans Pro"/>
+          <w:b w:val="0"/>
+          <w:bCs w:val="0"/>
+          <w:color w:val="FF0000"/>
+        </w:rPr>
+      </w:pPr>
+    </w:p>
+    <w:p>
+      <w:pPr>
+        <w:rPr>
+          <w:rFonts w:asciiTheme="majorHAnsi" w:eastAsiaTheme="majorEastAsia" w:hAnsiTheme="majorHAnsi" w:cstheme="majorBidi"/>
+          <w:b/>
+          <w:bCs/>
+          <w:color w:val="2F5496" w:themeColor="accent1" w:themeShade="BF"/>
+          <w:sz w:val="40"/>
+          <w:szCs w:val="40"/>
+          <w:u w:val="single"/>
+          <w:lang w:val="en-AU"/>
+        </w:rPr>
+      </w:pPr>
+      <w:r>
+        <w:rPr>
+          <w:rFonts w:asciiTheme="majorHAnsi" w:eastAsiaTheme="majorEastAsia" w:hAnsiTheme="majorHAnsi" w:cstheme="majorBidi"/>
+          <w:b/>
+          <w:bCs/>
+          <w:color w:val="2F5496" w:themeColor="accent1" w:themeShade="BF"/>
+          <w:sz w:val="40"/>
+          <w:szCs w:val="40"/>
+          <w:u w:val="single"/>
+          <w:lang w:val="en-AU"/>
+        </w:rPr>
         <w:lastRenderedPageBreak/>
-        <w:t>0 is not less than 0;</w:t>
-      </w:r>
-    </w:p>
-    <w:p>
-      <w:r>
-        <w:t xml:space="preserve">Therefore the code below it to enforce the loan limit will not be executed and the patron can borrow another item. </w:t>
-      </w:r>
-    </w:p>
-    <w:p>
-      <w:pPr>
-        <w:rPr>
-          <w:rStyle w:val="Strong"/>
-          <w:rFonts w:ascii="Source Sans Pro" w:hAnsi="Source Sans Pro"/>
-          <w:b w:val="0"/>
-          <w:bCs w:val="0"/>
-          <w:color w:val="FF0000"/>
-        </w:rPr>
-      </w:pPr>
-    </w:p>
-    <w:p>
-      <w:pPr>
-        <w:rPr>
-          <w:rStyle w:val="Strong"/>
-          <w:rFonts w:ascii="Source Sans Pro" w:hAnsi="Source Sans Pro"/>
-          <w:b w:val="0"/>
-          <w:bCs w:val="0"/>
-          <w:color w:val="FF0000"/>
-        </w:rPr>
-      </w:pPr>
-    </w:p>
-    <w:p>
-      <w:pPr>
-        <w:pStyle w:val="Heading1"/>
-        <w:rPr>
-          <w:b/>
-          <w:bCs/>
-          <w:u w:val="single"/>
-          <w:lang w:val="en-AU"/>
-        </w:rPr>
-      </w:pPr>
-      <w:r>
-        <w:rPr>
-          <w:b/>
-          <w:bCs/>
-          <w:u w:val="single"/>
-          <w:lang w:val="en-AU"/>
-        </w:rPr>
         <w:t>Conclusion of bug tracing:</w:t>
       </w:r>
     </w:p>
@@ -1562,8 +1979,13 @@
       <w:r>
         <w:t xml:space="preserve"> in </w:t>
       </w:r>
-      <w:r>
-        <w:t>BorrowItemControl.itemScanned() method.</w:t>
+      <w:proofErr w:type="spellStart"/>
+      <w:r>
+        <w:t>BorrowItemControl.itemScanned</w:t>
+      </w:r>
+      <w:proofErr w:type="spellEnd"/>
+      <w:r>
+        <w:t>() method.</w:t>
       </w:r>
       <w:r>
         <w:t xml:space="preserve"> </w:t>
@@ -1599,7 +2021,7 @@
                     </pic:cNvPicPr>
                   </pic:nvPicPr>
                   <pic:blipFill>
-                    <a:blip r:embed="rId13">
+                    <a:blip r:embed="rId15">
                       <a:extLst>
                         <a:ext uri="{28A0092B-C50C-407E-A947-70E740481C1C}">
                           <a14:useLocalDpi xmlns:a14="http://schemas.microsoft.com/office/drawing/2010/main" val="0"/>
@@ -1659,7 +2081,15 @@
         <w:t>If patron somehow manages to exceed 2 loans, they can borrow infinitely after this on separate visits</w:t>
       </w:r>
       <w:r>
-        <w:t>, due to the logic in Library.canPatronBorrow method.</w:t>
+        <w:t xml:space="preserve">, due to the logic in </w:t>
+      </w:r>
+      <w:proofErr w:type="spellStart"/>
+      <w:r>
+        <w:t>Library.canPatronBorrow</w:t>
+      </w:r>
+      <w:proofErr w:type="spellEnd"/>
+      <w:r>
+        <w:t xml:space="preserve"> method.</w:t>
       </w:r>
     </w:p>
     <w:p/>
@@ -1686,7 +2116,7 @@
                     </pic:cNvPicPr>
                   </pic:nvPicPr>
                   <pic:blipFill>
-                    <a:blip r:embed="rId14">
+                    <a:blip r:embed="rId16">
                       <a:extLst>
                         <a:ext uri="{28A0092B-C50C-407E-A947-70E740481C1C}">
                           <a14:useLocalDpi xmlns:a14="http://schemas.microsoft.com/office/drawing/2010/main" val="0"/>
@@ -1722,7 +2152,661 @@
     <w:p>
       <w:pPr>
         <w:rPr>
+          <w:b/>
+          <w:bCs/>
+        </w:rPr>
+      </w:pPr>
+      <w:r>
+        <w:rPr>
+          <w:b/>
+          <w:bCs/>
+        </w:rPr>
+        <w:t>Resolution</w:t>
+      </w:r>
+    </w:p>
+    <w:p/>
+    <w:p>
+      <w:pPr>
+        <w:rPr>
+          <w:rStyle w:val="Strong"/>
+          <w:rFonts w:ascii="Source Sans Pro" w:hAnsi="Source Sans Pro"/>
+          <w:color w:val="FF0000"/>
+        </w:rPr>
+      </w:pPr>
+      <w:r>
+        <w:t xml:space="preserve">Update the code in </w:t>
+      </w:r>
+      <w:proofErr w:type="spellStart"/>
+      <w:r>
+        <w:t>BorrowItemControl</w:t>
+      </w:r>
+      <w:proofErr w:type="spellEnd"/>
+      <w:r>
+        <w:t xml:space="preserve"> line 79 and Library line 156 to rectify these issues.</w:t>
+      </w:r>
+    </w:p>
+    <w:p>
+      <w:pPr>
+        <w:rPr>
+          <w:rStyle w:val="Strong"/>
+          <w:rFonts w:ascii="Source Sans Pro" w:hAnsi="Source Sans Pro"/>
+          <w:color w:val="FF0000"/>
+        </w:rPr>
+      </w:pPr>
+    </w:p>
+    <w:p>
+      <w:pPr>
+        <w:rPr>
           <w:rFonts w:asciiTheme="majorHAnsi" w:eastAsiaTheme="majorEastAsia" w:hAnsiTheme="majorHAnsi" w:cstheme="majorBidi"/>
+          <w:b/>
+          <w:bCs/>
+          <w:color w:val="2F5496" w:themeColor="accent1" w:themeShade="BF"/>
+          <w:sz w:val="40"/>
+          <w:szCs w:val="40"/>
+          <w:u w:val="single"/>
+          <w:lang w:val="en-AU"/>
+        </w:rPr>
+      </w:pPr>
+      <w:r>
+        <w:rPr>
+          <w:rFonts w:asciiTheme="majorHAnsi" w:eastAsiaTheme="majorEastAsia" w:hAnsiTheme="majorHAnsi" w:cstheme="majorBidi"/>
+          <w:b/>
+          <w:bCs/>
+          <w:color w:val="2F5496" w:themeColor="accent1" w:themeShade="BF"/>
+          <w:sz w:val="40"/>
+          <w:szCs w:val="40"/>
+          <w:u w:val="single"/>
+          <w:lang w:val="en-AU"/>
+        </w:rPr>
+        <w:t>Fix details:</w:t>
+      </w:r>
+    </w:p>
+    <w:p>
+      <w:pPr>
+        <w:rPr>
+          <w:rStyle w:val="Strong"/>
+          <w:rFonts w:ascii="Source Sans Pro" w:hAnsi="Source Sans Pro"/>
+          <w:b w:val="0"/>
+          <w:bCs w:val="0"/>
+          <w:color w:val="000000"/>
+        </w:rPr>
+      </w:pPr>
+    </w:p>
+    <w:p>
+      <w:pPr>
+        <w:rPr>
+          <w:rStyle w:val="Strong"/>
+          <w:rFonts w:ascii="Source Sans Pro" w:hAnsi="Source Sans Pro"/>
+          <w:color w:val="000000"/>
+          <w:u w:val="single"/>
+        </w:rPr>
+      </w:pPr>
+      <w:r>
+        <w:rPr>
+          <w:rStyle w:val="Strong"/>
+          <w:rFonts w:ascii="Source Sans Pro" w:hAnsi="Source Sans Pro"/>
+          <w:color w:val="000000"/>
+          <w:u w:val="single"/>
+        </w:rPr>
+        <w:t>Plan:</w:t>
+      </w:r>
+    </w:p>
+    <w:p>
+      <w:pPr>
+        <w:pStyle w:val="ListParagraph"/>
+        <w:numPr>
+          <w:ilvl w:val="0"/>
+          <w:numId w:val="7"/>
+        </w:numPr>
+        <w:rPr>
+          <w:rStyle w:val="Strong"/>
+          <w:rFonts w:ascii="Source Sans Pro" w:hAnsi="Source Sans Pro"/>
+          <w:b w:val="0"/>
+          <w:bCs w:val="0"/>
+          <w:color w:val="000000"/>
+        </w:rPr>
+      </w:pPr>
+      <w:r>
+        <w:rPr>
+          <w:rStyle w:val="Strong"/>
+          <w:rFonts w:ascii="Source Sans Pro" w:hAnsi="Source Sans Pro"/>
+          <w:b w:val="0"/>
+          <w:bCs w:val="0"/>
+          <w:color w:val="000000"/>
+        </w:rPr>
+        <w:t xml:space="preserve">Use a separate code branch other than main. </w:t>
+      </w:r>
+    </w:p>
+    <w:p>
+      <w:pPr>
+        <w:pStyle w:val="ListParagraph"/>
+        <w:numPr>
+          <w:ilvl w:val="0"/>
+          <w:numId w:val="7"/>
+        </w:numPr>
+        <w:rPr>
+          <w:rStyle w:val="Strong"/>
+          <w:rFonts w:ascii="Source Sans Pro" w:hAnsi="Source Sans Pro"/>
+          <w:b w:val="0"/>
+          <w:bCs w:val="0"/>
+          <w:color w:val="000000"/>
+        </w:rPr>
+      </w:pPr>
+      <w:r>
+        <w:rPr>
+          <w:rStyle w:val="Strong"/>
+          <w:rFonts w:ascii="Source Sans Pro" w:hAnsi="Source Sans Pro"/>
+          <w:b w:val="0"/>
+          <w:bCs w:val="0"/>
+          <w:color w:val="000000"/>
+        </w:rPr>
+        <w:t xml:space="preserve">Apply Fix 1, run test to confirm bug  2.2 (returning later to borrow more) is resolved. </w:t>
+      </w:r>
+    </w:p>
+    <w:p>
+      <w:pPr>
+        <w:pStyle w:val="ListParagraph"/>
+        <w:numPr>
+          <w:ilvl w:val="0"/>
+          <w:numId w:val="7"/>
+        </w:numPr>
+        <w:rPr>
+          <w:rStyle w:val="Strong"/>
+          <w:rFonts w:ascii="Source Sans Pro" w:hAnsi="Source Sans Pro"/>
+          <w:b w:val="0"/>
+          <w:bCs w:val="0"/>
+          <w:color w:val="000000"/>
+        </w:rPr>
+      </w:pPr>
+      <w:r>
+        <w:rPr>
+          <w:rStyle w:val="Strong"/>
+          <w:rFonts w:ascii="Source Sans Pro" w:hAnsi="Source Sans Pro"/>
+          <w:b w:val="0"/>
+          <w:bCs w:val="0"/>
+          <w:color w:val="000000"/>
+        </w:rPr>
+        <w:t xml:space="preserve">Apply Fix 2, run test to confirm both bug 2.1 </w:t>
+      </w:r>
+      <w:r>
+        <w:rPr>
+          <w:rStyle w:val="Strong"/>
+          <w:rFonts w:ascii="Source Sans Pro" w:hAnsi="Source Sans Pro"/>
+          <w:b w:val="0"/>
+          <w:bCs w:val="0"/>
+          <w:color w:val="000000"/>
+        </w:rPr>
+        <w:t xml:space="preserve">(borrowing more than 2 items) </w:t>
+      </w:r>
+      <w:r>
+        <w:rPr>
+          <w:rStyle w:val="Strong"/>
+          <w:rFonts w:ascii="Source Sans Pro" w:hAnsi="Source Sans Pro"/>
+          <w:b w:val="0"/>
+          <w:bCs w:val="0"/>
+          <w:color w:val="000000"/>
+        </w:rPr>
+        <w:t xml:space="preserve">and 2.2 are passing. </w:t>
+      </w:r>
+    </w:p>
+    <w:p>
+      <w:pPr>
+        <w:pStyle w:val="ListParagraph"/>
+        <w:numPr>
+          <w:ilvl w:val="0"/>
+          <w:numId w:val="7"/>
+        </w:numPr>
+        <w:rPr>
+          <w:rStyle w:val="Strong"/>
+          <w:rFonts w:ascii="Source Sans Pro" w:hAnsi="Source Sans Pro"/>
+          <w:b w:val="0"/>
+          <w:bCs w:val="0"/>
+          <w:color w:val="000000"/>
+        </w:rPr>
+      </w:pPr>
+      <w:r>
+        <w:rPr>
+          <w:rStyle w:val="Strong"/>
+          <w:rFonts w:ascii="Source Sans Pro" w:hAnsi="Source Sans Pro"/>
+          <w:b w:val="0"/>
+          <w:bCs w:val="0"/>
+          <w:color w:val="000000"/>
+        </w:rPr>
+        <w:t xml:space="preserve">Run regression test for bug 1 to confirm it is still fixed. </w:t>
+      </w:r>
+    </w:p>
+    <w:p>
+      <w:pPr>
+        <w:rPr>
+          <w:rStyle w:val="Strong"/>
+          <w:rFonts w:ascii="Source Sans Pro" w:hAnsi="Source Sans Pro"/>
+          <w:b w:val="0"/>
+          <w:bCs w:val="0"/>
+          <w:color w:val="000000"/>
+        </w:rPr>
+      </w:pPr>
+    </w:p>
+    <w:p>
+      <w:pPr>
+        <w:rPr>
+          <w:rStyle w:val="Strong"/>
+          <w:rFonts w:ascii="Source Sans Pro" w:hAnsi="Source Sans Pro"/>
+          <w:color w:val="000000"/>
+        </w:rPr>
+      </w:pPr>
+      <w:r>
+        <w:rPr>
+          <w:rStyle w:val="Strong"/>
+          <w:rFonts w:ascii="Source Sans Pro" w:hAnsi="Source Sans Pro"/>
+          <w:color w:val="000000"/>
+        </w:rPr>
+        <w:t xml:space="preserve">FIX 1: </w:t>
+      </w:r>
+      <w:r>
+        <w:rPr>
+          <w:rStyle w:val="Strong"/>
+          <w:rFonts w:ascii="Source Sans Pro" w:hAnsi="Source Sans Pro"/>
+          <w:color w:val="000000"/>
+        </w:rPr>
+        <w:t>Library:</w:t>
+      </w:r>
+    </w:p>
+    <w:p>
+      <w:pPr>
+        <w:rPr>
+          <w:rStyle w:val="Strong"/>
+          <w:rFonts w:ascii="Source Sans Pro" w:hAnsi="Source Sans Pro"/>
+          <w:b w:val="0"/>
+          <w:bCs w:val="0"/>
+          <w:color w:val="000000"/>
+        </w:rPr>
+      </w:pPr>
+    </w:p>
+    <w:p>
+      <w:pPr>
+        <w:rPr>
+          <w:rStyle w:val="Strong"/>
+          <w:rFonts w:ascii="Source Sans Pro" w:hAnsi="Source Sans Pro"/>
+          <w:b w:val="0"/>
+          <w:bCs w:val="0"/>
+          <w:color w:val="000000"/>
+        </w:rPr>
+      </w:pPr>
+      <w:r>
+        <w:rPr>
+          <w:rStyle w:val="Strong"/>
+          <w:rFonts w:ascii="Source Sans Pro" w:hAnsi="Source Sans Pro"/>
+          <w:b w:val="0"/>
+          <w:bCs w:val="0"/>
+          <w:color w:val="000000"/>
+        </w:rPr>
+        <w:t>Change line 156 to correct the loan limit calculation logic by changing:</w:t>
+      </w:r>
+    </w:p>
+    <w:p>
+      <w:pPr>
+        <w:rPr>
+          <w:rStyle w:val="Strong"/>
+          <w:rFonts w:ascii="Source Sans Pro" w:hAnsi="Source Sans Pro"/>
+          <w:b w:val="0"/>
+          <w:bCs w:val="0"/>
+          <w:color w:val="000000"/>
+        </w:rPr>
+      </w:pPr>
+      <w:r>
+        <w:rPr>
+          <w:rStyle w:val="Strong"/>
+          <w:rFonts w:ascii="Source Sans Pro" w:hAnsi="Source Sans Pro"/>
+          <w:b w:val="0"/>
+          <w:bCs w:val="0"/>
+          <w:color w:val="000000"/>
+        </w:rPr>
+        <w:t>== 0</w:t>
+      </w:r>
+    </w:p>
+    <w:p>
+      <w:pPr>
+        <w:rPr>
+          <w:rStyle w:val="Strong"/>
+          <w:rFonts w:ascii="Source Sans Pro" w:hAnsi="Source Sans Pro"/>
+          <w:b w:val="0"/>
+          <w:bCs w:val="0"/>
+          <w:color w:val="000000"/>
+        </w:rPr>
+      </w:pPr>
+      <w:r>
+        <w:rPr>
+          <w:rStyle w:val="Strong"/>
+          <w:rFonts w:ascii="Source Sans Pro" w:hAnsi="Source Sans Pro"/>
+          <w:b w:val="0"/>
+          <w:bCs w:val="0"/>
+          <w:color w:val="000000"/>
+        </w:rPr>
+        <w:t>To</w:t>
+      </w:r>
+      <w:r>
+        <w:rPr>
+          <w:rStyle w:val="Strong"/>
+          <w:rFonts w:ascii="Source Sans Pro" w:hAnsi="Source Sans Pro"/>
+          <w:b w:val="0"/>
+          <w:bCs w:val="0"/>
+          <w:color w:val="000000"/>
+        </w:rPr>
+        <w:t>:</w:t>
+      </w:r>
+      <w:r>
+        <w:rPr>
+          <w:rStyle w:val="Strong"/>
+          <w:rFonts w:ascii="Source Sans Pro" w:hAnsi="Source Sans Pro"/>
+          <w:b w:val="0"/>
+          <w:bCs w:val="0"/>
+          <w:color w:val="000000"/>
+        </w:rPr>
+        <w:t xml:space="preserve"> </w:t>
+      </w:r>
+    </w:p>
+    <w:p>
+      <w:pPr>
+        <w:rPr>
+          <w:rStyle w:val="Strong"/>
+          <w:rFonts w:ascii="Source Sans Pro" w:hAnsi="Source Sans Pro"/>
+          <w:b w:val="0"/>
+          <w:bCs w:val="0"/>
+          <w:color w:val="000000"/>
+        </w:rPr>
+      </w:pPr>
+      <w:r>
+        <w:rPr>
+          <w:rStyle w:val="Strong"/>
+          <w:rFonts w:ascii="Source Sans Pro" w:hAnsi="Source Sans Pro"/>
+          <w:b w:val="0"/>
+          <w:bCs w:val="0"/>
+          <w:color w:val="000000"/>
+        </w:rPr>
+        <w:t>&gt;= 0</w:t>
+      </w:r>
+    </w:p>
+    <w:p>
+      <w:pPr>
+        <w:rPr>
+          <w:rStyle w:val="Strong"/>
+          <w:rFonts w:ascii="Source Sans Pro" w:hAnsi="Source Sans Pro"/>
+          <w:b w:val="0"/>
+          <w:bCs w:val="0"/>
+          <w:color w:val="000000"/>
+        </w:rPr>
+      </w:pPr>
+    </w:p>
+    <w:p>
+      <w:pPr>
+        <w:rPr>
+          <w:rStyle w:val="Strong"/>
+          <w:rFonts w:ascii="Source Sans Pro" w:hAnsi="Source Sans Pro"/>
+          <w:b w:val="0"/>
+          <w:bCs w:val="0"/>
+          <w:color w:val="000000"/>
+        </w:rPr>
+      </w:pPr>
+      <w:r>
+        <w:rPr>
+          <w:rStyle w:val="Strong"/>
+          <w:rFonts w:ascii="Source Sans Pro" w:hAnsi="Source Sans Pro"/>
+          <w:b w:val="0"/>
+          <w:bCs w:val="0"/>
+          <w:color w:val="000000"/>
+        </w:rPr>
+        <w:t>Then run test case 2.2 to confirm patron is unable to borrow a 4th item on a later visit</w:t>
+      </w:r>
+      <w:r>
+        <w:rPr>
+          <w:rStyle w:val="Strong"/>
+          <w:rFonts w:ascii="Source Sans Pro" w:hAnsi="Source Sans Pro"/>
+          <w:b w:val="0"/>
+          <w:bCs w:val="0"/>
+          <w:color w:val="000000"/>
+        </w:rPr>
+        <w:t>.</w:t>
+      </w:r>
+    </w:p>
+    <w:p>
+      <w:pPr>
+        <w:rPr>
+          <w:rStyle w:val="Strong"/>
+          <w:rFonts w:ascii="Source Sans Pro" w:hAnsi="Source Sans Pro"/>
+          <w:b w:val="0"/>
+          <w:bCs w:val="0"/>
+          <w:color w:val="000000"/>
+        </w:rPr>
+      </w:pPr>
+    </w:p>
+    <w:p>
+      <w:pPr>
+        <w:rPr>
+          <w:rStyle w:val="Strong"/>
+          <w:rFonts w:ascii="Source Sans Pro" w:hAnsi="Source Sans Pro"/>
+          <w:color w:val="000000"/>
+        </w:rPr>
+      </w:pPr>
+    </w:p>
+    <w:p>
+      <w:pPr>
+        <w:rPr>
+          <w:rStyle w:val="Strong"/>
+          <w:rFonts w:ascii="Source Sans Pro" w:hAnsi="Source Sans Pro"/>
+          <w:color w:val="000000"/>
+        </w:rPr>
+      </w:pPr>
+    </w:p>
+    <w:p>
+      <w:pPr>
+        <w:rPr>
+          <w:rStyle w:val="Strong"/>
+          <w:rFonts w:ascii="Source Sans Pro" w:hAnsi="Source Sans Pro"/>
+          <w:color w:val="000000"/>
+        </w:rPr>
+      </w:pPr>
+      <w:r>
+        <w:rPr>
+          <w:rStyle w:val="Strong"/>
+          <w:rFonts w:ascii="Source Sans Pro" w:hAnsi="Source Sans Pro"/>
+          <w:color w:val="000000"/>
+        </w:rPr>
+        <w:t xml:space="preserve">FIX 2: </w:t>
+      </w:r>
+      <w:proofErr w:type="spellStart"/>
+      <w:r>
+        <w:rPr>
+          <w:rStyle w:val="Strong"/>
+          <w:rFonts w:ascii="Source Sans Pro" w:hAnsi="Source Sans Pro"/>
+          <w:color w:val="000000"/>
+        </w:rPr>
+        <w:t>BorrowItemControl</w:t>
+      </w:r>
+      <w:proofErr w:type="spellEnd"/>
+      <w:r>
+        <w:rPr>
+          <w:rStyle w:val="Strong"/>
+          <w:rFonts w:ascii="Source Sans Pro" w:hAnsi="Source Sans Pro"/>
+          <w:color w:val="000000"/>
+        </w:rPr>
+        <w:t>:</w:t>
+      </w:r>
+    </w:p>
+    <w:p>
+      <w:pPr>
+        <w:rPr>
+          <w:rStyle w:val="Strong"/>
+          <w:rFonts w:ascii="Source Sans Pro" w:hAnsi="Source Sans Pro"/>
+          <w:b w:val="0"/>
+          <w:bCs w:val="0"/>
+          <w:color w:val="000000"/>
+        </w:rPr>
+      </w:pPr>
+    </w:p>
+    <w:p>
+      <w:pPr>
+        <w:rPr>
+          <w:rStyle w:val="Strong"/>
+          <w:rFonts w:ascii="Source Sans Pro" w:hAnsi="Source Sans Pro"/>
+          <w:b w:val="0"/>
+          <w:bCs w:val="0"/>
+          <w:color w:val="000000"/>
+        </w:rPr>
+      </w:pPr>
+      <w:r>
+        <w:rPr>
+          <w:rStyle w:val="Strong"/>
+          <w:rFonts w:ascii="Source Sans Pro" w:hAnsi="Source Sans Pro"/>
+          <w:b w:val="0"/>
+          <w:bCs w:val="0"/>
+          <w:color w:val="000000"/>
+        </w:rPr>
+        <w:lastRenderedPageBreak/>
+        <w:t>Change line 79 to correct the loan limit calculation logic in line 79 by changing:</w:t>
+      </w:r>
+    </w:p>
+    <w:p>
+      <w:pPr>
+        <w:rPr>
+          <w:rStyle w:val="Strong"/>
+          <w:rFonts w:ascii="Source Sans Pro" w:hAnsi="Source Sans Pro"/>
+          <w:b w:val="0"/>
+          <w:bCs w:val="0"/>
+          <w:color w:val="000000"/>
+        </w:rPr>
+      </w:pPr>
+      <w:r>
+        <w:rPr>
+          <w:rStyle w:val="Strong"/>
+          <w:rFonts w:ascii="Source Sans Pro" w:hAnsi="Source Sans Pro"/>
+          <w:b w:val="0"/>
+          <w:bCs w:val="0"/>
+          <w:color w:val="000000"/>
+        </w:rPr>
+        <w:t xml:space="preserve">&lt; 0 </w:t>
+      </w:r>
+    </w:p>
+    <w:p>
+      <w:pPr>
+        <w:rPr>
+          <w:rStyle w:val="Strong"/>
+          <w:rFonts w:ascii="Source Sans Pro" w:hAnsi="Source Sans Pro"/>
+          <w:b w:val="0"/>
+          <w:bCs w:val="0"/>
+          <w:color w:val="000000"/>
+        </w:rPr>
+      </w:pPr>
+      <w:r>
+        <w:rPr>
+          <w:rStyle w:val="Strong"/>
+          <w:rFonts w:ascii="Source Sans Pro" w:hAnsi="Source Sans Pro"/>
+          <w:b w:val="0"/>
+          <w:bCs w:val="0"/>
+          <w:color w:val="000000"/>
+        </w:rPr>
+        <w:t>To</w:t>
+      </w:r>
+      <w:r>
+        <w:rPr>
+          <w:rStyle w:val="Strong"/>
+          <w:rFonts w:ascii="Source Sans Pro" w:hAnsi="Source Sans Pro"/>
+          <w:b w:val="0"/>
+          <w:bCs w:val="0"/>
+          <w:color w:val="000000"/>
+        </w:rPr>
+        <w:t>:</w:t>
+      </w:r>
+      <w:r>
+        <w:rPr>
+          <w:rStyle w:val="Strong"/>
+          <w:rFonts w:ascii="Source Sans Pro" w:hAnsi="Source Sans Pro"/>
+          <w:b w:val="0"/>
+          <w:bCs w:val="0"/>
+          <w:color w:val="000000"/>
+        </w:rPr>
+        <w:t xml:space="preserve"> </w:t>
+      </w:r>
+    </w:p>
+    <w:p>
+      <w:pPr>
+        <w:rPr>
+          <w:rStyle w:val="Strong"/>
+          <w:rFonts w:ascii="Source Sans Pro" w:hAnsi="Source Sans Pro"/>
+          <w:b w:val="0"/>
+          <w:bCs w:val="0"/>
+          <w:color w:val="000000"/>
+        </w:rPr>
+      </w:pPr>
+      <w:r>
+        <w:rPr>
+          <w:rStyle w:val="Strong"/>
+          <w:rFonts w:ascii="Source Sans Pro" w:hAnsi="Source Sans Pro"/>
+          <w:b w:val="0"/>
+          <w:bCs w:val="0"/>
+          <w:color w:val="000000"/>
+        </w:rPr>
+        <w:t>&lt;= 0</w:t>
+      </w:r>
+    </w:p>
+    <w:p>
+      <w:pPr>
+        <w:rPr>
+          <w:rStyle w:val="Strong"/>
+          <w:rFonts w:ascii="Source Sans Pro" w:hAnsi="Source Sans Pro"/>
+          <w:b w:val="0"/>
+          <w:bCs w:val="0"/>
+          <w:color w:val="000000"/>
+        </w:rPr>
+      </w:pPr>
+    </w:p>
+    <w:p>
+      <w:pPr>
+        <w:rPr>
+          <w:rStyle w:val="Strong"/>
+          <w:rFonts w:ascii="Source Sans Pro" w:hAnsi="Source Sans Pro"/>
+          <w:b w:val="0"/>
+          <w:bCs w:val="0"/>
+          <w:color w:val="000000"/>
+        </w:rPr>
+      </w:pPr>
+      <w:r>
+        <w:rPr>
+          <w:rStyle w:val="Strong"/>
+          <w:rFonts w:ascii="Source Sans Pro" w:hAnsi="Source Sans Pro"/>
+          <w:b w:val="0"/>
+          <w:bCs w:val="0"/>
+          <w:color w:val="000000"/>
+        </w:rPr>
+        <w:t>Then run test case 2.1 to confirm patron is unable to borrow a</w:t>
+      </w:r>
+      <w:r>
+        <w:rPr>
+          <w:rStyle w:val="Strong"/>
+          <w:rFonts w:ascii="Source Sans Pro" w:hAnsi="Source Sans Pro"/>
+          <w:b w:val="0"/>
+          <w:bCs w:val="0"/>
+          <w:color w:val="000000"/>
+        </w:rPr>
+        <w:t>n extra item in their first borrowing session.</w:t>
+      </w:r>
+    </w:p>
+    <w:p>
+      <w:pPr>
+        <w:rPr>
+          <w:rStyle w:val="Strong"/>
+          <w:rFonts w:ascii="Source Sans Pro" w:hAnsi="Source Sans Pro"/>
+          <w:b w:val="0"/>
+          <w:bCs w:val="0"/>
+          <w:color w:val="000000"/>
+        </w:rPr>
+      </w:pPr>
+    </w:p>
+    <w:p>
+      <w:pPr>
+        <w:rPr>
+          <w:rFonts w:asciiTheme="majorHAnsi" w:eastAsiaTheme="majorEastAsia" w:hAnsiTheme="majorHAnsi" w:cstheme="majorBidi"/>
+          <w:b/>
+          <w:bCs/>
           <w:color w:val="2F5496" w:themeColor="accent1" w:themeShade="BF"/>
           <w:sz w:val="32"/>
           <w:szCs w:val="32"/>
@@ -1744,616 +2828,61 @@
           <w:lang w:val="en-AU"/>
         </w:rPr>
       </w:pPr>
-      <w:r>
+    </w:p>
+    <w:p>
+      <w:pPr>
         <w:rPr>
           <w:rFonts w:asciiTheme="majorHAnsi" w:eastAsiaTheme="majorEastAsia" w:hAnsiTheme="majorHAnsi" w:cstheme="majorBidi"/>
           <w:b/>
           <w:bCs/>
           <w:color w:val="2F5496" w:themeColor="accent1" w:themeShade="BF"/>
-          <w:sz w:val="32"/>
-          <w:szCs w:val="32"/>
+          <w:sz w:val="40"/>
+          <w:szCs w:val="40"/>
           <w:u w:val="single"/>
           <w:lang w:val="en-AU"/>
         </w:rPr>
-        <w:t>Resolution</w:t>
-      </w:r>
-    </w:p>
-    <w:p>
-      <w:pPr>
-        <w:rPr>
-          <w:rStyle w:val="Strong"/>
-          <w:rFonts w:ascii="Source Sans Pro" w:hAnsi="Source Sans Pro"/>
-          <w:color w:val="FF0000"/>
-        </w:rPr>
-      </w:pPr>
-    </w:p>
-    <w:p>
-      <w:pPr>
-        <w:rPr>
-          <w:rStyle w:val="Strong"/>
-          <w:rFonts w:ascii="Source Sans Pro" w:hAnsi="Source Sans Pro"/>
-          <w:color w:val="FF0000"/>
-        </w:rPr>
-      </w:pPr>
-      <w:r>
-        <w:t>Update the code in BorrowItemControl line 79 and Library line 156 to rectify these issues.</w:t>
-      </w:r>
-    </w:p>
-    <w:p>
-      <w:pPr>
-        <w:rPr>
-          <w:rStyle w:val="Strong"/>
-          <w:rFonts w:ascii="Source Sans Pro" w:hAnsi="Source Sans Pro"/>
-          <w:color w:val="FF0000"/>
-        </w:rPr>
-      </w:pPr>
-    </w:p>
-    <w:p>
-      <w:pPr>
+      </w:pPr>
+      <w:r>
         <w:rPr>
           <w:rFonts w:asciiTheme="majorHAnsi" w:eastAsiaTheme="majorEastAsia" w:hAnsiTheme="majorHAnsi" w:cstheme="majorBidi"/>
           <w:b/>
           <w:bCs/>
           <w:color w:val="2F5496" w:themeColor="accent1" w:themeShade="BF"/>
-          <w:sz w:val="32"/>
-          <w:szCs w:val="32"/>
+          <w:sz w:val="40"/>
+          <w:szCs w:val="40"/>
           <w:u w:val="single"/>
           <w:lang w:val="en-AU"/>
         </w:rPr>
-      </w:pPr>
-      <w:r>
-        <w:rPr>
-          <w:rFonts w:asciiTheme="majorHAnsi" w:eastAsiaTheme="majorEastAsia" w:hAnsiTheme="majorHAnsi" w:cstheme="majorBidi"/>
-          <w:b/>
-          <w:bCs/>
-          <w:color w:val="2F5496" w:themeColor="accent1" w:themeShade="BF"/>
-          <w:sz w:val="32"/>
-          <w:szCs w:val="32"/>
+        <w:t>Results after fix deployment:</w:t>
+      </w:r>
+    </w:p>
+    <w:p>
+      <w:pPr>
+        <w:rPr>
+          <w:rStyle w:val="Strong"/>
+          <w:rFonts w:ascii="Source Sans Pro" w:hAnsi="Source Sans Pro"/>
+          <w:b w:val="0"/>
+          <w:bCs w:val="0"/>
+          <w:color w:val="000000"/>
+        </w:rPr>
+      </w:pPr>
+    </w:p>
+    <w:p>
+      <w:pPr>
+        <w:rPr>
+          <w:rStyle w:val="Strong"/>
+          <w:rFonts w:ascii="Source Sans Pro" w:hAnsi="Source Sans Pro"/>
+          <w:color w:val="000000"/>
           <w:u w:val="single"/>
-          <w:lang w:val="en-AU"/>
-        </w:rPr>
-        <w:t>Fix details:</w:t>
-      </w:r>
-    </w:p>
-    <w:p>
-      <w:pPr>
-        <w:rPr>
-          <w:rStyle w:val="Strong"/>
-          <w:rFonts w:ascii="Source Sans Pro" w:hAnsi="Source Sans Pro"/>
-          <w:b w:val="0"/>
-          <w:bCs w:val="0"/>
-          <w:color w:val="000000"/>
-        </w:rPr>
-      </w:pPr>
-    </w:p>
-    <w:p>
-      <w:pPr>
+        </w:rPr>
+      </w:pPr>
+      <w:r>
         <w:rPr>
           <w:rStyle w:val="Strong"/>
           <w:rFonts w:ascii="Source Sans Pro" w:hAnsi="Source Sans Pro"/>
           <w:color w:val="000000"/>
           <w:u w:val="single"/>
         </w:rPr>
-      </w:pPr>
-      <w:r>
-        <w:rPr>
-          <w:rStyle w:val="Strong"/>
-          <w:rFonts w:ascii="Source Sans Pro" w:hAnsi="Source Sans Pro"/>
-          <w:color w:val="000000"/>
-          <w:u w:val="single"/>
-        </w:rPr>
-        <w:t>Plan:</w:t>
-      </w:r>
-    </w:p>
-    <w:p>
-      <w:pPr>
-        <w:rPr>
-          <w:rStyle w:val="Strong"/>
-          <w:rFonts w:ascii="Source Sans Pro" w:hAnsi="Source Sans Pro"/>
-          <w:b w:val="0"/>
-          <w:bCs w:val="0"/>
-          <w:color w:val="000000"/>
-        </w:rPr>
-      </w:pPr>
-      <w:r>
-        <w:rPr>
-          <w:rStyle w:val="Strong"/>
-          <w:rFonts w:ascii="Source Sans Pro" w:hAnsi="Source Sans Pro"/>
-          <w:b w:val="0"/>
-          <w:bCs w:val="0"/>
-          <w:color w:val="000000"/>
-        </w:rPr>
-        <w:t xml:space="preserve">Apply Fix 1, run test to confirm bug  2.2 (returning later to borrow more) is resolved. </w:t>
-      </w:r>
-    </w:p>
-    <w:p>
-      <w:pPr>
-        <w:rPr>
-          <w:rStyle w:val="Strong"/>
-          <w:rFonts w:ascii="Source Sans Pro" w:hAnsi="Source Sans Pro"/>
-          <w:b w:val="0"/>
-          <w:bCs w:val="0"/>
-          <w:color w:val="000000"/>
-        </w:rPr>
-      </w:pPr>
-      <w:r>
-        <w:rPr>
-          <w:rStyle w:val="Strong"/>
-          <w:rFonts w:ascii="Source Sans Pro" w:hAnsi="Source Sans Pro"/>
-          <w:b w:val="0"/>
-          <w:bCs w:val="0"/>
-          <w:color w:val="000000"/>
-        </w:rPr>
-        <w:t xml:space="preserve">Apply Fix 2, run test to confirm both bug 2.1 </w:t>
-      </w:r>
-      <w:r>
-        <w:rPr>
-          <w:rStyle w:val="Strong"/>
-          <w:rFonts w:ascii="Source Sans Pro" w:hAnsi="Source Sans Pro"/>
-          <w:b w:val="0"/>
-          <w:bCs w:val="0"/>
-          <w:color w:val="000000"/>
-        </w:rPr>
-        <w:t xml:space="preserve">(borrowing more than 2 items) </w:t>
-      </w:r>
-      <w:r>
-        <w:rPr>
-          <w:rStyle w:val="Strong"/>
-          <w:rFonts w:ascii="Source Sans Pro" w:hAnsi="Source Sans Pro"/>
-          <w:b w:val="0"/>
-          <w:bCs w:val="0"/>
-          <w:color w:val="000000"/>
-        </w:rPr>
-        <w:t xml:space="preserve">and 2.2 are passing. </w:t>
-      </w:r>
-    </w:p>
-    <w:p>
-      <w:pPr>
-        <w:rPr>
-          <w:rStyle w:val="Strong"/>
-          <w:rFonts w:ascii="Source Sans Pro" w:hAnsi="Source Sans Pro"/>
-          <w:b w:val="0"/>
-          <w:bCs w:val="0"/>
-          <w:color w:val="000000"/>
-        </w:rPr>
-      </w:pPr>
-      <w:r>
-        <w:rPr>
-          <w:rStyle w:val="Strong"/>
-          <w:rFonts w:ascii="Source Sans Pro" w:hAnsi="Source Sans Pro"/>
-          <w:b w:val="0"/>
-          <w:bCs w:val="0"/>
-          <w:color w:val="000000"/>
-        </w:rPr>
-        <w:t xml:space="preserve">Run regression test for bug 1 to confirm it is still fixed. </w:t>
-      </w:r>
-    </w:p>
-    <w:p>
-      <w:pPr>
-        <w:rPr>
-          <w:rStyle w:val="Strong"/>
-          <w:rFonts w:ascii="Source Sans Pro" w:hAnsi="Source Sans Pro"/>
-          <w:b w:val="0"/>
-          <w:bCs w:val="0"/>
-          <w:color w:val="000000"/>
-        </w:rPr>
-      </w:pPr>
-    </w:p>
-    <w:p>
-      <w:pPr>
-        <w:rPr>
-          <w:rStyle w:val="Strong"/>
-          <w:rFonts w:ascii="Source Sans Pro" w:hAnsi="Source Sans Pro"/>
-          <w:color w:val="000000"/>
-        </w:rPr>
-      </w:pPr>
-      <w:r>
-        <w:rPr>
-          <w:rStyle w:val="Strong"/>
-          <w:rFonts w:ascii="Source Sans Pro" w:hAnsi="Source Sans Pro"/>
-          <w:color w:val="000000"/>
-        </w:rPr>
-        <w:t xml:space="preserve">FIX 1: </w:t>
-      </w:r>
-      <w:r>
-        <w:rPr>
-          <w:rStyle w:val="Strong"/>
-          <w:rFonts w:ascii="Source Sans Pro" w:hAnsi="Source Sans Pro"/>
-          <w:color w:val="000000"/>
-        </w:rPr>
-        <w:t>Library:</w:t>
-      </w:r>
-    </w:p>
-    <w:p>
-      <w:pPr>
-        <w:rPr>
-          <w:rStyle w:val="Strong"/>
-          <w:rFonts w:ascii="Source Sans Pro" w:hAnsi="Source Sans Pro"/>
-          <w:b w:val="0"/>
-          <w:bCs w:val="0"/>
-          <w:color w:val="000000"/>
-        </w:rPr>
-      </w:pPr>
-    </w:p>
-    <w:p>
-      <w:pPr>
-        <w:rPr>
-          <w:rStyle w:val="Strong"/>
-          <w:rFonts w:ascii="Source Sans Pro" w:hAnsi="Source Sans Pro"/>
-          <w:b w:val="0"/>
-          <w:bCs w:val="0"/>
-          <w:color w:val="000000"/>
-        </w:rPr>
-      </w:pPr>
-      <w:r>
-        <w:rPr>
-          <w:rStyle w:val="Strong"/>
-          <w:rFonts w:ascii="Source Sans Pro" w:hAnsi="Source Sans Pro"/>
-          <w:b w:val="0"/>
-          <w:bCs w:val="0"/>
-          <w:color w:val="000000"/>
-        </w:rPr>
-        <w:t>Change line 156 to correct the loan limit calculation logic by changing:</w:t>
-      </w:r>
-    </w:p>
-    <w:p>
-      <w:pPr>
-        <w:rPr>
-          <w:rStyle w:val="Strong"/>
-          <w:rFonts w:ascii="Source Sans Pro" w:hAnsi="Source Sans Pro"/>
-          <w:b w:val="0"/>
-          <w:bCs w:val="0"/>
-          <w:color w:val="000000"/>
-        </w:rPr>
-      </w:pPr>
-      <w:r>
-        <w:rPr>
-          <w:rStyle w:val="Strong"/>
-          <w:rFonts w:ascii="Source Sans Pro" w:hAnsi="Source Sans Pro"/>
-          <w:b w:val="0"/>
-          <w:bCs w:val="0"/>
-          <w:color w:val="000000"/>
-        </w:rPr>
-        <w:t>== 0</w:t>
-      </w:r>
-    </w:p>
-    <w:p>
-      <w:pPr>
-        <w:rPr>
-          <w:rStyle w:val="Strong"/>
-          <w:rFonts w:ascii="Source Sans Pro" w:hAnsi="Source Sans Pro"/>
-          <w:b w:val="0"/>
-          <w:bCs w:val="0"/>
-          <w:color w:val="000000"/>
-        </w:rPr>
-      </w:pPr>
-      <w:r>
-        <w:rPr>
-          <w:rStyle w:val="Strong"/>
-          <w:rFonts w:ascii="Source Sans Pro" w:hAnsi="Source Sans Pro"/>
-          <w:b w:val="0"/>
-          <w:bCs w:val="0"/>
-          <w:color w:val="000000"/>
-        </w:rPr>
-        <w:t xml:space="preserve">To </w:t>
-      </w:r>
-    </w:p>
-    <w:p>
-      <w:pPr>
-        <w:rPr>
-          <w:rStyle w:val="Strong"/>
-          <w:rFonts w:ascii="Source Sans Pro" w:hAnsi="Source Sans Pro"/>
-          <w:b w:val="0"/>
-          <w:bCs w:val="0"/>
-          <w:color w:val="000000"/>
-        </w:rPr>
-      </w:pPr>
-      <w:r>
-        <w:rPr>
-          <w:rStyle w:val="Strong"/>
-          <w:rFonts w:ascii="Source Sans Pro" w:hAnsi="Source Sans Pro"/>
-          <w:b w:val="0"/>
-          <w:bCs w:val="0"/>
-          <w:color w:val="000000"/>
-        </w:rPr>
-        <w:t>&gt;= 0</w:t>
-      </w:r>
-    </w:p>
-    <w:p>
-      <w:pPr>
-        <w:rPr>
-          <w:rStyle w:val="Strong"/>
-          <w:rFonts w:ascii="Source Sans Pro" w:hAnsi="Source Sans Pro"/>
-          <w:b w:val="0"/>
-          <w:bCs w:val="0"/>
-          <w:color w:val="000000"/>
-        </w:rPr>
-      </w:pPr>
-    </w:p>
-    <w:p>
-      <w:pPr>
-        <w:rPr>
-          <w:rStyle w:val="Strong"/>
-          <w:rFonts w:ascii="Source Sans Pro" w:hAnsi="Source Sans Pro"/>
-          <w:b w:val="0"/>
-          <w:bCs w:val="0"/>
-          <w:color w:val="000000"/>
-        </w:rPr>
-      </w:pPr>
-      <w:r>
-        <w:rPr>
-          <w:rStyle w:val="Strong"/>
-          <w:rFonts w:ascii="Source Sans Pro" w:hAnsi="Source Sans Pro"/>
-          <w:b w:val="0"/>
-          <w:bCs w:val="0"/>
-          <w:color w:val="000000"/>
-        </w:rPr>
-        <w:lastRenderedPageBreak/>
-        <w:t>Then run test case 2.2 to confirm patron is unable to borrow a 4th item on a later visit</w:t>
-      </w:r>
-      <w:r>
-        <w:rPr>
-          <w:rStyle w:val="Strong"/>
-          <w:rFonts w:ascii="Source Sans Pro" w:hAnsi="Source Sans Pro"/>
-          <w:b w:val="0"/>
-          <w:bCs w:val="0"/>
-          <w:color w:val="000000"/>
-        </w:rPr>
-        <w:t>.</w:t>
-      </w:r>
-    </w:p>
-    <w:p>
-      <w:pPr>
-        <w:rPr>
-          <w:rStyle w:val="Strong"/>
-          <w:rFonts w:ascii="Source Sans Pro" w:hAnsi="Source Sans Pro"/>
-          <w:b w:val="0"/>
-          <w:bCs w:val="0"/>
-          <w:color w:val="000000"/>
-        </w:rPr>
-      </w:pPr>
-    </w:p>
-    <w:p>
-      <w:pPr>
-        <w:rPr>
-          <w:rStyle w:val="Strong"/>
-          <w:rFonts w:ascii="Source Sans Pro" w:hAnsi="Source Sans Pro"/>
-          <w:color w:val="000000"/>
-        </w:rPr>
-      </w:pPr>
-      <w:r>
-        <w:rPr>
-          <w:rStyle w:val="Strong"/>
-          <w:rFonts w:ascii="Source Sans Pro" w:hAnsi="Source Sans Pro"/>
-          <w:color w:val="000000"/>
-        </w:rPr>
-        <w:t xml:space="preserve">FIX 2: </w:t>
-      </w:r>
-      <w:r>
-        <w:rPr>
-          <w:rStyle w:val="Strong"/>
-          <w:rFonts w:ascii="Source Sans Pro" w:hAnsi="Source Sans Pro"/>
-          <w:color w:val="000000"/>
-        </w:rPr>
-        <w:t>BorrowItemControl:</w:t>
-      </w:r>
-    </w:p>
-    <w:p>
-      <w:pPr>
-        <w:rPr>
-          <w:rStyle w:val="Strong"/>
-          <w:rFonts w:ascii="Source Sans Pro" w:hAnsi="Source Sans Pro"/>
-          <w:b w:val="0"/>
-          <w:bCs w:val="0"/>
-          <w:color w:val="000000"/>
-        </w:rPr>
-      </w:pPr>
-    </w:p>
-    <w:p>
-      <w:pPr>
-        <w:rPr>
-          <w:rStyle w:val="Strong"/>
-          <w:rFonts w:ascii="Source Sans Pro" w:hAnsi="Source Sans Pro"/>
-          <w:b w:val="0"/>
-          <w:bCs w:val="0"/>
-          <w:color w:val="000000"/>
-        </w:rPr>
-      </w:pPr>
-      <w:r>
-        <w:rPr>
-          <w:rStyle w:val="Strong"/>
-          <w:rFonts w:ascii="Source Sans Pro" w:hAnsi="Source Sans Pro"/>
-          <w:b w:val="0"/>
-          <w:bCs w:val="0"/>
-          <w:color w:val="000000"/>
-        </w:rPr>
-        <w:t>Change line 79 to correct the loan limit calculation logic in line 79 by changing:</w:t>
-      </w:r>
-    </w:p>
-    <w:p>
-      <w:pPr>
-        <w:rPr>
-          <w:rStyle w:val="Strong"/>
-          <w:rFonts w:ascii="Source Sans Pro" w:hAnsi="Source Sans Pro"/>
-          <w:b w:val="0"/>
-          <w:bCs w:val="0"/>
-          <w:color w:val="000000"/>
-        </w:rPr>
-      </w:pPr>
-      <w:r>
-        <w:rPr>
-          <w:rStyle w:val="Strong"/>
-          <w:rFonts w:ascii="Source Sans Pro" w:hAnsi="Source Sans Pro"/>
-          <w:b w:val="0"/>
-          <w:bCs w:val="0"/>
-          <w:color w:val="000000"/>
-        </w:rPr>
-        <w:t xml:space="preserve">&lt; 0 </w:t>
-      </w:r>
-    </w:p>
-    <w:p>
-      <w:pPr>
-        <w:rPr>
-          <w:rStyle w:val="Strong"/>
-          <w:rFonts w:ascii="Source Sans Pro" w:hAnsi="Source Sans Pro"/>
-          <w:b w:val="0"/>
-          <w:bCs w:val="0"/>
-          <w:color w:val="000000"/>
-        </w:rPr>
-      </w:pPr>
-      <w:r>
-        <w:rPr>
-          <w:rStyle w:val="Strong"/>
-          <w:rFonts w:ascii="Source Sans Pro" w:hAnsi="Source Sans Pro"/>
-          <w:b w:val="0"/>
-          <w:bCs w:val="0"/>
-          <w:color w:val="000000"/>
-        </w:rPr>
-        <w:t xml:space="preserve">To </w:t>
-      </w:r>
-    </w:p>
-    <w:p>
-      <w:pPr>
-        <w:rPr>
-          <w:rStyle w:val="Strong"/>
-          <w:rFonts w:ascii="Source Sans Pro" w:hAnsi="Source Sans Pro"/>
-          <w:b w:val="0"/>
-          <w:bCs w:val="0"/>
-          <w:color w:val="000000"/>
-        </w:rPr>
-      </w:pPr>
-      <w:r>
-        <w:rPr>
-          <w:rStyle w:val="Strong"/>
-          <w:rFonts w:ascii="Source Sans Pro" w:hAnsi="Source Sans Pro"/>
-          <w:b w:val="0"/>
-          <w:bCs w:val="0"/>
-          <w:color w:val="000000"/>
-        </w:rPr>
-        <w:t>&lt;= 0</w:t>
-      </w:r>
-    </w:p>
-    <w:p>
-      <w:pPr>
-        <w:rPr>
-          <w:rStyle w:val="Strong"/>
-          <w:rFonts w:ascii="Source Sans Pro" w:hAnsi="Source Sans Pro"/>
-          <w:b w:val="0"/>
-          <w:bCs w:val="0"/>
-          <w:color w:val="000000"/>
-        </w:rPr>
-      </w:pPr>
-    </w:p>
-    <w:p>
-      <w:pPr>
-        <w:rPr>
-          <w:rStyle w:val="Strong"/>
-          <w:rFonts w:ascii="Source Sans Pro" w:hAnsi="Source Sans Pro"/>
-          <w:b w:val="0"/>
-          <w:bCs w:val="0"/>
-          <w:color w:val="000000"/>
-        </w:rPr>
-      </w:pPr>
-      <w:r>
-        <w:rPr>
-          <w:rStyle w:val="Strong"/>
-          <w:rFonts w:ascii="Source Sans Pro" w:hAnsi="Source Sans Pro"/>
-          <w:b w:val="0"/>
-          <w:bCs w:val="0"/>
-          <w:color w:val="000000"/>
-        </w:rPr>
-        <w:t>Then run test case 2.1 to confirm patron is unable to borrow a</w:t>
-      </w:r>
-      <w:r>
-        <w:rPr>
-          <w:rStyle w:val="Strong"/>
-          <w:rFonts w:ascii="Source Sans Pro" w:hAnsi="Source Sans Pro"/>
-          <w:b w:val="0"/>
-          <w:bCs w:val="0"/>
-          <w:color w:val="000000"/>
-        </w:rPr>
-        <w:t>n extra item in their first borrowing session.</w:t>
-      </w:r>
-    </w:p>
-    <w:p>
-      <w:pPr>
-        <w:rPr>
-          <w:rStyle w:val="Strong"/>
-          <w:rFonts w:ascii="Source Sans Pro" w:hAnsi="Source Sans Pro"/>
-          <w:b w:val="0"/>
-          <w:bCs w:val="0"/>
-          <w:color w:val="000000"/>
-        </w:rPr>
-      </w:pPr>
-    </w:p>
-    <w:p>
-      <w:pPr>
-        <w:rPr>
-          <w:rFonts w:asciiTheme="majorHAnsi" w:eastAsiaTheme="majorEastAsia" w:hAnsiTheme="majorHAnsi" w:cstheme="majorBidi"/>
-          <w:b/>
-          <w:bCs/>
-          <w:color w:val="2F5496" w:themeColor="accent1" w:themeShade="BF"/>
-          <w:sz w:val="32"/>
-          <w:szCs w:val="32"/>
-          <w:u w:val="single"/>
-          <w:lang w:val="en-AU"/>
-        </w:rPr>
-      </w:pPr>
-    </w:p>
-    <w:p>
-      <w:pPr>
-        <w:rPr>
-          <w:rFonts w:asciiTheme="majorHAnsi" w:eastAsiaTheme="majorEastAsia" w:hAnsiTheme="majorHAnsi" w:cstheme="majorBidi"/>
-          <w:b/>
-          <w:bCs/>
-          <w:color w:val="2F5496" w:themeColor="accent1" w:themeShade="BF"/>
-          <w:sz w:val="32"/>
-          <w:szCs w:val="32"/>
-          <w:u w:val="single"/>
-          <w:lang w:val="en-AU"/>
-        </w:rPr>
-      </w:pPr>
-      <w:r>
-        <w:rPr>
-          <w:rFonts w:asciiTheme="majorHAnsi" w:eastAsiaTheme="majorEastAsia" w:hAnsiTheme="majorHAnsi" w:cstheme="majorBidi"/>
-          <w:b/>
-          <w:bCs/>
-          <w:color w:val="2F5496" w:themeColor="accent1" w:themeShade="BF"/>
-          <w:sz w:val="32"/>
-          <w:szCs w:val="32"/>
-          <w:u w:val="single"/>
-          <w:lang w:val="en-AU"/>
-        </w:rPr>
-        <w:t>Results after fix deployment:</w:t>
-      </w:r>
-    </w:p>
-    <w:p>
-      <w:pPr>
-        <w:rPr>
-          <w:rStyle w:val="Strong"/>
-          <w:rFonts w:ascii="Source Sans Pro" w:hAnsi="Source Sans Pro"/>
-          <w:b w:val="0"/>
-          <w:bCs w:val="0"/>
-          <w:color w:val="000000"/>
-        </w:rPr>
-      </w:pPr>
-    </w:p>
-    <w:p>
-      <w:pPr>
-        <w:rPr>
-          <w:rStyle w:val="Strong"/>
-          <w:rFonts w:ascii="Source Sans Pro" w:hAnsi="Source Sans Pro"/>
-          <w:color w:val="000000"/>
-          <w:u w:val="single"/>
-        </w:rPr>
-      </w:pPr>
-      <w:r>
-        <w:rPr>
-          <w:rStyle w:val="Strong"/>
-          <w:rFonts w:ascii="Source Sans Pro" w:hAnsi="Source Sans Pro"/>
-          <w:color w:val="000000"/>
-          <w:u w:val="single"/>
-        </w:rPr>
         <w:t>Bug 2.2 (borrowing more in later visit):</w:t>
       </w:r>
     </w:p>
@@ -2373,20 +2902,238 @@
         <w:rPr>
           <w:rStyle w:val="Strong"/>
           <w:rFonts w:ascii="Source Sans Pro" w:hAnsi="Source Sans Pro"/>
-          <w:b w:val="0"/>
-          <w:bCs w:val="0"/>
-          <w:color w:val="000000"/>
-        </w:rPr>
-      </w:pPr>
-      <w:r>
-        <w:rPr>
-          <w:rStyle w:val="Strong"/>
-          <w:rFonts w:ascii="Source Sans Pro" w:hAnsi="Source Sans Pro"/>
-          <w:b w:val="0"/>
-          <w:bCs w:val="0"/>
-          <w:color w:val="000000"/>
-        </w:rPr>
-        <w:t>Before fix test results:</w:t>
+          <w:color w:val="000000"/>
+        </w:rPr>
+      </w:pPr>
+      <w:r>
+        <w:rPr>
+          <w:rStyle w:val="Strong"/>
+          <w:rFonts w:ascii="Source Sans Pro" w:hAnsi="Source Sans Pro"/>
+          <w:color w:val="000000"/>
+        </w:rPr>
+        <w:t xml:space="preserve">Code before: </w:t>
+      </w:r>
+    </w:p>
+    <w:p>
+      <w:pPr>
+        <w:rPr>
+          <w:rStyle w:val="Strong"/>
+          <w:rFonts w:ascii="Source Sans Pro" w:hAnsi="Source Sans Pro"/>
+          <w:b w:val="0"/>
+          <w:bCs w:val="0"/>
+          <w:color w:val="000000"/>
+        </w:rPr>
+      </w:pPr>
+    </w:p>
+    <w:p>
+      <w:pPr>
+        <w:rPr>
+          <w:rStyle w:val="Strong"/>
+          <w:rFonts w:ascii="Source Sans Pro" w:hAnsi="Source Sans Pro"/>
+          <w:b w:val="0"/>
+          <w:bCs w:val="0"/>
+          <w:color w:val="000000"/>
+        </w:rPr>
+      </w:pPr>
+      <w:r>
+        <w:rPr>
+          <w:noProof/>
+        </w:rPr>
+        <w:drawing>
+          <wp:inline distT="0" distB="0" distL="0" distR="0" wp14:anchorId="06359767" wp14:editId="74C380D1">
+            <wp:extent cx="4848225" cy="647700"/>
+            <wp:effectExtent l="0" t="0" r="9525" b="0"/>
+            <wp:docPr id="14" name="Picture 14"/>
+            <wp:cNvGraphicFramePr>
+              <a:graphicFrameLocks xmlns:a="http://schemas.openxmlformats.org/drawingml/2006/main" noChangeAspect="1"/>
+            </wp:cNvGraphicFramePr>
+            <a:graphic xmlns:a="http://schemas.openxmlformats.org/drawingml/2006/main">
+              <a:graphicData uri="http://schemas.openxmlformats.org/drawingml/2006/picture">
+                <pic:pic xmlns:pic="http://schemas.openxmlformats.org/drawingml/2006/picture">
+                  <pic:nvPicPr>
+                    <pic:cNvPr id="0" name="Picture 5"/>
+                    <pic:cNvPicPr>
+                      <a:picLocks noChangeAspect="1" noChangeArrowheads="1"/>
+                    </pic:cNvPicPr>
+                  </pic:nvPicPr>
+                  <pic:blipFill>
+                    <a:blip r:embed="rId17">
+                      <a:extLst>
+                        <a:ext uri="{28A0092B-C50C-407E-A947-70E740481C1C}">
+                          <a14:useLocalDpi xmlns:a14="http://schemas.microsoft.com/office/drawing/2010/main" val="0"/>
+                        </a:ext>
+                      </a:extLst>
+                    </a:blip>
+                    <a:srcRect/>
+                    <a:stretch>
+                      <a:fillRect/>
+                    </a:stretch>
+                  </pic:blipFill>
+                  <pic:spPr bwMode="auto">
+                    <a:xfrm>
+                      <a:off x="0" y="0"/>
+                      <a:ext cx="4848225" cy="647700"/>
+                    </a:xfrm>
+                    <a:prstGeom prst="rect">
+                      <a:avLst/>
+                    </a:prstGeom>
+                    <a:noFill/>
+                    <a:ln>
+                      <a:noFill/>
+                    </a:ln>
+                  </pic:spPr>
+                </pic:pic>
+              </a:graphicData>
+            </a:graphic>
+          </wp:inline>
+        </w:drawing>
+      </w:r>
+    </w:p>
+    <w:p>
+      <w:pPr>
+        <w:rPr>
+          <w:rStyle w:val="Strong"/>
+          <w:rFonts w:ascii="Source Sans Pro" w:hAnsi="Source Sans Pro"/>
+          <w:b w:val="0"/>
+          <w:bCs w:val="0"/>
+          <w:color w:val="000000"/>
+        </w:rPr>
+      </w:pPr>
+    </w:p>
+    <w:p>
+      <w:pPr>
+        <w:rPr>
+          <w:rStyle w:val="Strong"/>
+          <w:rFonts w:ascii="Source Sans Pro" w:hAnsi="Source Sans Pro"/>
+          <w:color w:val="000000"/>
+        </w:rPr>
+      </w:pPr>
+      <w:r>
+        <w:rPr>
+          <w:rStyle w:val="Strong"/>
+          <w:rFonts w:ascii="Source Sans Pro" w:hAnsi="Source Sans Pro"/>
+          <w:color w:val="000000"/>
+        </w:rPr>
+        <w:t>Code after:</w:t>
+      </w:r>
+    </w:p>
+    <w:p>
+      <w:pPr>
+        <w:rPr>
+          <w:rStyle w:val="Strong"/>
+          <w:rFonts w:ascii="Source Sans Pro" w:hAnsi="Source Sans Pro"/>
+          <w:b w:val="0"/>
+          <w:bCs w:val="0"/>
+          <w:color w:val="000000"/>
+        </w:rPr>
+      </w:pPr>
+    </w:p>
+    <w:p>
+      <w:pPr>
+        <w:rPr>
+          <w:rStyle w:val="Strong"/>
+          <w:rFonts w:ascii="Source Sans Pro" w:hAnsi="Source Sans Pro"/>
+          <w:b w:val="0"/>
+          <w:bCs w:val="0"/>
+          <w:color w:val="000000"/>
+        </w:rPr>
+      </w:pPr>
+      <w:r>
+        <w:rPr>
+          <w:noProof/>
+        </w:rPr>
+        <w:drawing>
+          <wp:inline distT="0" distB="0" distL="0" distR="0" wp14:anchorId="200EC2DC" wp14:editId="56994315">
+            <wp:extent cx="4848225" cy="647700"/>
+            <wp:effectExtent l="0" t="0" r="9525" b="0"/>
+            <wp:docPr id="15" name="Picture 15"/>
+            <wp:cNvGraphicFramePr>
+              <a:graphicFrameLocks xmlns:a="http://schemas.openxmlformats.org/drawingml/2006/main" noChangeAspect="1"/>
+            </wp:cNvGraphicFramePr>
+            <a:graphic xmlns:a="http://schemas.openxmlformats.org/drawingml/2006/main">
+              <a:graphicData uri="http://schemas.openxmlformats.org/drawingml/2006/picture">
+                <pic:pic xmlns:pic="http://schemas.openxmlformats.org/drawingml/2006/picture">
+                  <pic:nvPicPr>
+                    <pic:cNvPr id="0" name="Picture 7"/>
+                    <pic:cNvPicPr>
+                      <a:picLocks noChangeAspect="1" noChangeArrowheads="1"/>
+                    </pic:cNvPicPr>
+                  </pic:nvPicPr>
+                  <pic:blipFill>
+                    <a:blip r:embed="rId18">
+                      <a:extLst>
+                        <a:ext uri="{28A0092B-C50C-407E-A947-70E740481C1C}">
+                          <a14:useLocalDpi xmlns:a14="http://schemas.microsoft.com/office/drawing/2010/main" val="0"/>
+                        </a:ext>
+                      </a:extLst>
+                    </a:blip>
+                    <a:srcRect/>
+                    <a:stretch>
+                      <a:fillRect/>
+                    </a:stretch>
+                  </pic:blipFill>
+                  <pic:spPr bwMode="auto">
+                    <a:xfrm>
+                      <a:off x="0" y="0"/>
+                      <a:ext cx="4848225" cy="647700"/>
+                    </a:xfrm>
+                    <a:prstGeom prst="rect">
+                      <a:avLst/>
+                    </a:prstGeom>
+                    <a:noFill/>
+                    <a:ln>
+                      <a:noFill/>
+                    </a:ln>
+                  </pic:spPr>
+                </pic:pic>
+              </a:graphicData>
+            </a:graphic>
+          </wp:inline>
+        </w:drawing>
+      </w:r>
+    </w:p>
+    <w:p>
+      <w:pPr>
+        <w:rPr>
+          <w:rStyle w:val="Strong"/>
+          <w:rFonts w:ascii="Source Sans Pro" w:hAnsi="Source Sans Pro"/>
+          <w:b w:val="0"/>
+          <w:bCs w:val="0"/>
+          <w:color w:val="000000"/>
+        </w:rPr>
+      </w:pPr>
+    </w:p>
+    <w:p>
+      <w:pPr>
+        <w:rPr>
+          <w:rStyle w:val="Strong"/>
+          <w:rFonts w:ascii="Source Sans Pro" w:hAnsi="Source Sans Pro"/>
+          <w:color w:val="000000"/>
+        </w:rPr>
+      </w:pPr>
+      <w:r>
+        <w:rPr>
+          <w:rStyle w:val="Strong"/>
+          <w:rFonts w:ascii="Source Sans Pro" w:hAnsi="Source Sans Pro"/>
+          <w:color w:val="000000"/>
+        </w:rPr>
+        <w:t>Before fix test results</w:t>
+      </w:r>
+      <w:r>
+        <w:rPr>
+          <w:rStyle w:val="Strong"/>
+          <w:rFonts w:ascii="Source Sans Pro" w:hAnsi="Source Sans Pro"/>
+          <w:color w:val="000000"/>
+        </w:rPr>
+        <w:t xml:space="preserve"> – 4 items borrowed</w:t>
+      </w:r>
+      <w:r>
+        <w:rPr>
+          <w:rStyle w:val="Strong"/>
+          <w:rFonts w:ascii="Source Sans Pro" w:hAnsi="Source Sans Pro"/>
+          <w:color w:val="000000"/>
+        </w:rPr>
+        <w:t>:</w:t>
       </w:r>
     </w:p>
     <w:p>
@@ -2437,7 +3184,7 @@
                     </pic:cNvPicPr>
                   </pic:nvPicPr>
                   <pic:blipFill>
-                    <a:blip r:embed="rId15">
+                    <a:blip r:embed="rId19">
                       <a:extLst>
                         <a:ext uri="{28A0092B-C50C-407E-A947-70E740481C1C}">
                           <a14:useLocalDpi xmlns:a14="http://schemas.microsoft.com/office/drawing/2010/main" val="0"/>
@@ -2494,11 +3241,27 @@
         <w:rPr>
           <w:rStyle w:val="Strong"/>
           <w:rFonts w:ascii="Source Sans Pro" w:hAnsi="Source Sans Pro"/>
-          <w:b w:val="0"/>
-          <w:bCs w:val="0"/>
-          <w:color w:val="000000"/>
-        </w:rPr>
-        <w:t>After fix – the excess has reduced to 3:</w:t>
+          <w:color w:val="000000"/>
+        </w:rPr>
+        <w:t>After fix – 3</w:t>
+      </w:r>
+      <w:r>
+        <w:rPr>
+          <w:rStyle w:val="Strong"/>
+          <w:rFonts w:ascii="Source Sans Pro" w:hAnsi="Source Sans Pro"/>
+          <w:color w:val="000000"/>
+        </w:rPr>
+        <w:t xml:space="preserve"> items borrowed</w:t>
+      </w:r>
+      <w:r>
+        <w:rPr>
+          <w:rStyle w:val="Strong"/>
+          <w:rFonts w:ascii="Source Sans Pro" w:hAnsi="Source Sans Pro"/>
+          <w:b w:val="0"/>
+          <w:bCs w:val="0"/>
+          <w:color w:val="000000"/>
+        </w:rPr>
+        <w:t>:</w:t>
       </w:r>
     </w:p>
     <w:p>
@@ -2549,7 +3312,7 @@
                     </pic:cNvPicPr>
                   </pic:nvPicPr>
                   <pic:blipFill>
-                    <a:blip r:embed="rId16">
+                    <a:blip r:embed="rId20">
                       <a:extLst>
                         <a:ext uri="{28A0092B-C50C-407E-A947-70E740481C1C}">
                           <a14:useLocalDpi xmlns:a14="http://schemas.microsoft.com/office/drawing/2010/main" val="0"/>
@@ -2602,6 +3365,74 @@
           <w:color w:val="000000"/>
         </w:rPr>
       </w:pPr>
+      <w:r>
+        <w:rPr>
+          <w:rStyle w:val="Strong"/>
+          <w:rFonts w:ascii="Source Sans Pro" w:hAnsi="Source Sans Pro"/>
+          <w:color w:val="000000"/>
+        </w:rPr>
+        <w:t>Result</w:t>
+      </w:r>
+      <w:r>
+        <w:rPr>
+          <w:rStyle w:val="Strong"/>
+          <w:rFonts w:ascii="Source Sans Pro" w:hAnsi="Source Sans Pro"/>
+          <w:b w:val="0"/>
+          <w:bCs w:val="0"/>
+          <w:color w:val="000000"/>
+        </w:rPr>
+        <w:t xml:space="preserve">: </w:t>
+      </w:r>
+      <w:r>
+        <w:rPr>
+          <w:rStyle w:val="Strong"/>
+          <w:rFonts w:ascii="Source Sans Pro" w:hAnsi="Source Sans Pro"/>
+          <w:color w:val="00B050"/>
+        </w:rPr>
+        <w:t>FIXED</w:t>
+      </w:r>
+      <w:r>
+        <w:rPr>
+          <w:rStyle w:val="Strong"/>
+          <w:rFonts w:ascii="Source Sans Pro" w:hAnsi="Source Sans Pro"/>
+          <w:b w:val="0"/>
+          <w:bCs w:val="0"/>
+          <w:color w:val="00B050"/>
+        </w:rPr>
+        <w:t xml:space="preserve"> </w:t>
+      </w:r>
+      <w:r>
+        <w:rPr>
+          <w:rStyle w:val="Strong"/>
+          <w:rFonts w:ascii="Source Sans Pro" w:hAnsi="Source Sans Pro"/>
+          <w:b w:val="0"/>
+          <w:bCs w:val="0"/>
+          <w:color w:val="000000"/>
+        </w:rPr>
+        <w:t>- Borrowing extra items on later visits is resolved</w:t>
+      </w:r>
+    </w:p>
+    <w:p>
+      <w:pPr>
+        <w:rPr>
+          <w:rStyle w:val="Strong"/>
+          <w:rFonts w:ascii="Source Sans Pro" w:hAnsi="Source Sans Pro"/>
+          <w:b w:val="0"/>
+          <w:bCs w:val="0"/>
+          <w:color w:val="000000"/>
+        </w:rPr>
+      </w:pPr>
+    </w:p>
+    <w:p>
+      <w:pPr>
+        <w:rPr>
+          <w:rStyle w:val="Strong"/>
+          <w:rFonts w:ascii="Source Sans Pro" w:hAnsi="Source Sans Pro"/>
+          <w:b w:val="0"/>
+          <w:bCs w:val="0"/>
+          <w:color w:val="000000"/>
+        </w:rPr>
+      </w:pPr>
     </w:p>
     <w:p>
       <w:pPr>
@@ -2612,13 +3443,33 @@
           <w:u w:val="single"/>
         </w:rPr>
       </w:pPr>
-      <w:r>
+    </w:p>
+    <w:p>
+      <w:pPr>
         <w:rPr>
           <w:rStyle w:val="Strong"/>
           <w:rFonts w:ascii="Source Sans Pro" w:hAnsi="Source Sans Pro"/>
           <w:color w:val="000000"/>
           <w:u w:val="single"/>
         </w:rPr>
+      </w:pPr>
+    </w:p>
+    <w:p>
+      <w:pPr>
+        <w:rPr>
+          <w:rStyle w:val="Strong"/>
+          <w:rFonts w:ascii="Source Sans Pro" w:hAnsi="Source Sans Pro"/>
+          <w:color w:val="000000"/>
+          <w:u w:val="single"/>
+        </w:rPr>
+      </w:pPr>
+      <w:r>
+        <w:rPr>
+          <w:rStyle w:val="Strong"/>
+          <w:rFonts w:ascii="Source Sans Pro" w:hAnsi="Source Sans Pro"/>
+          <w:color w:val="000000"/>
+          <w:u w:val="single"/>
+        </w:rPr>
         <w:t xml:space="preserve">Bug 2.1 (Borrowing more than 2 items) </w:t>
       </w:r>
     </w:p>
@@ -2638,17 +3489,221 @@
         <w:rPr>
           <w:rStyle w:val="Strong"/>
           <w:rFonts w:ascii="Source Sans Pro" w:hAnsi="Source Sans Pro"/>
-          <w:b w:val="0"/>
-          <w:bCs w:val="0"/>
-          <w:color w:val="000000"/>
-        </w:rPr>
-      </w:pPr>
-      <w:r>
-        <w:rPr>
-          <w:rStyle w:val="Strong"/>
-          <w:rFonts w:ascii="Source Sans Pro" w:hAnsi="Source Sans Pro"/>
-          <w:b w:val="0"/>
-          <w:bCs w:val="0"/>
+          <w:color w:val="000000"/>
+        </w:rPr>
+      </w:pPr>
+      <w:r>
+        <w:rPr>
+          <w:rStyle w:val="Strong"/>
+          <w:rFonts w:ascii="Source Sans Pro" w:hAnsi="Source Sans Pro"/>
+          <w:color w:val="000000"/>
+        </w:rPr>
+        <w:lastRenderedPageBreak/>
+        <w:t>Code before:</w:t>
+      </w:r>
+    </w:p>
+    <w:p>
+      <w:pPr>
+        <w:rPr>
+          <w:rStyle w:val="Strong"/>
+          <w:rFonts w:ascii="Source Sans Pro" w:hAnsi="Source Sans Pro"/>
+          <w:b w:val="0"/>
+          <w:bCs w:val="0"/>
+          <w:color w:val="000000"/>
+        </w:rPr>
+      </w:pPr>
+    </w:p>
+    <w:p>
+      <w:pPr>
+        <w:rPr>
+          <w:rStyle w:val="Strong"/>
+          <w:rFonts w:ascii="Source Sans Pro" w:hAnsi="Source Sans Pro"/>
+          <w:b w:val="0"/>
+          <w:bCs w:val="0"/>
+          <w:color w:val="000000"/>
+        </w:rPr>
+      </w:pPr>
+      <w:r>
+        <w:rPr>
+          <w:noProof/>
+        </w:rPr>
+        <w:drawing>
+          <wp:inline distT="0" distB="0" distL="0" distR="0" wp14:anchorId="0E2DDDE6" wp14:editId="1AF0192A">
+            <wp:extent cx="5727700" cy="668655"/>
+            <wp:effectExtent l="0" t="0" r="6350" b="0"/>
+            <wp:docPr id="18" name="Picture 18"/>
+            <wp:cNvGraphicFramePr>
+              <a:graphicFrameLocks xmlns:a="http://schemas.openxmlformats.org/drawingml/2006/main" noChangeAspect="1"/>
+            </wp:cNvGraphicFramePr>
+            <a:graphic xmlns:a="http://schemas.openxmlformats.org/drawingml/2006/main">
+              <a:graphicData uri="http://schemas.openxmlformats.org/drawingml/2006/picture">
+                <pic:pic xmlns:pic="http://schemas.openxmlformats.org/drawingml/2006/picture">
+                  <pic:nvPicPr>
+                    <pic:cNvPr id="0" name="Picture 9"/>
+                    <pic:cNvPicPr>
+                      <a:picLocks noChangeAspect="1" noChangeArrowheads="1"/>
+                    </pic:cNvPicPr>
+                  </pic:nvPicPr>
+                  <pic:blipFill>
+                    <a:blip r:embed="rId21">
+                      <a:extLst>
+                        <a:ext uri="{28A0092B-C50C-407E-A947-70E740481C1C}">
+                          <a14:useLocalDpi xmlns:a14="http://schemas.microsoft.com/office/drawing/2010/main" val="0"/>
+                        </a:ext>
+                      </a:extLst>
+                    </a:blip>
+                    <a:srcRect/>
+                    <a:stretch>
+                      <a:fillRect/>
+                    </a:stretch>
+                  </pic:blipFill>
+                  <pic:spPr bwMode="auto">
+                    <a:xfrm>
+                      <a:off x="0" y="0"/>
+                      <a:ext cx="5727700" cy="668655"/>
+                    </a:xfrm>
+                    <a:prstGeom prst="rect">
+                      <a:avLst/>
+                    </a:prstGeom>
+                    <a:noFill/>
+                    <a:ln>
+                      <a:noFill/>
+                    </a:ln>
+                  </pic:spPr>
+                </pic:pic>
+              </a:graphicData>
+            </a:graphic>
+          </wp:inline>
+        </w:drawing>
+      </w:r>
+    </w:p>
+    <w:p>
+      <w:pPr>
+        <w:rPr>
+          <w:rStyle w:val="Strong"/>
+          <w:rFonts w:ascii="Source Sans Pro" w:hAnsi="Source Sans Pro"/>
+          <w:b w:val="0"/>
+          <w:bCs w:val="0"/>
+          <w:color w:val="000000"/>
+        </w:rPr>
+      </w:pPr>
+    </w:p>
+    <w:p>
+      <w:pPr>
+        <w:rPr>
+          <w:rStyle w:val="Strong"/>
+          <w:rFonts w:ascii="Source Sans Pro" w:hAnsi="Source Sans Pro"/>
+          <w:color w:val="000000"/>
+        </w:rPr>
+      </w:pPr>
+      <w:r>
+        <w:rPr>
+          <w:rStyle w:val="Strong"/>
+          <w:rFonts w:ascii="Source Sans Pro" w:hAnsi="Source Sans Pro"/>
+          <w:color w:val="000000"/>
+        </w:rPr>
+        <w:t>Code after:</w:t>
+      </w:r>
+    </w:p>
+    <w:p>
+      <w:pPr>
+        <w:rPr>
+          <w:rStyle w:val="Strong"/>
+          <w:rFonts w:ascii="Source Sans Pro" w:hAnsi="Source Sans Pro"/>
+          <w:b w:val="0"/>
+          <w:bCs w:val="0"/>
+          <w:color w:val="000000"/>
+        </w:rPr>
+      </w:pPr>
+    </w:p>
+    <w:p>
+      <w:pPr>
+        <w:rPr>
+          <w:rStyle w:val="Strong"/>
+          <w:rFonts w:ascii="Source Sans Pro" w:hAnsi="Source Sans Pro"/>
+          <w:b w:val="0"/>
+          <w:bCs w:val="0"/>
+          <w:color w:val="000000"/>
+          <w:lang w:val="en-AU"/>
+        </w:rPr>
+      </w:pPr>
+      <w:r>
+        <w:rPr>
+          <w:noProof/>
+        </w:rPr>
+        <w:drawing>
+          <wp:inline distT="0" distB="0" distL="0" distR="0" wp14:anchorId="54827091" wp14:editId="2C16942E">
+            <wp:extent cx="5727700" cy="668655"/>
+            <wp:effectExtent l="0" t="0" r="6350" b="0"/>
+            <wp:docPr id="19" name="Picture 19"/>
+            <wp:cNvGraphicFramePr>
+              <a:graphicFrameLocks xmlns:a="http://schemas.openxmlformats.org/drawingml/2006/main" noChangeAspect="1"/>
+            </wp:cNvGraphicFramePr>
+            <a:graphic xmlns:a="http://schemas.openxmlformats.org/drawingml/2006/main">
+              <a:graphicData uri="http://schemas.openxmlformats.org/drawingml/2006/picture">
+                <pic:pic xmlns:pic="http://schemas.openxmlformats.org/drawingml/2006/picture">
+                  <pic:nvPicPr>
+                    <pic:cNvPr id="0" name="Picture 11"/>
+                    <pic:cNvPicPr>
+                      <a:picLocks noChangeAspect="1" noChangeArrowheads="1"/>
+                    </pic:cNvPicPr>
+                  </pic:nvPicPr>
+                  <pic:blipFill>
+                    <a:blip r:embed="rId22">
+                      <a:extLst>
+                        <a:ext uri="{28A0092B-C50C-407E-A947-70E740481C1C}">
+                          <a14:useLocalDpi xmlns:a14="http://schemas.microsoft.com/office/drawing/2010/main" val="0"/>
+                        </a:ext>
+                      </a:extLst>
+                    </a:blip>
+                    <a:srcRect/>
+                    <a:stretch>
+                      <a:fillRect/>
+                    </a:stretch>
+                  </pic:blipFill>
+                  <pic:spPr bwMode="auto">
+                    <a:xfrm>
+                      <a:off x="0" y="0"/>
+                      <a:ext cx="5727700" cy="668655"/>
+                    </a:xfrm>
+                    <a:prstGeom prst="rect">
+                      <a:avLst/>
+                    </a:prstGeom>
+                    <a:noFill/>
+                    <a:ln>
+                      <a:noFill/>
+                    </a:ln>
+                  </pic:spPr>
+                </pic:pic>
+              </a:graphicData>
+            </a:graphic>
+          </wp:inline>
+        </w:drawing>
+      </w:r>
+    </w:p>
+    <w:p>
+      <w:pPr>
+        <w:rPr>
+          <w:rStyle w:val="Strong"/>
+          <w:rFonts w:ascii="Source Sans Pro" w:hAnsi="Source Sans Pro"/>
+          <w:b w:val="0"/>
+          <w:bCs w:val="0"/>
+          <w:color w:val="000000"/>
+        </w:rPr>
+      </w:pPr>
+    </w:p>
+    <w:p>
+      <w:pPr>
+        <w:rPr>
+          <w:rStyle w:val="Strong"/>
+          <w:rFonts w:ascii="Source Sans Pro" w:hAnsi="Source Sans Pro"/>
+          <w:color w:val="000000"/>
+        </w:rPr>
+      </w:pPr>
+      <w:r>
+        <w:rPr>
+          <w:rStyle w:val="Strong"/>
+          <w:rFonts w:ascii="Source Sans Pro" w:hAnsi="Source Sans Pro"/>
           <w:color w:val="000000"/>
         </w:rPr>
         <w:t>Before fix test results:</w:t>
@@ -2702,7 +3757,7 @@
                     </pic:cNvPicPr>
                   </pic:nvPicPr>
                   <pic:blipFill>
-                    <a:blip r:embed="rId17">
+                    <a:blip r:embed="rId23">
                       <a:extLst>
                         <a:ext uri="{28A0092B-C50C-407E-A947-70E740481C1C}">
                           <a14:useLocalDpi xmlns:a14="http://schemas.microsoft.com/office/drawing/2010/main" val="0"/>
@@ -2750,17 +3805,13 @@
         <w:rPr>
           <w:rStyle w:val="Strong"/>
           <w:rFonts w:ascii="Source Sans Pro" w:hAnsi="Source Sans Pro"/>
-          <w:b w:val="0"/>
-          <w:bCs w:val="0"/>
-          <w:color w:val="000000"/>
-        </w:rPr>
-      </w:pPr>
-      <w:r>
-        <w:rPr>
-          <w:rStyle w:val="Strong"/>
-          <w:rFonts w:ascii="Source Sans Pro" w:hAnsi="Source Sans Pro"/>
-          <w:b w:val="0"/>
-          <w:bCs w:val="0"/>
+          <w:color w:val="000000"/>
+        </w:rPr>
+      </w:pPr>
+      <w:r>
+        <w:rPr>
+          <w:rStyle w:val="Strong"/>
+          <w:rFonts w:ascii="Source Sans Pro" w:hAnsi="Source Sans Pro"/>
           <w:color w:val="000000"/>
         </w:rPr>
         <w:t>After fix – the test case is now passing:</w:t>
@@ -2814,7 +3865,7 @@
                     </pic:cNvPicPr>
                   </pic:nvPicPr>
                   <pic:blipFill>
-                    <a:blip r:embed="rId18">
+                    <a:blip r:embed="rId24">
                       <a:extLst>
                         <a:ext uri="{28A0092B-C50C-407E-A947-70E740481C1C}">
                           <a14:useLocalDpi xmlns:a14="http://schemas.microsoft.com/office/drawing/2010/main" val="0"/>
@@ -2845,17 +3896,112 @@
           </wp:inline>
         </w:drawing>
       </w:r>
-    </w:p>
-    <w:p>
-      <w:pPr>
-        <w:rPr>
-          <w:rStyle w:val="Strong"/>
-          <w:rFonts w:ascii="Source Sans Pro" w:hAnsi="Source Sans Pro"/>
-          <w:b w:val="0"/>
-          <w:bCs w:val="0"/>
-          <w:color w:val="000000"/>
-        </w:rPr>
-      </w:pPr>
+      <w:r>
+        <w:rPr>
+          <w:rStyle w:val="Strong"/>
+          <w:rFonts w:ascii="Source Sans Pro" w:hAnsi="Source Sans Pro"/>
+          <w:b w:val="0"/>
+          <w:bCs w:val="0"/>
+          <w:color w:val="000000"/>
+        </w:rPr>
+        <w:br/>
+      </w:r>
+    </w:p>
+    <w:p>
+      <w:pPr>
+        <w:rPr>
+          <w:rStyle w:val="Strong"/>
+          <w:rFonts w:ascii="Source Sans Pro" w:hAnsi="Source Sans Pro"/>
+          <w:b w:val="0"/>
+          <w:bCs w:val="0"/>
+          <w:color w:val="000000"/>
+        </w:rPr>
+      </w:pPr>
+      <w:r>
+        <w:rPr>
+          <w:rStyle w:val="Strong"/>
+          <w:rFonts w:ascii="Source Sans Pro" w:hAnsi="Source Sans Pro"/>
+          <w:color w:val="000000"/>
+        </w:rPr>
+        <w:t>Result</w:t>
+      </w:r>
+      <w:r>
+        <w:rPr>
+          <w:rStyle w:val="Strong"/>
+          <w:rFonts w:ascii="Source Sans Pro" w:hAnsi="Source Sans Pro"/>
+          <w:b w:val="0"/>
+          <w:bCs w:val="0"/>
+          <w:color w:val="000000"/>
+        </w:rPr>
+        <w:t xml:space="preserve">: </w:t>
+      </w:r>
+      <w:r>
+        <w:rPr>
+          <w:rStyle w:val="Strong"/>
+          <w:rFonts w:ascii="Source Sans Pro" w:hAnsi="Source Sans Pro"/>
+          <w:color w:val="00B050"/>
+        </w:rPr>
+        <w:t>FIXED</w:t>
+      </w:r>
+      <w:r>
+        <w:rPr>
+          <w:rStyle w:val="Strong"/>
+          <w:rFonts w:ascii="Source Sans Pro" w:hAnsi="Source Sans Pro"/>
+          <w:b w:val="0"/>
+          <w:bCs w:val="0"/>
+          <w:color w:val="00B050"/>
+        </w:rPr>
+        <w:t xml:space="preserve"> </w:t>
+      </w:r>
+      <w:r>
+        <w:rPr>
+          <w:rStyle w:val="Strong"/>
+          <w:rFonts w:ascii="Source Sans Pro" w:hAnsi="Source Sans Pro"/>
+          <w:b w:val="0"/>
+          <w:bCs w:val="0"/>
+          <w:color w:val="000000"/>
+        </w:rPr>
+        <w:t>- Borrowing more than item limit in a single visit is resolved.</w:t>
+      </w:r>
+    </w:p>
+    <w:p>
+      <w:pPr>
+        <w:rPr>
+          <w:rStyle w:val="Strong"/>
+          <w:rFonts w:ascii="Source Sans Pro" w:hAnsi="Source Sans Pro"/>
+          <w:b w:val="0"/>
+          <w:bCs w:val="0"/>
+          <w:color w:val="000000"/>
+        </w:rPr>
+      </w:pPr>
+    </w:p>
+    <w:p>
+      <w:pPr>
+        <w:rPr>
+          <w:rStyle w:val="Strong"/>
+          <w:rFonts w:ascii="Source Sans Pro" w:hAnsi="Source Sans Pro"/>
+          <w:b w:val="0"/>
+          <w:bCs w:val="0"/>
+          <w:color w:val="000000"/>
+        </w:rPr>
+      </w:pPr>
+    </w:p>
+    <w:p>
+      <w:pPr>
+        <w:rPr>
+          <w:rStyle w:val="Strong"/>
+          <w:rFonts w:ascii="Source Sans Pro" w:hAnsi="Source Sans Pro"/>
+          <w:color w:val="000000"/>
+        </w:rPr>
+      </w:pPr>
+      <w:r>
+        <w:rPr>
+          <w:rStyle w:val="Strong"/>
+          <w:rFonts w:ascii="Source Sans Pro" w:hAnsi="Source Sans Pro"/>
+          <w:color w:val="000000"/>
+        </w:rPr>
+        <w:t xml:space="preserve">Regression: </w:t>
+      </w:r>
     </w:p>
     <w:p>
       <w:pPr>
@@ -2938,7 +4084,6 @@
           <w:noProof/>
           <w:color w:val="000000"/>
         </w:rPr>
-        <w:lastRenderedPageBreak/>
         <w:drawing>
           <wp:inline distT="0" distB="0" distL="0" distR="0" wp14:anchorId="351EC772" wp14:editId="7D0B5C5C">
             <wp:extent cx="3314700" cy="990600"/>
@@ -2957,7 +4102,7 @@
                     </pic:cNvPicPr>
                   </pic:nvPicPr>
                   <pic:blipFill>
-                    <a:blip r:embed="rId19">
+                    <a:blip r:embed="rId25">
                       <a:extLst>
                         <a:ext uri="{28A0092B-C50C-407E-A947-70E740481C1C}">
                           <a14:useLocalDpi xmlns:a14="http://schemas.microsoft.com/office/drawing/2010/main" val="0"/>
@@ -3081,6 +4226,7 @@
           <w:noProof/>
           <w:color w:val="000000"/>
         </w:rPr>
+        <w:lastRenderedPageBreak/>
         <w:drawing>
           <wp:inline distT="0" distB="0" distL="0" distR="0" wp14:anchorId="3E0B030A" wp14:editId="719386E6">
             <wp:extent cx="3267075" cy="1476375"/>
@@ -3099,7 +4245,7 @@
                     </pic:cNvPicPr>
                   </pic:nvPicPr>
                   <pic:blipFill>
-                    <a:blip r:embed="rId20">
+                    <a:blip r:embed="rId26">
                       <a:extLst>
                         <a:ext uri="{28A0092B-C50C-407E-A947-70E740481C1C}">
                           <a14:useLocalDpi xmlns:a14="http://schemas.microsoft.com/office/drawing/2010/main" val="0"/>
@@ -3187,8 +4333,9 @@
           <w:color w:val="000000"/>
           <w:u w:val="single"/>
         </w:rPr>
-        <w:t xml:space="preserve"> - Github commit screenshot</w:t>
-      </w:r>
+        <w:t xml:space="preserve"> - </w:t>
+      </w:r>
+      <w:proofErr w:type="spellStart"/>
       <w:r>
         <w:rPr>
           <w:rStyle w:val="Strong"/>
@@ -3196,6 +4343,25 @@
           <w:color w:val="000000"/>
           <w:u w:val="single"/>
         </w:rPr>
+        <w:t>Github</w:t>
+      </w:r>
+      <w:proofErr w:type="spellEnd"/>
+      <w:r>
+        <w:rPr>
+          <w:rStyle w:val="Strong"/>
+          <w:rFonts w:ascii="Source Sans Pro" w:hAnsi="Source Sans Pro"/>
+          <w:color w:val="000000"/>
+          <w:u w:val="single"/>
+        </w:rPr>
+        <w:t xml:space="preserve"> commit screenshot</w:t>
+      </w:r>
+      <w:r>
+        <w:rPr>
+          <w:rStyle w:val="Strong"/>
+          <w:rFonts w:ascii="Source Sans Pro" w:hAnsi="Source Sans Pro"/>
+          <w:color w:val="000000"/>
+          <w:u w:val="single"/>
+        </w:rPr>
         <w:t>:</w:t>
       </w:r>
     </w:p>
@@ -3226,7 +4392,6 @@
           <w:color w:val="000000"/>
           <w:u w:val="single"/>
         </w:rPr>
-        <w:lastRenderedPageBreak/>
         <w:drawing>
           <wp:inline distT="0" distB="0" distL="0" distR="0" wp14:anchorId="0CCBFBCB" wp14:editId="244E7386">
             <wp:extent cx="5724525" cy="5486400"/>
@@ -3245,7 +4410,7 @@
                     </pic:cNvPicPr>
                   </pic:nvPicPr>
                   <pic:blipFill>
-                    <a:blip r:embed="rId21">
+                    <a:blip r:embed="rId27">
                       <a:extLst>
                         <a:ext uri="{28A0092B-C50C-407E-A947-70E740481C1C}">
                           <a14:useLocalDpi xmlns:a14="http://schemas.microsoft.com/office/drawing/2010/main" val="0"/>
@@ -3740,6 +4905,119 @@
     </w:lvl>
   </w:abstractNum>
   <w:abstractNum w:abstractNumId="4" w15:restartNumberingAfterBreak="0">
+    <w:nsid w:val="2A4852F6"/>
+    <w:multiLevelType w:val="hybridMultilevel"/>
+    <w:tmpl w:val="EC32F984"/>
+    <w:lvl w:ilvl="0" w:tplc="0C090001">
+      <w:start w:val="1"/>
+      <w:numFmt w:val="bullet"/>
+      <w:lvlText w:val=""/>
+      <w:lvlJc w:val="left"/>
+      <w:pPr>
+        <w:ind w:left="720" w:hanging="360"/>
+      </w:pPr>
+      <w:rPr>
+        <w:rFonts w:ascii="Symbol" w:hAnsi="Symbol" w:hint="default"/>
+      </w:rPr>
+    </w:lvl>
+    <w:lvl w:ilvl="1" w:tplc="0C090003" w:tentative="1">
+      <w:start w:val="1"/>
+      <w:numFmt w:val="bullet"/>
+      <w:lvlText w:val="o"/>
+      <w:lvlJc w:val="left"/>
+      <w:pPr>
+        <w:ind w:left="1440" w:hanging="360"/>
+      </w:pPr>
+      <w:rPr>
+        <w:rFonts w:ascii="Courier New" w:hAnsi="Courier New" w:cs="Courier New" w:hint="default"/>
+      </w:rPr>
+    </w:lvl>
+    <w:lvl w:ilvl="2" w:tplc="0C090005" w:tentative="1">
+      <w:start w:val="1"/>
+      <w:numFmt w:val="bullet"/>
+      <w:lvlText w:val=""/>
+      <w:lvlJc w:val="left"/>
+      <w:pPr>
+        <w:ind w:left="2160" w:hanging="360"/>
+      </w:pPr>
+      <w:rPr>
+        <w:rFonts w:ascii="Wingdings" w:hAnsi="Wingdings" w:hint="default"/>
+      </w:rPr>
+    </w:lvl>
+    <w:lvl w:ilvl="3" w:tplc="0C090001" w:tentative="1">
+      <w:start w:val="1"/>
+      <w:numFmt w:val="bullet"/>
+      <w:lvlText w:val=""/>
+      <w:lvlJc w:val="left"/>
+      <w:pPr>
+        <w:ind w:left="2880" w:hanging="360"/>
+      </w:pPr>
+      <w:rPr>
+        <w:rFonts w:ascii="Symbol" w:hAnsi="Symbol" w:hint="default"/>
+      </w:rPr>
+    </w:lvl>
+    <w:lvl w:ilvl="4" w:tplc="0C090003" w:tentative="1">
+      <w:start w:val="1"/>
+      <w:numFmt w:val="bullet"/>
+      <w:lvlText w:val="o"/>
+      <w:lvlJc w:val="left"/>
+      <w:pPr>
+        <w:ind w:left="3600" w:hanging="360"/>
+      </w:pPr>
+      <w:rPr>
+        <w:rFonts w:ascii="Courier New" w:hAnsi="Courier New" w:cs="Courier New" w:hint="default"/>
+      </w:rPr>
+    </w:lvl>
+    <w:lvl w:ilvl="5" w:tplc="0C090005" w:tentative="1">
+      <w:start w:val="1"/>
+      <w:numFmt w:val="bullet"/>
+      <w:lvlText w:val=""/>
+      <w:lvlJc w:val="left"/>
+      <w:pPr>
+        <w:ind w:left="4320" w:hanging="360"/>
+      </w:pPr>
+      <w:rPr>
+        <w:rFonts w:ascii="Wingdings" w:hAnsi="Wingdings" w:hint="default"/>
+      </w:rPr>
+    </w:lvl>
+    <w:lvl w:ilvl="6" w:tplc="0C090001" w:tentative="1">
+      <w:start w:val="1"/>
+      <w:numFmt w:val="bullet"/>
+      <w:lvlText w:val=""/>
+      <w:lvlJc w:val="left"/>
+      <w:pPr>
+        <w:ind w:left="5040" w:hanging="360"/>
+      </w:pPr>
+      <w:rPr>
+        <w:rFonts w:ascii="Symbol" w:hAnsi="Symbol" w:hint="default"/>
+      </w:rPr>
+    </w:lvl>
+    <w:lvl w:ilvl="7" w:tplc="0C090003" w:tentative="1">
+      <w:start w:val="1"/>
+      <w:numFmt w:val="bullet"/>
+      <w:lvlText w:val="o"/>
+      <w:lvlJc w:val="left"/>
+      <w:pPr>
+        <w:ind w:left="5760" w:hanging="360"/>
+      </w:pPr>
+      <w:rPr>
+        <w:rFonts w:ascii="Courier New" w:hAnsi="Courier New" w:cs="Courier New" w:hint="default"/>
+      </w:rPr>
+    </w:lvl>
+    <w:lvl w:ilvl="8" w:tplc="0C090005" w:tentative="1">
+      <w:start w:val="1"/>
+      <w:numFmt w:val="bullet"/>
+      <w:lvlText w:val=""/>
+      <w:lvlJc w:val="left"/>
+      <w:pPr>
+        <w:ind w:left="6480" w:hanging="360"/>
+      </w:pPr>
+      <w:rPr>
+        <w:rFonts w:ascii="Wingdings" w:hAnsi="Wingdings" w:hint="default"/>
+      </w:rPr>
+    </w:lvl>
+  </w:abstractNum>
+  <w:abstractNum w:abstractNumId="5" w15:restartNumberingAfterBreak="0">
     <w:nsid w:val="3566543B"/>
     <w:multiLevelType w:val="hybridMultilevel"/>
     <w:tmpl w:val="71321AD8"/>
@@ -3828,7 +5106,7 @@
       </w:pPr>
     </w:lvl>
   </w:abstractNum>
-  <w:abstractNum w:abstractNumId="5" w15:restartNumberingAfterBreak="0">
+  <w:abstractNum w:abstractNumId="6" w15:restartNumberingAfterBreak="0">
     <w:nsid w:val="610246E1"/>
     <w:multiLevelType w:val="hybridMultilevel"/>
     <w:tmpl w:val="B7D02738"/>
@@ -3953,10 +5231,13 @@
     <w:abstractNumId w:val="3"/>
   </w:num>
   <w:num w:numId="5">
-    <w:abstractNumId w:val="4"/>
+    <w:abstractNumId w:val="5"/>
   </w:num>
   <w:num w:numId="6">
-    <w:abstractNumId w:val="5"/>
+    <w:abstractNumId w:val="6"/>
+  </w:num>
+  <w:num w:numId="7">
+    <w:abstractNumId w:val="4"/>
   </w:num>
 </w:numbering>
 </file>

</xml_diff>